<commit_message>
docs: :memo: comienzo del plan de gestion de recursos
</commit_message>
<xml_diff>
--- a/wip/semana 5/PLAN DE GESTION DE RECURSOS_v1.1(1).docx
+++ b/wip/semana 5/PLAN DE GESTION DE RECURSOS_v1.1(1).docx
@@ -1,6 +1,6 @@
 
 <file path=word/document.xml><?xml version="1.0" encoding="utf-8"?>
-<w:document xmlns:wpc="http://schemas.microsoft.com/office/word/2010/wordprocessingCanvas" xmlns:cx="http://schemas.microsoft.com/office/drawing/2014/chartex" xmlns:cx1="http://schemas.microsoft.com/office/drawing/2015/9/8/chartex" xmlns:cx2="http://schemas.microsoft.com/office/drawing/2015/10/21/chartex" xmlns:cx3="http://schemas.microsoft.com/office/drawing/2016/5/9/chartex" xmlns:cx4="http://schemas.microsoft.com/office/drawing/2016/5/10/chartex" xmlns:cx5="http://schemas.microsoft.com/office/drawing/2016/5/11/chartex" xmlns:cx6="http://schemas.microsoft.com/office/drawing/2016/5/12/chartex" xmlns:cx7="http://schemas.microsoft.com/office/drawing/2016/5/13/chartex" xmlns:cx8="http://schemas.microsoft.com/office/drawing/2016/5/14/chartex" xmlns:mc="http://schemas.openxmlformats.org/markup-compatibility/2006" xmlns:aink="http://schemas.microsoft.com/office/drawing/2016/ink" xmlns:am3d="http://schemas.microsoft.com/office/drawing/2017/model3d" xmlns:o="urn:schemas-microsoft-com:office:office" xmlns:oel="http://schemas.microsoft.com/office/2019/extlst" xmlns:r="http://schemas.openxmlformats.org/officeDocument/2006/relationships" xmlns:m="http://schemas.openxmlformats.org/officeDocument/2006/math" xmlns:v="urn:schemas-microsoft-com:vml" xmlns:wp14="http://schemas.microsoft.com/office/word/2010/wordprocessingDrawing" xmlns:wp="http://schemas.openxmlformats.org/drawingml/2006/wordprocessingDrawing" xmlns:w10="urn:schemas-microsoft-com:office:word" xmlns:w="http://schemas.openxmlformats.org/wordprocessingml/2006/main" xmlns:w14="http://schemas.microsoft.com/office/word/2010/wordml" xmlns:w15="http://schemas.microsoft.com/office/word/2012/wordml" xmlns:w16cex="http://schemas.microsoft.com/office/word/2018/wordml/cex" xmlns:w16cid="http://schemas.microsoft.com/office/word/2016/wordml/cid" xmlns:w16="http://schemas.microsoft.com/office/word/2018/wordml" xmlns:w16du="http://schemas.microsoft.com/office/word/2023/wordml/word16du" xmlns:w16sdtdh="http://schemas.microsoft.com/office/word/2020/wordml/sdtdatahash" xmlns:w16se="http://schemas.microsoft.com/office/word/2015/wordml/symex" xmlns:wpg="http://schemas.microsoft.com/office/word/2010/wordprocessingGroup" xmlns:wpi="http://schemas.microsoft.com/office/word/2010/wordprocessingInk" xmlns:wne="http://schemas.microsoft.com/office/word/2006/wordml" xmlns:wps="http://schemas.microsoft.com/office/word/2010/wordprocessingShape" mc:Ignorable="w14 w15 w16se w16cid w16 w16cex w16sdtdh w16du wp14">
+<w:document xmlns:wpc="http://schemas.microsoft.com/office/word/2010/wordprocessingCanvas" xmlns:cx="http://schemas.microsoft.com/office/drawing/2014/chartex" xmlns:cx1="http://schemas.microsoft.com/office/drawing/2015/9/8/chartex" xmlns:cx2="http://schemas.microsoft.com/office/drawing/2015/10/21/chartex" xmlns:cx3="http://schemas.microsoft.com/office/drawing/2016/5/9/chartex" xmlns:cx4="http://schemas.microsoft.com/office/drawing/2016/5/10/chartex" xmlns:cx5="http://schemas.microsoft.com/office/drawing/2016/5/11/chartex" xmlns:cx6="http://schemas.microsoft.com/office/drawing/2016/5/12/chartex" xmlns:cx7="http://schemas.microsoft.com/office/drawing/2016/5/13/chartex" xmlns:cx8="http://schemas.microsoft.com/office/drawing/2016/5/14/chartex" xmlns:mc="http://schemas.openxmlformats.org/markup-compatibility/2006" xmlns:aink="http://schemas.microsoft.com/office/drawing/2016/ink" xmlns:am3d="http://schemas.microsoft.com/office/drawing/2017/model3d" xmlns:o="urn:schemas-microsoft-com:office:office" xmlns:oel="http://schemas.microsoft.com/office/2019/extlst" xmlns:r="http://schemas.openxmlformats.org/officeDocument/2006/relationships" xmlns:m="http://schemas.openxmlformats.org/officeDocument/2006/math" xmlns:v="urn:schemas-microsoft-com:vml" xmlns:wp14="http://schemas.microsoft.com/office/word/2010/wordprocessingDrawing" xmlns:wp="http://schemas.openxmlformats.org/drawingml/2006/wordprocessingDrawing" xmlns:w10="urn:schemas-microsoft-com:office:word" xmlns:w="http://schemas.openxmlformats.org/wordprocessingml/2006/main" xmlns:w14="http://schemas.microsoft.com/office/word/2010/wordml" xmlns:w15="http://schemas.microsoft.com/office/word/2012/wordml" xmlns:w16cex="http://schemas.microsoft.com/office/word/2018/wordml/cex" xmlns:w16cid="http://schemas.microsoft.com/office/word/2016/wordml/cid" xmlns:w16="http://schemas.microsoft.com/office/word/2018/wordml" xmlns:w16du="http://schemas.microsoft.com/office/word/2023/wordml/word16du" xmlns:w16sdtdh="http://schemas.microsoft.com/office/word/2020/wordml/sdtdatahash" xmlns:w16sdtfl="http://schemas.microsoft.com/office/word/2024/wordml/sdtformatlock" xmlns:w16se="http://schemas.microsoft.com/office/word/2015/wordml/symex" xmlns:wpg="http://schemas.microsoft.com/office/word/2010/wordprocessingGroup" xmlns:wpi="http://schemas.microsoft.com/office/word/2010/wordprocessingInk" xmlns:wne="http://schemas.microsoft.com/office/word/2006/wordml" xmlns:wps="http://schemas.microsoft.com/office/word/2010/wordprocessingShape" mc:Ignorable="w14 w15 w16se w16cid w16 w16cex w16sdtdh w16sdtfl w16du wp14">
   <w:body>
     <w:p>
       <w:pPr>
@@ -15,11 +15,11 @@
       </w:tblPr>
       <w:tblGrid>
         <w:gridCol w:w="1112"/>
-        <w:gridCol w:w="3778"/>
-        <w:gridCol w:w="1209"/>
-        <w:gridCol w:w="1827"/>
+        <w:gridCol w:w="3750"/>
+        <w:gridCol w:w="1199"/>
+        <w:gridCol w:w="1850"/>
         <w:gridCol w:w="1427"/>
-        <w:gridCol w:w="1663"/>
+        <w:gridCol w:w="1678"/>
       </w:tblGrid>
       <w:tr>
         <w:tc>
@@ -55,18 +55,28 @@
               <w:jc w:val="center"/>
               <w:rPr>
                 <w:b/>
+                <w:color w:val="0070C0"/>
                 <w:sz w:val="20"/>
               </w:rPr>
             </w:pPr>
-          </w:p>
-          <w:p>
-            <w:pPr>
-              <w:jc w:val="center"/>
+            <w:proofErr w:type="spellStart"/>
+            <w:r>
               <w:rPr>
                 <w:b/>
+                <w:color w:val="0070C0"/>
                 <w:sz w:val="20"/>
               </w:rPr>
-            </w:pPr>
+              <w:t>Orchid</w:t>
+            </w:r>
+            <w:proofErr w:type="spellEnd"/>
+            <w:r>
+              <w:rPr>
+                <w:b/>
+                <w:color w:val="0070C0"/>
+                <w:sz w:val="20"/>
+              </w:rPr>
+              <w:t xml:space="preserve"> Cosmetics</w:t>
+            </w:r>
           </w:p>
         </w:tc>
         <w:tc>
@@ -102,9 +112,18 @@
               <w:jc w:val="center"/>
               <w:rPr>
                 <w:b/>
+                <w:color w:val="0070C0"/>
                 <w:sz w:val="20"/>
               </w:rPr>
             </w:pPr>
+            <w:r>
+              <w:rPr>
+                <w:b/>
+                <w:color w:val="0070C0"/>
+                <w:sz w:val="20"/>
+              </w:rPr>
+              <w:t>2025-001</w:t>
+            </w:r>
           </w:p>
         </w:tc>
         <w:tc>
@@ -140,9 +159,18 @@
               <w:jc w:val="center"/>
               <w:rPr>
                 <w:b/>
+                <w:color w:val="0070C0"/>
                 <w:sz w:val="20"/>
               </w:rPr>
             </w:pPr>
+            <w:r>
+              <w:rPr>
+                <w:b/>
+                <w:color w:val="0070C0"/>
+                <w:sz w:val="20"/>
+              </w:rPr>
+              <w:t>20-10-2025</w:t>
+            </w:r>
           </w:p>
         </w:tc>
       </w:tr>
@@ -378,7 +406,7 @@
                 <w:sz w:val="20"/>
                 <w:lang w:val="es-ES"/>
               </w:rPr>
-              <w:t>Rol 1</w:t>
+              <w:t>Director Equipo</w:t>
             </w:r>
           </w:p>
         </w:tc>
@@ -390,7 +418,22 @@
             <w:pPr>
               <w:spacing w:afterAutospacing="0"/>
               <w:jc w:val="both"/>
+              <w:rPr>
+                <w:rFonts w:cstheme="minorHAnsi"/>
+                <w:color w:val="0070C0"/>
+                <w:sz w:val="20"/>
+                <w:lang w:val="es-ES"/>
+              </w:rPr>
             </w:pPr>
+            <w:r>
+              <w:rPr>
+                <w:rFonts w:cstheme="minorHAnsi"/>
+                <w:color w:val="0070C0"/>
+                <w:sz w:val="20"/>
+                <w:lang w:val="es-ES"/>
+              </w:rPr>
+              <w:t>Dirigir al equipo durante el desarrollo del proyecto y ser la conexión entre el Patrocinador y el equipo de desarrollo</w:t>
+            </w:r>
           </w:p>
         </w:tc>
         <w:tc>
@@ -401,7 +444,22 @@
             <w:pPr>
               <w:spacing w:afterAutospacing="0"/>
               <w:jc w:val="both"/>
+              <w:rPr>
+                <w:rFonts w:cstheme="minorHAnsi"/>
+                <w:color w:val="0070C0"/>
+                <w:sz w:val="20"/>
+                <w:lang w:val="es-ES"/>
+              </w:rPr>
             </w:pPr>
+            <w:r>
+              <w:rPr>
+                <w:rFonts w:cstheme="minorHAnsi"/>
+                <w:color w:val="0070C0"/>
+                <w:sz w:val="20"/>
+                <w:lang w:val="es-ES"/>
+              </w:rPr>
+              <w:t>1</w:t>
+            </w:r>
           </w:p>
         </w:tc>
         <w:tc>
@@ -412,7 +470,22 @@
             <w:pPr>
               <w:spacing w:afterAutospacing="0"/>
               <w:jc w:val="both"/>
+              <w:rPr>
+                <w:rFonts w:cstheme="minorHAnsi"/>
+                <w:color w:val="0070C0"/>
+                <w:sz w:val="20"/>
+                <w:lang w:val="es-ES"/>
+              </w:rPr>
             </w:pPr>
+            <w:r>
+              <w:rPr>
+                <w:rFonts w:cstheme="minorHAnsi"/>
+                <w:color w:val="0070C0"/>
+                <w:sz w:val="20"/>
+                <w:lang w:val="es-ES"/>
+              </w:rPr>
+              <w:t>Capacidad de seguir la planificación a la vez que improvisar con rapidez. Además, debe conocer bien todos los hitos y requisitos.</w:t>
+            </w:r>
           </w:p>
         </w:tc>
       </w:tr>
@@ -443,7 +516,7 @@
                 <w:sz w:val="20"/>
                 <w:lang w:val="es-ES"/>
               </w:rPr>
-              <w:t>Rol 2</w:t>
+              <w:t>Programador Backend</w:t>
             </w:r>
           </w:p>
         </w:tc>
@@ -455,7 +528,22 @@
             <w:pPr>
               <w:spacing w:afterAutospacing="0"/>
               <w:jc w:val="both"/>
+              <w:rPr>
+                <w:rFonts w:cstheme="minorHAnsi"/>
+                <w:color w:val="0070C0"/>
+                <w:sz w:val="20"/>
+                <w:lang w:val="es-ES"/>
+              </w:rPr>
             </w:pPr>
+            <w:r>
+              <w:rPr>
+                <w:rFonts w:cstheme="minorHAnsi"/>
+                <w:color w:val="0070C0"/>
+                <w:sz w:val="20"/>
+                <w:lang w:val="es-ES"/>
+              </w:rPr>
+              <w:t>Implementar todos los requisitos relacionados con el backend en el desarrollo del proyecto</w:t>
+            </w:r>
           </w:p>
         </w:tc>
         <w:tc>
@@ -466,7 +554,22 @@
             <w:pPr>
               <w:spacing w:afterAutospacing="0"/>
               <w:jc w:val="both"/>
+              <w:rPr>
+                <w:rFonts w:cstheme="minorHAnsi"/>
+                <w:color w:val="0070C0"/>
+                <w:sz w:val="20"/>
+                <w:lang w:val="es-ES"/>
+              </w:rPr>
             </w:pPr>
+            <w:r>
+              <w:rPr>
+                <w:rFonts w:cstheme="minorHAnsi"/>
+                <w:color w:val="0070C0"/>
+                <w:sz w:val="20"/>
+                <w:lang w:val="es-ES"/>
+              </w:rPr>
+              <w:t>2</w:t>
+            </w:r>
           </w:p>
         </w:tc>
         <w:tc>
@@ -477,7 +580,22 @@
             <w:pPr>
               <w:spacing w:afterAutospacing="0"/>
               <w:jc w:val="both"/>
+              <w:rPr>
+                <w:rFonts w:cstheme="minorHAnsi"/>
+                <w:color w:val="0070C0"/>
+                <w:sz w:val="20"/>
+                <w:lang w:val="es-ES"/>
+              </w:rPr>
             </w:pPr>
+            <w:r>
+              <w:rPr>
+                <w:rFonts w:cstheme="minorHAnsi"/>
+                <w:color w:val="0070C0"/>
+                <w:sz w:val="20"/>
+                <w:lang w:val="es-ES"/>
+              </w:rPr>
+              <w:t>Conocimiento del lenguaje usado para el desarrollo del proyecto y de los requisitos e hitos planteados para el backend.</w:t>
+            </w:r>
           </w:p>
         </w:tc>
       </w:tr>
@@ -508,7 +626,7 @@
                 <w:sz w:val="20"/>
                 <w:lang w:val="es-ES"/>
               </w:rPr>
-              <w:t>Rol 3</w:t>
+              <w:t>Programador Frontend</w:t>
             </w:r>
           </w:p>
         </w:tc>
@@ -520,7 +638,22 @@
             <w:pPr>
               <w:spacing w:afterAutospacing="0"/>
               <w:jc w:val="both"/>
+              <w:rPr>
+                <w:rFonts w:cstheme="minorHAnsi"/>
+                <w:color w:val="0070C0"/>
+                <w:sz w:val="20"/>
+                <w:lang w:val="es-ES"/>
+              </w:rPr>
             </w:pPr>
+            <w:r>
+              <w:rPr>
+                <w:rFonts w:cstheme="minorHAnsi"/>
+                <w:color w:val="0070C0"/>
+                <w:sz w:val="20"/>
+                <w:lang w:val="es-ES"/>
+              </w:rPr>
+              <w:t>Implementar todos los requisitos relacionados con el frontend en el desarrollo del proyecto</w:t>
+            </w:r>
           </w:p>
         </w:tc>
         <w:tc>
@@ -531,7 +664,22 @@
             <w:pPr>
               <w:spacing w:afterAutospacing="0"/>
               <w:jc w:val="both"/>
+              <w:rPr>
+                <w:rFonts w:cstheme="minorHAnsi"/>
+                <w:color w:val="0070C0"/>
+                <w:sz w:val="20"/>
+                <w:lang w:val="es-ES"/>
+              </w:rPr>
             </w:pPr>
+            <w:r>
+              <w:rPr>
+                <w:rFonts w:cstheme="minorHAnsi"/>
+                <w:color w:val="0070C0"/>
+                <w:sz w:val="20"/>
+                <w:lang w:val="es-ES"/>
+              </w:rPr>
+              <w:t>2</w:t>
+            </w:r>
           </w:p>
         </w:tc>
         <w:tc>
@@ -542,7 +690,22 @@
             <w:pPr>
               <w:spacing w:afterAutospacing="0"/>
               <w:jc w:val="both"/>
+              <w:rPr>
+                <w:rFonts w:cstheme="minorHAnsi"/>
+                <w:color w:val="0070C0"/>
+                <w:sz w:val="20"/>
+                <w:lang w:val="es-ES"/>
+              </w:rPr>
             </w:pPr>
+            <w:r>
+              <w:rPr>
+                <w:rFonts w:cstheme="minorHAnsi"/>
+                <w:color w:val="0070C0"/>
+                <w:sz w:val="20"/>
+                <w:lang w:val="es-ES"/>
+              </w:rPr>
+              <w:t>Conocimiento del lenguaje usado para el desarrollo del proyecto y de los requisitos e hitos planteados para el frontend</w:t>
+            </w:r>
           </w:p>
         </w:tc>
       </w:tr>
@@ -564,6 +727,7 @@
                 <w:lang w:val="es-ES"/>
               </w:rPr>
             </w:pPr>
+            <w:proofErr w:type="spellStart"/>
             <w:r>
               <w:rPr>
                 <w:rFonts w:cstheme="minorHAnsi"/>
@@ -573,8 +737,9 @@
                 <w:sz w:val="20"/>
                 <w:lang w:val="es-ES"/>
               </w:rPr>
-              <w:t>Rol 4</w:t>
+              <w:t>Tester</w:t>
             </w:r>
+            <w:proofErr w:type="spellEnd"/>
           </w:p>
         </w:tc>
         <w:tc>
@@ -585,7 +750,22 @@
             <w:pPr>
               <w:spacing w:afterAutospacing="0"/>
               <w:jc w:val="both"/>
+              <w:rPr>
+                <w:rFonts w:cstheme="minorHAnsi"/>
+                <w:color w:val="0070C0"/>
+                <w:sz w:val="20"/>
+                <w:lang w:val="es-ES"/>
+              </w:rPr>
             </w:pPr>
+            <w:r>
+              <w:rPr>
+                <w:rFonts w:cstheme="minorHAnsi"/>
+                <w:color w:val="0070C0"/>
+                <w:sz w:val="20"/>
+                <w:lang w:val="es-ES"/>
+              </w:rPr>
+              <w:t>Implementar todas las pruebas del tipo correspondiente para asegurar el correcto funcionamiento del proyecto y que este cumple con los estándares de calidad planteados en la gestión de calidad</w:t>
+            </w:r>
           </w:p>
         </w:tc>
         <w:tc>
@@ -596,7 +776,22 @@
             <w:pPr>
               <w:spacing w:afterAutospacing="0"/>
               <w:jc w:val="both"/>
+              <w:rPr>
+                <w:rFonts w:cstheme="minorHAnsi"/>
+                <w:color w:val="0070C0"/>
+                <w:sz w:val="20"/>
+                <w:lang w:val="es-ES"/>
+              </w:rPr>
             </w:pPr>
+            <w:r>
+              <w:rPr>
+                <w:rFonts w:cstheme="minorHAnsi"/>
+                <w:color w:val="0070C0"/>
+                <w:sz w:val="20"/>
+                <w:lang w:val="es-ES"/>
+              </w:rPr>
+              <w:t>2</w:t>
+            </w:r>
           </w:p>
         </w:tc>
         <w:tc>
@@ -607,7 +802,22 @@
             <w:pPr>
               <w:spacing w:afterAutospacing="0"/>
               <w:jc w:val="both"/>
+              <w:rPr>
+                <w:rFonts w:cstheme="minorHAnsi"/>
+                <w:color w:val="0070C0"/>
+                <w:sz w:val="20"/>
+                <w:lang w:val="es-ES"/>
+              </w:rPr>
             </w:pPr>
+            <w:r>
+              <w:rPr>
+                <w:rFonts w:cstheme="minorHAnsi"/>
+                <w:color w:val="0070C0"/>
+                <w:sz w:val="20"/>
+                <w:lang w:val="es-ES"/>
+              </w:rPr>
+              <w:t>Conocimiento de las herramientas de prueba y gestión de calidad.</w:t>
+            </w:r>
           </w:p>
         </w:tc>
       </w:tr>
@@ -629,28 +839,6 @@
                 <w:lang w:val="es-ES"/>
               </w:rPr>
             </w:pPr>
-            <w:r>
-              <w:rPr>
-                <w:rFonts w:cstheme="minorHAnsi"/>
-                <w:i/>
-                <w:iCs/>
-                <w:color w:val="0070C0"/>
-                <w:sz w:val="20"/>
-                <w:lang w:val="es-ES"/>
-              </w:rPr>
-              <w:t xml:space="preserve">Rol </w:t>
-            </w:r>
-            <w:r>
-              <w:rPr>
-                <w:rFonts w:cstheme="minorHAnsi"/>
-                <w:i/>
-                <w:iCs/>
-                <w:color w:val="0070C0"/>
-                <w:sz w:val="20"/>
-                <w:lang w:val="es-ES"/>
-              </w:rPr>
-              <w:t>5</w:t>
-            </w:r>
           </w:p>
         </w:tc>
         <w:tc>
@@ -1341,6 +1529,7 @@
           <w:sz w:val="20"/>
           <w:lang w:eastAsia="es-PA"/>
         </w:rPr>
+        <w:lastRenderedPageBreak/>
         <w:drawing>
           <wp:inline distT="0" distB="0" distL="0" distR="0" wp14:anchorId="405E86C1" wp14:editId="59AF729F">
             <wp:extent cx="6858000" cy="3706513"/>
@@ -1399,7 +1588,7 @@
 </file>
 
 <file path=word/endnotes.xml><?xml version="1.0" encoding="utf-8"?>
-<w:endnotes xmlns:wpc="http://schemas.microsoft.com/office/word/2010/wordprocessingCanvas" xmlns:cx="http://schemas.microsoft.com/office/drawing/2014/chartex" xmlns:cx1="http://schemas.microsoft.com/office/drawing/2015/9/8/chartex" xmlns:cx2="http://schemas.microsoft.com/office/drawing/2015/10/21/chartex" xmlns:cx3="http://schemas.microsoft.com/office/drawing/2016/5/9/chartex" xmlns:cx4="http://schemas.microsoft.com/office/drawing/2016/5/10/chartex" xmlns:cx5="http://schemas.microsoft.com/office/drawing/2016/5/11/chartex" xmlns:cx6="http://schemas.microsoft.com/office/drawing/2016/5/12/chartex" xmlns:cx7="http://schemas.microsoft.com/office/drawing/2016/5/13/chartex" xmlns:cx8="http://schemas.microsoft.com/office/drawing/2016/5/14/chartex" xmlns:mc="http://schemas.openxmlformats.org/markup-compatibility/2006" xmlns:aink="http://schemas.microsoft.com/office/drawing/2016/ink" xmlns:am3d="http://schemas.microsoft.com/office/drawing/2017/model3d" xmlns:o="urn:schemas-microsoft-com:office:office" xmlns:oel="http://schemas.microsoft.com/office/2019/extlst" xmlns:r="http://schemas.openxmlformats.org/officeDocument/2006/relationships" xmlns:m="http://schemas.openxmlformats.org/officeDocument/2006/math" xmlns:v="urn:schemas-microsoft-com:vml" xmlns:wp14="http://schemas.microsoft.com/office/word/2010/wordprocessingDrawing" xmlns:wp="http://schemas.openxmlformats.org/drawingml/2006/wordprocessingDrawing" xmlns:w10="urn:schemas-microsoft-com:office:word" xmlns:w="http://schemas.openxmlformats.org/wordprocessingml/2006/main" xmlns:w14="http://schemas.microsoft.com/office/word/2010/wordml" xmlns:w15="http://schemas.microsoft.com/office/word/2012/wordml" xmlns:w16cex="http://schemas.microsoft.com/office/word/2018/wordml/cex" xmlns:w16cid="http://schemas.microsoft.com/office/word/2016/wordml/cid" xmlns:w16="http://schemas.microsoft.com/office/word/2018/wordml" xmlns:w16du="http://schemas.microsoft.com/office/word/2023/wordml/word16du" xmlns:w16sdtdh="http://schemas.microsoft.com/office/word/2020/wordml/sdtdatahash" xmlns:w16se="http://schemas.microsoft.com/office/word/2015/wordml/symex" xmlns:wpg="http://schemas.microsoft.com/office/word/2010/wordprocessingGroup" xmlns:wpi="http://schemas.microsoft.com/office/word/2010/wordprocessingInk" xmlns:wne="http://schemas.microsoft.com/office/word/2006/wordml" xmlns:wps="http://schemas.microsoft.com/office/word/2010/wordprocessingShape" mc:Ignorable="w14 w15 w16se w16cid w16 w16cex w16sdtdh w16du wp14">
+<w:endnotes xmlns:wpc="http://schemas.microsoft.com/office/word/2010/wordprocessingCanvas" xmlns:cx="http://schemas.microsoft.com/office/drawing/2014/chartex" xmlns:cx1="http://schemas.microsoft.com/office/drawing/2015/9/8/chartex" xmlns:cx2="http://schemas.microsoft.com/office/drawing/2015/10/21/chartex" xmlns:cx3="http://schemas.microsoft.com/office/drawing/2016/5/9/chartex" xmlns:cx4="http://schemas.microsoft.com/office/drawing/2016/5/10/chartex" xmlns:cx5="http://schemas.microsoft.com/office/drawing/2016/5/11/chartex" xmlns:cx6="http://schemas.microsoft.com/office/drawing/2016/5/12/chartex" xmlns:cx7="http://schemas.microsoft.com/office/drawing/2016/5/13/chartex" xmlns:cx8="http://schemas.microsoft.com/office/drawing/2016/5/14/chartex" xmlns:mc="http://schemas.openxmlformats.org/markup-compatibility/2006" xmlns:aink="http://schemas.microsoft.com/office/drawing/2016/ink" xmlns:am3d="http://schemas.microsoft.com/office/drawing/2017/model3d" xmlns:o="urn:schemas-microsoft-com:office:office" xmlns:oel="http://schemas.microsoft.com/office/2019/extlst" xmlns:r="http://schemas.openxmlformats.org/officeDocument/2006/relationships" xmlns:m="http://schemas.openxmlformats.org/officeDocument/2006/math" xmlns:v="urn:schemas-microsoft-com:vml" xmlns:wp14="http://schemas.microsoft.com/office/word/2010/wordprocessingDrawing" xmlns:wp="http://schemas.openxmlformats.org/drawingml/2006/wordprocessingDrawing" xmlns:w10="urn:schemas-microsoft-com:office:word" xmlns:w="http://schemas.openxmlformats.org/wordprocessingml/2006/main" xmlns:w14="http://schemas.microsoft.com/office/word/2010/wordml" xmlns:w15="http://schemas.microsoft.com/office/word/2012/wordml" xmlns:w16cex="http://schemas.microsoft.com/office/word/2018/wordml/cex" xmlns:w16cid="http://schemas.microsoft.com/office/word/2016/wordml/cid" xmlns:w16="http://schemas.microsoft.com/office/word/2018/wordml" xmlns:w16du="http://schemas.microsoft.com/office/word/2023/wordml/word16du" xmlns:w16sdtdh="http://schemas.microsoft.com/office/word/2020/wordml/sdtdatahash" xmlns:w16sdtfl="http://schemas.microsoft.com/office/word/2024/wordml/sdtformatlock" xmlns:w16se="http://schemas.microsoft.com/office/word/2015/wordml/symex" xmlns:wpg="http://schemas.microsoft.com/office/word/2010/wordprocessingGroup" xmlns:wpi="http://schemas.microsoft.com/office/word/2010/wordprocessingInk" xmlns:wne="http://schemas.microsoft.com/office/word/2006/wordml" xmlns:wps="http://schemas.microsoft.com/office/word/2010/wordprocessingShape" mc:Ignorable="w14 w15 w16se w16cid w16 w16cex w16sdtdh w16sdtfl w16du wp14">
   <w:endnote w:type="separator" w:id="-1">
     <w:p>
       <w:pPr>
@@ -1424,7 +1613,7 @@
 </file>
 
 <file path=word/footer1.xml><?xml version="1.0" encoding="utf-8"?>
-<w:ftr xmlns:wpc="http://schemas.microsoft.com/office/word/2010/wordprocessingCanvas" xmlns:cx="http://schemas.microsoft.com/office/drawing/2014/chartex" xmlns:cx1="http://schemas.microsoft.com/office/drawing/2015/9/8/chartex" xmlns:cx2="http://schemas.microsoft.com/office/drawing/2015/10/21/chartex" xmlns:cx3="http://schemas.microsoft.com/office/drawing/2016/5/9/chartex" xmlns:cx4="http://schemas.microsoft.com/office/drawing/2016/5/10/chartex" xmlns:cx5="http://schemas.microsoft.com/office/drawing/2016/5/11/chartex" xmlns:cx6="http://schemas.microsoft.com/office/drawing/2016/5/12/chartex" xmlns:cx7="http://schemas.microsoft.com/office/drawing/2016/5/13/chartex" xmlns:cx8="http://schemas.microsoft.com/office/drawing/2016/5/14/chartex" xmlns:mc="http://schemas.openxmlformats.org/markup-compatibility/2006" xmlns:aink="http://schemas.microsoft.com/office/drawing/2016/ink" xmlns:am3d="http://schemas.microsoft.com/office/drawing/2017/model3d" xmlns:o="urn:schemas-microsoft-com:office:office" xmlns:oel="http://schemas.microsoft.com/office/2019/extlst" xmlns:r="http://schemas.openxmlformats.org/officeDocument/2006/relationships" xmlns:m="http://schemas.openxmlformats.org/officeDocument/2006/math" xmlns:v="urn:schemas-microsoft-com:vml" xmlns:wp14="http://schemas.microsoft.com/office/word/2010/wordprocessingDrawing" xmlns:wp="http://schemas.openxmlformats.org/drawingml/2006/wordprocessingDrawing" xmlns:w10="urn:schemas-microsoft-com:office:word" xmlns:w="http://schemas.openxmlformats.org/wordprocessingml/2006/main" xmlns:w14="http://schemas.microsoft.com/office/word/2010/wordml" xmlns:w15="http://schemas.microsoft.com/office/word/2012/wordml" xmlns:w16cex="http://schemas.microsoft.com/office/word/2018/wordml/cex" xmlns:w16cid="http://schemas.microsoft.com/office/word/2016/wordml/cid" xmlns:w16="http://schemas.microsoft.com/office/word/2018/wordml" xmlns:w16du="http://schemas.microsoft.com/office/word/2023/wordml/word16du" xmlns:w16sdtdh="http://schemas.microsoft.com/office/word/2020/wordml/sdtdatahash" xmlns:w16se="http://schemas.microsoft.com/office/word/2015/wordml/symex" xmlns:wpg="http://schemas.microsoft.com/office/word/2010/wordprocessingGroup" xmlns:wpi="http://schemas.microsoft.com/office/word/2010/wordprocessingInk" xmlns:wne="http://schemas.microsoft.com/office/word/2006/wordml" xmlns:wps="http://schemas.microsoft.com/office/word/2010/wordprocessingShape" mc:Ignorable="w14 w15 w16se w16cid w16 w16cex w16sdtdh w16du wp14">
+<w:ftr xmlns:wpc="http://schemas.microsoft.com/office/word/2010/wordprocessingCanvas" xmlns:cx="http://schemas.microsoft.com/office/drawing/2014/chartex" xmlns:cx1="http://schemas.microsoft.com/office/drawing/2015/9/8/chartex" xmlns:cx2="http://schemas.microsoft.com/office/drawing/2015/10/21/chartex" xmlns:cx3="http://schemas.microsoft.com/office/drawing/2016/5/9/chartex" xmlns:cx4="http://schemas.microsoft.com/office/drawing/2016/5/10/chartex" xmlns:cx5="http://schemas.microsoft.com/office/drawing/2016/5/11/chartex" xmlns:cx6="http://schemas.microsoft.com/office/drawing/2016/5/12/chartex" xmlns:cx7="http://schemas.microsoft.com/office/drawing/2016/5/13/chartex" xmlns:cx8="http://schemas.microsoft.com/office/drawing/2016/5/14/chartex" xmlns:mc="http://schemas.openxmlformats.org/markup-compatibility/2006" xmlns:aink="http://schemas.microsoft.com/office/drawing/2016/ink" xmlns:am3d="http://schemas.microsoft.com/office/drawing/2017/model3d" xmlns:o="urn:schemas-microsoft-com:office:office" xmlns:oel="http://schemas.microsoft.com/office/2019/extlst" xmlns:r="http://schemas.openxmlformats.org/officeDocument/2006/relationships" xmlns:m="http://schemas.openxmlformats.org/officeDocument/2006/math" xmlns:v="urn:schemas-microsoft-com:vml" xmlns:wp14="http://schemas.microsoft.com/office/word/2010/wordprocessingDrawing" xmlns:wp="http://schemas.openxmlformats.org/drawingml/2006/wordprocessingDrawing" xmlns:w10="urn:schemas-microsoft-com:office:word" xmlns:w="http://schemas.openxmlformats.org/wordprocessingml/2006/main" xmlns:w14="http://schemas.microsoft.com/office/word/2010/wordml" xmlns:w15="http://schemas.microsoft.com/office/word/2012/wordml" xmlns:w16cex="http://schemas.microsoft.com/office/word/2018/wordml/cex" xmlns:w16cid="http://schemas.microsoft.com/office/word/2016/wordml/cid" xmlns:w16="http://schemas.microsoft.com/office/word/2018/wordml" xmlns:w16du="http://schemas.microsoft.com/office/word/2023/wordml/word16du" xmlns:w16sdtdh="http://schemas.microsoft.com/office/word/2020/wordml/sdtdatahash" xmlns:w16sdtfl="http://schemas.microsoft.com/office/word/2024/wordml/sdtformatlock" xmlns:w16se="http://schemas.microsoft.com/office/word/2015/wordml/symex" xmlns:wpg="http://schemas.microsoft.com/office/word/2010/wordprocessingGroup" xmlns:wpi="http://schemas.microsoft.com/office/word/2010/wordprocessingInk" xmlns:wne="http://schemas.microsoft.com/office/word/2006/wordml" xmlns:wps="http://schemas.microsoft.com/office/word/2010/wordprocessingShape" mc:Ignorable="w14 w15 w16se w16cid w16 w16cex w16sdtdh w16sdtfl w16du wp14">
   <w:p>
     <w:pPr>
       <w:pStyle w:val="Piedepgina"/>
@@ -1503,7 +1692,7 @@
 </file>
 
 <file path=word/footnotes.xml><?xml version="1.0" encoding="utf-8"?>
-<w:footnotes xmlns:wpc="http://schemas.microsoft.com/office/word/2010/wordprocessingCanvas" xmlns:cx="http://schemas.microsoft.com/office/drawing/2014/chartex" xmlns:cx1="http://schemas.microsoft.com/office/drawing/2015/9/8/chartex" xmlns:cx2="http://schemas.microsoft.com/office/drawing/2015/10/21/chartex" xmlns:cx3="http://schemas.microsoft.com/office/drawing/2016/5/9/chartex" xmlns:cx4="http://schemas.microsoft.com/office/drawing/2016/5/10/chartex" xmlns:cx5="http://schemas.microsoft.com/office/drawing/2016/5/11/chartex" xmlns:cx6="http://schemas.microsoft.com/office/drawing/2016/5/12/chartex" xmlns:cx7="http://schemas.microsoft.com/office/drawing/2016/5/13/chartex" xmlns:cx8="http://schemas.microsoft.com/office/drawing/2016/5/14/chartex" xmlns:mc="http://schemas.openxmlformats.org/markup-compatibility/2006" xmlns:aink="http://schemas.microsoft.com/office/drawing/2016/ink" xmlns:am3d="http://schemas.microsoft.com/office/drawing/2017/model3d" xmlns:o="urn:schemas-microsoft-com:office:office" xmlns:oel="http://schemas.microsoft.com/office/2019/extlst" xmlns:r="http://schemas.openxmlformats.org/officeDocument/2006/relationships" xmlns:m="http://schemas.openxmlformats.org/officeDocument/2006/math" xmlns:v="urn:schemas-microsoft-com:vml" xmlns:wp14="http://schemas.microsoft.com/office/word/2010/wordprocessingDrawing" xmlns:wp="http://schemas.openxmlformats.org/drawingml/2006/wordprocessingDrawing" xmlns:w10="urn:schemas-microsoft-com:office:word" xmlns:w="http://schemas.openxmlformats.org/wordprocessingml/2006/main" xmlns:w14="http://schemas.microsoft.com/office/word/2010/wordml" xmlns:w15="http://schemas.microsoft.com/office/word/2012/wordml" xmlns:w16cex="http://schemas.microsoft.com/office/word/2018/wordml/cex" xmlns:w16cid="http://schemas.microsoft.com/office/word/2016/wordml/cid" xmlns:w16="http://schemas.microsoft.com/office/word/2018/wordml" xmlns:w16du="http://schemas.microsoft.com/office/word/2023/wordml/word16du" xmlns:w16sdtdh="http://schemas.microsoft.com/office/word/2020/wordml/sdtdatahash" xmlns:w16se="http://schemas.microsoft.com/office/word/2015/wordml/symex" xmlns:wpg="http://schemas.microsoft.com/office/word/2010/wordprocessingGroup" xmlns:wpi="http://schemas.microsoft.com/office/word/2010/wordprocessingInk" xmlns:wne="http://schemas.microsoft.com/office/word/2006/wordml" xmlns:wps="http://schemas.microsoft.com/office/word/2010/wordprocessingShape" mc:Ignorable="w14 w15 w16se w16cid w16 w16cex w16sdtdh w16du wp14">
+<w:footnotes xmlns:wpc="http://schemas.microsoft.com/office/word/2010/wordprocessingCanvas" xmlns:cx="http://schemas.microsoft.com/office/drawing/2014/chartex" xmlns:cx1="http://schemas.microsoft.com/office/drawing/2015/9/8/chartex" xmlns:cx2="http://schemas.microsoft.com/office/drawing/2015/10/21/chartex" xmlns:cx3="http://schemas.microsoft.com/office/drawing/2016/5/9/chartex" xmlns:cx4="http://schemas.microsoft.com/office/drawing/2016/5/10/chartex" xmlns:cx5="http://schemas.microsoft.com/office/drawing/2016/5/11/chartex" xmlns:cx6="http://schemas.microsoft.com/office/drawing/2016/5/12/chartex" xmlns:cx7="http://schemas.microsoft.com/office/drawing/2016/5/13/chartex" xmlns:cx8="http://schemas.microsoft.com/office/drawing/2016/5/14/chartex" xmlns:mc="http://schemas.openxmlformats.org/markup-compatibility/2006" xmlns:aink="http://schemas.microsoft.com/office/drawing/2016/ink" xmlns:am3d="http://schemas.microsoft.com/office/drawing/2017/model3d" xmlns:o="urn:schemas-microsoft-com:office:office" xmlns:oel="http://schemas.microsoft.com/office/2019/extlst" xmlns:r="http://schemas.openxmlformats.org/officeDocument/2006/relationships" xmlns:m="http://schemas.openxmlformats.org/officeDocument/2006/math" xmlns:v="urn:schemas-microsoft-com:vml" xmlns:wp14="http://schemas.microsoft.com/office/word/2010/wordprocessingDrawing" xmlns:wp="http://schemas.openxmlformats.org/drawingml/2006/wordprocessingDrawing" xmlns:w10="urn:schemas-microsoft-com:office:word" xmlns:w="http://schemas.openxmlformats.org/wordprocessingml/2006/main" xmlns:w14="http://schemas.microsoft.com/office/word/2010/wordml" xmlns:w15="http://schemas.microsoft.com/office/word/2012/wordml" xmlns:w16cex="http://schemas.microsoft.com/office/word/2018/wordml/cex" xmlns:w16cid="http://schemas.microsoft.com/office/word/2016/wordml/cid" xmlns:w16="http://schemas.microsoft.com/office/word/2018/wordml" xmlns:w16du="http://schemas.microsoft.com/office/word/2023/wordml/word16du" xmlns:w16sdtdh="http://schemas.microsoft.com/office/word/2020/wordml/sdtdatahash" xmlns:w16sdtfl="http://schemas.microsoft.com/office/word/2024/wordml/sdtformatlock" xmlns:w16se="http://schemas.microsoft.com/office/word/2015/wordml/symex" xmlns:wpg="http://schemas.microsoft.com/office/word/2010/wordprocessingGroup" xmlns:wpi="http://schemas.microsoft.com/office/word/2010/wordprocessingInk" xmlns:wne="http://schemas.microsoft.com/office/word/2006/wordml" xmlns:wps="http://schemas.microsoft.com/office/word/2010/wordprocessingShape" mc:Ignorable="w14 w15 w16se w16cid w16 w16cex w16sdtdh w16sdtfl w16du wp14">
   <w:footnote w:type="separator" w:id="-1">
     <w:p>
       <w:pPr>
@@ -1528,7 +1717,7 @@
 </file>
 
 <file path=word/header1.xml><?xml version="1.0" encoding="utf-8"?>
-<w:hdr xmlns:wpc="http://schemas.microsoft.com/office/word/2010/wordprocessingCanvas" xmlns:cx="http://schemas.microsoft.com/office/drawing/2014/chartex" xmlns:cx1="http://schemas.microsoft.com/office/drawing/2015/9/8/chartex" xmlns:cx2="http://schemas.microsoft.com/office/drawing/2015/10/21/chartex" xmlns:cx3="http://schemas.microsoft.com/office/drawing/2016/5/9/chartex" xmlns:cx4="http://schemas.microsoft.com/office/drawing/2016/5/10/chartex" xmlns:cx5="http://schemas.microsoft.com/office/drawing/2016/5/11/chartex" xmlns:cx6="http://schemas.microsoft.com/office/drawing/2016/5/12/chartex" xmlns:cx7="http://schemas.microsoft.com/office/drawing/2016/5/13/chartex" xmlns:cx8="http://schemas.microsoft.com/office/drawing/2016/5/14/chartex" xmlns:mc="http://schemas.openxmlformats.org/markup-compatibility/2006" xmlns:aink="http://schemas.microsoft.com/office/drawing/2016/ink" xmlns:am3d="http://schemas.microsoft.com/office/drawing/2017/model3d" xmlns:o="urn:schemas-microsoft-com:office:office" xmlns:oel="http://schemas.microsoft.com/office/2019/extlst" xmlns:r="http://schemas.openxmlformats.org/officeDocument/2006/relationships" xmlns:m="http://schemas.openxmlformats.org/officeDocument/2006/math" xmlns:v="urn:schemas-microsoft-com:vml" xmlns:wp14="http://schemas.microsoft.com/office/word/2010/wordprocessingDrawing" xmlns:wp="http://schemas.openxmlformats.org/drawingml/2006/wordprocessingDrawing" xmlns:w10="urn:schemas-microsoft-com:office:word" xmlns:w="http://schemas.openxmlformats.org/wordprocessingml/2006/main" xmlns:w14="http://schemas.microsoft.com/office/word/2010/wordml" xmlns:w15="http://schemas.microsoft.com/office/word/2012/wordml" xmlns:w16cex="http://schemas.microsoft.com/office/word/2018/wordml/cex" xmlns:w16cid="http://schemas.microsoft.com/office/word/2016/wordml/cid" xmlns:w16="http://schemas.microsoft.com/office/word/2018/wordml" xmlns:w16du="http://schemas.microsoft.com/office/word/2023/wordml/word16du" xmlns:w16sdtdh="http://schemas.microsoft.com/office/word/2020/wordml/sdtdatahash" xmlns:w16se="http://schemas.microsoft.com/office/word/2015/wordml/symex" xmlns:wpg="http://schemas.microsoft.com/office/word/2010/wordprocessingGroup" xmlns:wpi="http://schemas.microsoft.com/office/word/2010/wordprocessingInk" xmlns:wne="http://schemas.microsoft.com/office/word/2006/wordml" xmlns:wps="http://schemas.microsoft.com/office/word/2010/wordprocessingShape" mc:Ignorable="w14 w15 w16se w16cid w16 w16cex w16sdtdh w16du wp14">
+<w:hdr xmlns:wpc="http://schemas.microsoft.com/office/word/2010/wordprocessingCanvas" xmlns:cx="http://schemas.microsoft.com/office/drawing/2014/chartex" xmlns:cx1="http://schemas.microsoft.com/office/drawing/2015/9/8/chartex" xmlns:cx2="http://schemas.microsoft.com/office/drawing/2015/10/21/chartex" xmlns:cx3="http://schemas.microsoft.com/office/drawing/2016/5/9/chartex" xmlns:cx4="http://schemas.microsoft.com/office/drawing/2016/5/10/chartex" xmlns:cx5="http://schemas.microsoft.com/office/drawing/2016/5/11/chartex" xmlns:cx6="http://schemas.microsoft.com/office/drawing/2016/5/12/chartex" xmlns:cx7="http://schemas.microsoft.com/office/drawing/2016/5/13/chartex" xmlns:cx8="http://schemas.microsoft.com/office/drawing/2016/5/14/chartex" xmlns:mc="http://schemas.openxmlformats.org/markup-compatibility/2006" xmlns:aink="http://schemas.microsoft.com/office/drawing/2016/ink" xmlns:am3d="http://schemas.microsoft.com/office/drawing/2017/model3d" xmlns:o="urn:schemas-microsoft-com:office:office" xmlns:oel="http://schemas.microsoft.com/office/2019/extlst" xmlns:r="http://schemas.openxmlformats.org/officeDocument/2006/relationships" xmlns:m="http://schemas.openxmlformats.org/officeDocument/2006/math" xmlns:v="urn:schemas-microsoft-com:vml" xmlns:wp14="http://schemas.microsoft.com/office/word/2010/wordprocessingDrawing" xmlns:wp="http://schemas.openxmlformats.org/drawingml/2006/wordprocessingDrawing" xmlns:w10="urn:schemas-microsoft-com:office:word" xmlns:w="http://schemas.openxmlformats.org/wordprocessingml/2006/main" xmlns:w14="http://schemas.microsoft.com/office/word/2010/wordml" xmlns:w15="http://schemas.microsoft.com/office/word/2012/wordml" xmlns:w16cex="http://schemas.microsoft.com/office/word/2018/wordml/cex" xmlns:w16cid="http://schemas.microsoft.com/office/word/2016/wordml/cid" xmlns:w16="http://schemas.microsoft.com/office/word/2018/wordml" xmlns:w16du="http://schemas.microsoft.com/office/word/2023/wordml/word16du" xmlns:w16sdtdh="http://schemas.microsoft.com/office/word/2020/wordml/sdtdatahash" xmlns:w16sdtfl="http://schemas.microsoft.com/office/word/2024/wordml/sdtformatlock" xmlns:w16se="http://schemas.microsoft.com/office/word/2015/wordml/symex" xmlns:wpg="http://schemas.microsoft.com/office/word/2010/wordprocessingGroup" xmlns:wpi="http://schemas.microsoft.com/office/word/2010/wordprocessingInk" xmlns:wne="http://schemas.microsoft.com/office/word/2006/wordml" xmlns:wps="http://schemas.microsoft.com/office/word/2010/wordprocessingShape" mc:Ignorable="w14 w15 w16se w16cid w16 w16cex w16sdtdh w16sdtfl w16du wp14">
   <w:p>
     <w:pPr>
       <w:pStyle w:val="Encabezado"/>
@@ -1568,7 +1757,7 @@
 </file>
 
 <file path=word/styles.xml><?xml version="1.0" encoding="utf-8"?>
-<w:styles xmlns:mc="http://schemas.openxmlformats.org/markup-compatibility/2006" xmlns:r="http://schemas.openxmlformats.org/officeDocument/2006/relationships" xmlns:w="http://schemas.openxmlformats.org/wordprocessingml/2006/main" xmlns:w14="http://schemas.microsoft.com/office/word/2010/wordml" xmlns:w15="http://schemas.microsoft.com/office/word/2012/wordml" xmlns:w16cex="http://schemas.microsoft.com/office/word/2018/wordml/cex" xmlns:w16cid="http://schemas.microsoft.com/office/word/2016/wordml/cid" xmlns:w16="http://schemas.microsoft.com/office/word/2018/wordml" xmlns:w16du="http://schemas.microsoft.com/office/word/2023/wordml/word16du" xmlns:w16sdtdh="http://schemas.microsoft.com/office/word/2020/wordml/sdtdatahash" xmlns:w16se="http://schemas.microsoft.com/office/word/2015/wordml/symex" mc:Ignorable="w14 w15 w16se w16cid w16 w16cex w16sdtdh w16du">
+<w:styles xmlns:mc="http://schemas.openxmlformats.org/markup-compatibility/2006" xmlns:r="http://schemas.openxmlformats.org/officeDocument/2006/relationships" xmlns:w="http://schemas.openxmlformats.org/wordprocessingml/2006/main" xmlns:w14="http://schemas.microsoft.com/office/word/2010/wordml" xmlns:w15="http://schemas.microsoft.com/office/word/2012/wordml" xmlns:w16cex="http://schemas.microsoft.com/office/word/2018/wordml/cex" xmlns:w16cid="http://schemas.microsoft.com/office/word/2016/wordml/cid" xmlns:w16="http://schemas.microsoft.com/office/word/2018/wordml" xmlns:w16du="http://schemas.microsoft.com/office/word/2023/wordml/word16du" xmlns:w16sdtdh="http://schemas.microsoft.com/office/word/2020/wordml/sdtdatahash" xmlns:w16sdtfl="http://schemas.microsoft.com/office/word/2024/wordml/sdtformatlock" xmlns:w16se="http://schemas.microsoft.com/office/word/2015/wordml/symex" mc:Ignorable="w14 w15 w16se w16cid w16 w16cex w16sdtdh w16sdtfl w16du">
   <w:docDefaults>
     <w:rPrDefault>
       <w:rPr>

</xml_diff>

<commit_message>
docs: :memo: avance en el plan de gestión de recursos
</commit_message>
<xml_diff>
--- a/wip/semana 5/PLAN DE GESTION DE RECURSOS_v1.1(1).docx
+++ b/wip/semana 5/PLAN DE GESTION DE RECURSOS_v1.1(1).docx
@@ -406,7 +406,7 @@
                 <w:sz w:val="20"/>
                 <w:lang w:val="es-ES"/>
               </w:rPr>
-              <w:t>Director Equipo</w:t>
+              <w:t>Director</w:t>
             </w:r>
           </w:p>
         </w:tc>
@@ -516,7 +516,7 @@
                 <w:sz w:val="20"/>
                 <w:lang w:val="es-ES"/>
               </w:rPr>
-              <w:t>Programador Backend</w:t>
+              <w:t>Equipo desarrollador</w:t>
             </w:r>
           </w:p>
         </w:tc>
@@ -542,7 +542,25 @@
                 <w:sz w:val="20"/>
                 <w:lang w:val="es-ES"/>
               </w:rPr>
-              <w:t>Implementar todos los requisitos relacionados con el backend en el desarrollo del proyecto</w:t>
+              <w:t xml:space="preserve">Implementar todos los requisitos relacionados con el desarrollo </w:t>
+            </w:r>
+            <w:r>
+              <w:rPr>
+                <w:rFonts w:cstheme="minorHAnsi"/>
+                <w:color w:val="0070C0"/>
+                <w:sz w:val="20"/>
+                <w:lang w:val="es-ES"/>
+              </w:rPr>
+              <w:t xml:space="preserve">funcional </w:t>
+            </w:r>
+            <w:r>
+              <w:rPr>
+                <w:rFonts w:cstheme="minorHAnsi"/>
+                <w:color w:val="0070C0"/>
+                <w:sz w:val="20"/>
+                <w:lang w:val="es-ES"/>
+              </w:rPr>
+              <w:t>del proyecto</w:t>
             </w:r>
           </w:p>
         </w:tc>
@@ -568,7 +586,7 @@
                 <w:sz w:val="20"/>
                 <w:lang w:val="es-ES"/>
               </w:rPr>
-              <w:t>2</w:t>
+              <w:t>4</w:t>
             </w:r>
           </w:p>
         </w:tc>
@@ -594,7 +612,7 @@
                 <w:sz w:val="20"/>
                 <w:lang w:val="es-ES"/>
               </w:rPr>
-              <w:t>Conocimiento del lenguaje usado para el desarrollo del proyecto y de los requisitos e hitos planteados para el backend.</w:t>
+              <w:t>Conocimiento de las herramientas y lenguajes que se usaran para desarrollar la aplicación</w:t>
             </w:r>
           </w:p>
         </w:tc>
@@ -617,17 +635,6 @@
                 <w:lang w:val="es-ES"/>
               </w:rPr>
             </w:pPr>
-            <w:r>
-              <w:rPr>
-                <w:rFonts w:cstheme="minorHAnsi"/>
-                <w:i/>
-                <w:iCs/>
-                <w:color w:val="0070C0"/>
-                <w:sz w:val="20"/>
-                <w:lang w:val="es-ES"/>
-              </w:rPr>
-              <w:t>Programador Frontend</w:t>
-            </w:r>
           </w:p>
         </w:tc>
         <w:tc>
@@ -645,15 +652,6 @@
                 <w:lang w:val="es-ES"/>
               </w:rPr>
             </w:pPr>
-            <w:r>
-              <w:rPr>
-                <w:rFonts w:cstheme="minorHAnsi"/>
-                <w:color w:val="0070C0"/>
-                <w:sz w:val="20"/>
-                <w:lang w:val="es-ES"/>
-              </w:rPr>
-              <w:t>Implementar todos los requisitos relacionados con el frontend en el desarrollo del proyecto</w:t>
-            </w:r>
           </w:p>
         </w:tc>
         <w:tc>
@@ -671,15 +669,6 @@
                 <w:lang w:val="es-ES"/>
               </w:rPr>
             </w:pPr>
-            <w:r>
-              <w:rPr>
-                <w:rFonts w:cstheme="minorHAnsi"/>
-                <w:color w:val="0070C0"/>
-                <w:sz w:val="20"/>
-                <w:lang w:val="es-ES"/>
-              </w:rPr>
-              <w:t>2</w:t>
-            </w:r>
           </w:p>
         </w:tc>
         <w:tc>
@@ -697,15 +686,6 @@
                 <w:lang w:val="es-ES"/>
               </w:rPr>
             </w:pPr>
-            <w:r>
-              <w:rPr>
-                <w:rFonts w:cstheme="minorHAnsi"/>
-                <w:color w:val="0070C0"/>
-                <w:sz w:val="20"/>
-                <w:lang w:val="es-ES"/>
-              </w:rPr>
-              <w:t>Conocimiento del lenguaje usado para el desarrollo del proyecto y de los requisitos e hitos planteados para el frontend</w:t>
-            </w:r>
           </w:p>
         </w:tc>
       </w:tr>
@@ -727,19 +707,6 @@
                 <w:lang w:val="es-ES"/>
               </w:rPr>
             </w:pPr>
-            <w:proofErr w:type="spellStart"/>
-            <w:r>
-              <w:rPr>
-                <w:rFonts w:cstheme="minorHAnsi"/>
-                <w:i/>
-                <w:iCs/>
-                <w:color w:val="0070C0"/>
-                <w:sz w:val="20"/>
-                <w:lang w:val="es-ES"/>
-              </w:rPr>
-              <w:t>Tester</w:t>
-            </w:r>
-            <w:proofErr w:type="spellEnd"/>
           </w:p>
         </w:tc>
         <w:tc>
@@ -757,15 +724,6 @@
                 <w:lang w:val="es-ES"/>
               </w:rPr>
             </w:pPr>
-            <w:r>
-              <w:rPr>
-                <w:rFonts w:cstheme="minorHAnsi"/>
-                <w:color w:val="0070C0"/>
-                <w:sz w:val="20"/>
-                <w:lang w:val="es-ES"/>
-              </w:rPr>
-              <w:t>Implementar todas las pruebas del tipo correspondiente para asegurar el correcto funcionamiento del proyecto y que este cumple con los estándares de calidad planteados en la gestión de calidad</w:t>
-            </w:r>
           </w:p>
         </w:tc>
         <w:tc>
@@ -783,15 +741,6 @@
                 <w:lang w:val="es-ES"/>
               </w:rPr>
             </w:pPr>
-            <w:r>
-              <w:rPr>
-                <w:rFonts w:cstheme="minorHAnsi"/>
-                <w:color w:val="0070C0"/>
-                <w:sz w:val="20"/>
-                <w:lang w:val="es-ES"/>
-              </w:rPr>
-              <w:t>2</w:t>
-            </w:r>
           </w:p>
         </w:tc>
         <w:tc>
@@ -809,15 +758,6 @@
                 <w:lang w:val="es-ES"/>
               </w:rPr>
             </w:pPr>
-            <w:r>
-              <w:rPr>
-                <w:rFonts w:cstheme="minorHAnsi"/>
-                <w:color w:val="0070C0"/>
-                <w:sz w:val="20"/>
-                <w:lang w:val="es-ES"/>
-              </w:rPr>
-              <w:t>Conocimiento de las herramientas de prueba y gestión de calidad.</w:t>
-            </w:r>
           </w:p>
         </w:tc>
       </w:tr>
@@ -979,12 +919,33 @@
             <w:pPr>
               <w:spacing w:afterAutospacing="0"/>
               <w:jc w:val="both"/>
+              <w:rPr>
+                <w:rFonts w:cstheme="minorHAnsi"/>
+                <w:color w:val="0070C0"/>
+                <w:sz w:val="20"/>
+                <w:lang w:val="es-ES"/>
+              </w:rPr>
             </w:pPr>
+            <w:r>
+              <w:rPr>
+                <w:rFonts w:cstheme="minorHAnsi"/>
+                <w:color w:val="0070C0"/>
+                <w:sz w:val="20"/>
+                <w:lang w:val="es-ES"/>
+              </w:rPr>
+              <w:t>Se realizará un curso de formación en Jango al terminar la planificación y antes de empezar el desarrollo del proyecto</w:t>
+            </w:r>
           </w:p>
           <w:p>
             <w:pPr>
               <w:spacing w:afterAutospacing="0"/>
               <w:jc w:val="both"/>
+              <w:rPr>
+                <w:rFonts w:cstheme="minorHAnsi"/>
+                <w:color w:val="0070C0"/>
+                <w:sz w:val="20"/>
+                <w:lang w:val="es-ES"/>
+              </w:rPr>
             </w:pPr>
           </w:p>
           <w:p>
@@ -1048,24 +1009,57 @@
             <w:pPr>
               <w:spacing w:afterAutospacing="0"/>
               <w:jc w:val="both"/>
+              <w:rPr>
+                <w:rFonts w:cstheme="minorHAnsi"/>
+                <w:color w:val="0070C0"/>
+                <w:sz w:val="20"/>
+                <w:lang w:val="es-ES"/>
+              </w:rPr>
+            </w:pPr>
+            <w:r>
+              <w:rPr>
+                <w:rFonts w:cstheme="minorHAnsi"/>
+                <w:color w:val="0070C0"/>
+                <w:sz w:val="20"/>
+                <w:lang w:val="es-ES"/>
+              </w:rPr>
+              <w:t>La métrica para reconocer el trabajo de los desarrolladores se basará en cuantos requisitos han sido realizados con éxitos. Este éxito se medirá bien si pasa las pruebas implementadas luego de la realización del requisito o si las pruebas cubren con éxito la calidad necesaria para que sean validas.</w:t>
+            </w:r>
+          </w:p>
+          <w:p>
+            <w:pPr>
+              <w:spacing w:afterAutospacing="0"/>
+              <w:jc w:val="both"/>
+              <w:rPr>
+                <w:rFonts w:cstheme="minorHAnsi"/>
+                <w:color w:val="0070C0"/>
+                <w:sz w:val="20"/>
+                <w:lang w:val="es-ES"/>
+              </w:rPr>
             </w:pPr>
           </w:p>
           <w:p>
             <w:pPr>
               <w:spacing w:afterAutospacing="0"/>
               <w:jc w:val="both"/>
+              <w:rPr>
+                <w:rFonts w:cstheme="minorHAnsi"/>
+                <w:color w:val="0070C0"/>
+                <w:sz w:val="20"/>
+                <w:lang w:val="es-ES"/>
+              </w:rPr>
             </w:pPr>
           </w:p>
           <w:p>
             <w:pPr>
               <w:spacing w:afterAutospacing="0"/>
               <w:jc w:val="both"/>
-            </w:pPr>
-          </w:p>
-          <w:p>
-            <w:pPr>
-              <w:spacing w:afterAutospacing="0"/>
-              <w:jc w:val="both"/>
+              <w:rPr>
+                <w:rFonts w:cstheme="minorHAnsi"/>
+                <w:color w:val="0070C0"/>
+                <w:sz w:val="20"/>
+                <w:lang w:val="es-ES"/>
+              </w:rPr>
             </w:pPr>
           </w:p>
         </w:tc>
@@ -1253,7 +1247,22 @@
             <w:pPr>
               <w:spacing w:afterAutospacing="0"/>
               <w:jc w:val="both"/>
+              <w:rPr>
+                <w:rFonts w:cstheme="minorHAnsi"/>
+                <w:color w:val="0070C0"/>
+                <w:sz w:val="20"/>
+                <w:lang w:val="es-ES"/>
+              </w:rPr>
             </w:pPr>
+            <w:r>
+              <w:rPr>
+                <w:rFonts w:cstheme="minorHAnsi"/>
+                <w:color w:val="0070C0"/>
+                <w:sz w:val="20"/>
+                <w:lang w:val="es-ES"/>
+              </w:rPr>
+              <w:t>Ordenador</w:t>
+            </w:r>
           </w:p>
         </w:tc>
         <w:tc>
@@ -1264,7 +1273,22 @@
             <w:pPr>
               <w:spacing w:afterAutospacing="0"/>
               <w:jc w:val="both"/>
+              <w:rPr>
+                <w:rFonts w:cstheme="minorHAnsi"/>
+                <w:color w:val="0070C0"/>
+                <w:sz w:val="20"/>
+                <w:lang w:val="es-ES"/>
+              </w:rPr>
             </w:pPr>
+            <w:r>
+              <w:rPr>
+                <w:rFonts w:cstheme="minorHAnsi"/>
+                <w:color w:val="0070C0"/>
+                <w:sz w:val="20"/>
+                <w:lang w:val="es-ES"/>
+              </w:rPr>
+              <w:t>4</w:t>
+            </w:r>
           </w:p>
         </w:tc>
         <w:tc>
@@ -1275,7 +1299,22 @@
             <w:pPr>
               <w:spacing w:afterAutospacing="0"/>
               <w:jc w:val="both"/>
+              <w:rPr>
+                <w:rFonts w:cstheme="minorHAnsi"/>
+                <w:color w:val="0070C0"/>
+                <w:sz w:val="20"/>
+                <w:lang w:val="es-ES"/>
+              </w:rPr>
             </w:pPr>
+            <w:r>
+              <w:rPr>
+                <w:rFonts w:cstheme="minorHAnsi"/>
+                <w:color w:val="0070C0"/>
+                <w:sz w:val="20"/>
+                <w:lang w:val="es-ES"/>
+              </w:rPr>
+              <w:t>Dispositivo usado para el desarrollo y construcción del código del proyecto</w:t>
+            </w:r>
           </w:p>
         </w:tc>
       </w:tr>
@@ -1529,9 +1568,8 @@
           <w:sz w:val="20"/>
           <w:lang w:eastAsia="es-PA"/>
         </w:rPr>
-        <w:lastRenderedPageBreak/>
         <w:drawing>
-          <wp:inline distT="0" distB="0" distL="0" distR="0" wp14:anchorId="405E86C1" wp14:editId="59AF729F">
+          <wp:inline distT="0" distB="0" distL="0" distR="0" wp14:anchorId="405E86C1" wp14:editId="003B706B">
             <wp:extent cx="6858000" cy="3706513"/>
             <wp:effectExtent l="0" t="0" r="0" b="8255"/>
             <wp:docPr id="2043249337" name="Diagrama 2043249337"/>
@@ -1544,24 +1582,6 @@
           </wp:inline>
         </w:drawing>
       </w:r>
-    </w:p>
-    <w:p>
-      <w:pPr>
-        <w:spacing w:after="0" w:afterAutospacing="0"/>
-        <w:jc w:val="both"/>
-      </w:pPr>
-    </w:p>
-    <w:p>
-      <w:pPr>
-        <w:spacing w:after="0" w:afterAutospacing="0"/>
-        <w:jc w:val="both"/>
-      </w:pPr>
-    </w:p>
-    <w:p>
-      <w:pPr>
-        <w:spacing w:after="0" w:afterAutospacing="0"/>
-        <w:jc w:val="both"/>
-      </w:pPr>
     </w:p>
     <w:p>
       <w:pPr>
@@ -3066,7 +3086,7 @@
         <a:p>
           <a:r>
             <a:rPr lang="es-PA"/>
-            <a:t>Proyecto</a:t>
+            <a:t>Orchid cosmetics</a:t>
           </a:r>
         </a:p>
       </dgm:t>
@@ -3246,7 +3266,7 @@
         <a:p>
           <a:r>
             <a:rPr lang="es-PA"/>
-            <a:t>Equipo 1</a:t>
+            <a:t>Equipo director proyecto</a:t>
           </a:r>
         </a:p>
       </dgm:t>
@@ -3282,7 +3302,7 @@
         <a:p>
           <a:r>
             <a:rPr lang="es-PA"/>
-            <a:t>Equipo 2</a:t>
+            <a:t>Equipo desarrollador</a:t>
           </a:r>
         </a:p>
       </dgm:t>
@@ -3354,7 +3374,7 @@
         <a:p>
           <a:r>
             <a:rPr lang="es-PA"/>
-            <a:t>Material 1</a:t>
+            <a:t>Ordenador</a:t>
           </a:r>
         </a:p>
       </dgm:t>
@@ -4922,12 +4942,12 @@
         </a:fontRef>
       </dsp:style>
       <dsp:txBody>
-        <a:bodyPr spcFirstLastPara="0" vert="horz" wrap="square" lIns="11430" tIns="11430" rIns="11430" bIns="11430" numCol="1" spcCol="1270" anchor="ctr" anchorCtr="0">
+        <a:bodyPr spcFirstLastPara="0" vert="horz" wrap="square" lIns="8255" tIns="8255" rIns="8255" bIns="8255" numCol="1" spcCol="1270" anchor="ctr" anchorCtr="0">
           <a:noAutofit/>
         </a:bodyPr>
         <a:lstStyle/>
         <a:p>
-          <a:pPr marL="0" lvl="0" indent="0" algn="ctr" defTabSz="800100">
+          <a:pPr marL="0" lvl="0" indent="0" algn="ctr" defTabSz="577850">
             <a:lnSpc>
               <a:spcPct val="90000"/>
             </a:lnSpc>
@@ -4940,8 +4960,8 @@
             <a:buNone/>
           </a:pPr>
           <a:r>
-            <a:rPr lang="es-PA" sz="1800" kern="1200"/>
-            <a:t>Proyecto</a:t>
+            <a:rPr lang="es-PA" sz="1300" kern="1200"/>
+            <a:t>Orchid cosmetics</a:t>
           </a:r>
         </a:p>
       </dsp:txBody>
@@ -4999,12 +5019,12 @@
         </a:fontRef>
       </dsp:style>
       <dsp:txBody>
-        <a:bodyPr spcFirstLastPara="0" vert="horz" wrap="square" lIns="11430" tIns="11430" rIns="11430" bIns="11430" numCol="1" spcCol="1270" anchor="ctr" anchorCtr="0">
+        <a:bodyPr spcFirstLastPara="0" vert="horz" wrap="square" lIns="8255" tIns="8255" rIns="8255" bIns="8255" numCol="1" spcCol="1270" anchor="ctr" anchorCtr="0">
           <a:noAutofit/>
         </a:bodyPr>
         <a:lstStyle/>
         <a:p>
-          <a:pPr marL="0" lvl="0" indent="0" algn="ctr" defTabSz="800100">
+          <a:pPr marL="0" lvl="0" indent="0" algn="ctr" defTabSz="577850">
             <a:lnSpc>
               <a:spcPct val="90000"/>
             </a:lnSpc>
@@ -5017,7 +5037,7 @@
             <a:buNone/>
           </a:pPr>
           <a:r>
-            <a:rPr lang="es-PA" sz="1800" kern="1200"/>
+            <a:rPr lang="es-PA" sz="1300" kern="1200"/>
             <a:t>Equipos</a:t>
           </a:r>
         </a:p>
@@ -5076,12 +5096,12 @@
         </a:fontRef>
       </dsp:style>
       <dsp:txBody>
-        <a:bodyPr spcFirstLastPara="0" vert="horz" wrap="square" lIns="11430" tIns="11430" rIns="11430" bIns="11430" numCol="1" spcCol="1270" anchor="ctr" anchorCtr="0">
+        <a:bodyPr spcFirstLastPara="0" vert="horz" wrap="square" lIns="8255" tIns="8255" rIns="8255" bIns="8255" numCol="1" spcCol="1270" anchor="ctr" anchorCtr="0">
           <a:noAutofit/>
         </a:bodyPr>
         <a:lstStyle/>
         <a:p>
-          <a:pPr marL="0" lvl="0" indent="0" algn="ctr" defTabSz="800100">
+          <a:pPr marL="0" lvl="0" indent="0" algn="ctr" defTabSz="577850">
             <a:lnSpc>
               <a:spcPct val="90000"/>
             </a:lnSpc>
@@ -5094,8 +5114,8 @@
             <a:buNone/>
           </a:pPr>
           <a:r>
-            <a:rPr lang="es-PA" sz="1800" kern="1200"/>
-            <a:t>Equipo 1</a:t>
+            <a:rPr lang="es-PA" sz="1300" kern="1200"/>
+            <a:t>Equipo director proyecto</a:t>
           </a:r>
         </a:p>
       </dsp:txBody>
@@ -5153,12 +5173,12 @@
         </a:fontRef>
       </dsp:style>
       <dsp:txBody>
-        <a:bodyPr spcFirstLastPara="0" vert="horz" wrap="square" lIns="11430" tIns="11430" rIns="11430" bIns="11430" numCol="1" spcCol="1270" anchor="ctr" anchorCtr="0">
+        <a:bodyPr spcFirstLastPara="0" vert="horz" wrap="square" lIns="8255" tIns="8255" rIns="8255" bIns="8255" numCol="1" spcCol="1270" anchor="ctr" anchorCtr="0">
           <a:noAutofit/>
         </a:bodyPr>
         <a:lstStyle/>
         <a:p>
-          <a:pPr marL="0" lvl="0" indent="0" algn="ctr" defTabSz="800100">
+          <a:pPr marL="0" lvl="0" indent="0" algn="ctr" defTabSz="577850">
             <a:lnSpc>
               <a:spcPct val="90000"/>
             </a:lnSpc>
@@ -5171,8 +5191,8 @@
             <a:buNone/>
           </a:pPr>
           <a:r>
-            <a:rPr lang="es-PA" sz="1800" kern="1200"/>
-            <a:t>Equipo 2</a:t>
+            <a:rPr lang="es-PA" sz="1300" kern="1200"/>
+            <a:t>Equipo desarrollador</a:t>
           </a:r>
         </a:p>
       </dsp:txBody>
@@ -5230,12 +5250,12 @@
         </a:fontRef>
       </dsp:style>
       <dsp:txBody>
-        <a:bodyPr spcFirstLastPara="0" vert="horz" wrap="square" lIns="11430" tIns="11430" rIns="11430" bIns="11430" numCol="1" spcCol="1270" anchor="ctr" anchorCtr="0">
+        <a:bodyPr spcFirstLastPara="0" vert="horz" wrap="square" lIns="8255" tIns="8255" rIns="8255" bIns="8255" numCol="1" spcCol="1270" anchor="ctr" anchorCtr="0">
           <a:noAutofit/>
         </a:bodyPr>
         <a:lstStyle/>
         <a:p>
-          <a:pPr marL="0" lvl="0" indent="0" algn="ctr" defTabSz="800100">
+          <a:pPr marL="0" lvl="0" indent="0" algn="ctr" defTabSz="577850">
             <a:lnSpc>
               <a:spcPct val="90000"/>
             </a:lnSpc>
@@ -5248,7 +5268,7 @@
             <a:buNone/>
           </a:pPr>
           <a:r>
-            <a:rPr lang="es-PA" sz="1800" kern="1200"/>
+            <a:rPr lang="es-PA" sz="1300" kern="1200"/>
             <a:t>Equipo 3</a:t>
           </a:r>
         </a:p>
@@ -5307,12 +5327,12 @@
         </a:fontRef>
       </dsp:style>
       <dsp:txBody>
-        <a:bodyPr spcFirstLastPara="0" vert="horz" wrap="square" lIns="11430" tIns="11430" rIns="11430" bIns="11430" numCol="1" spcCol="1270" anchor="ctr" anchorCtr="0">
+        <a:bodyPr spcFirstLastPara="0" vert="horz" wrap="square" lIns="8255" tIns="8255" rIns="8255" bIns="8255" numCol="1" spcCol="1270" anchor="ctr" anchorCtr="0">
           <a:noAutofit/>
         </a:bodyPr>
         <a:lstStyle/>
         <a:p>
-          <a:pPr marL="0" lvl="0" indent="0" algn="ctr" defTabSz="800100">
+          <a:pPr marL="0" lvl="0" indent="0" algn="ctr" defTabSz="577850">
             <a:lnSpc>
               <a:spcPct val="90000"/>
             </a:lnSpc>
@@ -5325,7 +5345,7 @@
             <a:buNone/>
           </a:pPr>
           <a:r>
-            <a:rPr lang="es-PA" sz="1800" kern="1200"/>
+            <a:rPr lang="es-PA" sz="1300" kern="1200"/>
             <a:t>Materiales</a:t>
           </a:r>
         </a:p>
@@ -5384,12 +5404,12 @@
         </a:fontRef>
       </dsp:style>
       <dsp:txBody>
-        <a:bodyPr spcFirstLastPara="0" vert="horz" wrap="square" lIns="11430" tIns="11430" rIns="11430" bIns="11430" numCol="1" spcCol="1270" anchor="ctr" anchorCtr="0">
+        <a:bodyPr spcFirstLastPara="0" vert="horz" wrap="square" lIns="8255" tIns="8255" rIns="8255" bIns="8255" numCol="1" spcCol="1270" anchor="ctr" anchorCtr="0">
           <a:noAutofit/>
         </a:bodyPr>
         <a:lstStyle/>
         <a:p>
-          <a:pPr marL="0" lvl="0" indent="0" algn="ctr" defTabSz="800100">
+          <a:pPr marL="0" lvl="0" indent="0" algn="ctr" defTabSz="577850">
             <a:lnSpc>
               <a:spcPct val="90000"/>
             </a:lnSpc>
@@ -5402,8 +5422,8 @@
             <a:buNone/>
           </a:pPr>
           <a:r>
-            <a:rPr lang="es-PA" sz="1800" kern="1200"/>
-            <a:t>Material 1</a:t>
+            <a:rPr lang="es-PA" sz="1300" kern="1200"/>
+            <a:t>Ordenador</a:t>
           </a:r>
         </a:p>
       </dsp:txBody>
@@ -5461,12 +5481,12 @@
         </a:fontRef>
       </dsp:style>
       <dsp:txBody>
-        <a:bodyPr spcFirstLastPara="0" vert="horz" wrap="square" lIns="11430" tIns="11430" rIns="11430" bIns="11430" numCol="1" spcCol="1270" anchor="ctr" anchorCtr="0">
+        <a:bodyPr spcFirstLastPara="0" vert="horz" wrap="square" lIns="8255" tIns="8255" rIns="8255" bIns="8255" numCol="1" spcCol="1270" anchor="ctr" anchorCtr="0">
           <a:noAutofit/>
         </a:bodyPr>
         <a:lstStyle/>
         <a:p>
-          <a:pPr marL="0" lvl="0" indent="0" algn="ctr" defTabSz="800100">
+          <a:pPr marL="0" lvl="0" indent="0" algn="ctr" defTabSz="577850">
             <a:lnSpc>
               <a:spcPct val="90000"/>
             </a:lnSpc>
@@ -5479,7 +5499,7 @@
             <a:buNone/>
           </a:pPr>
           <a:r>
-            <a:rPr lang="es-PA" sz="1800" kern="1200"/>
+            <a:rPr lang="es-PA" sz="1300" kern="1200"/>
             <a:t>Material 2</a:t>
           </a:r>
         </a:p>
@@ -5538,12 +5558,12 @@
         </a:fontRef>
       </dsp:style>
       <dsp:txBody>
-        <a:bodyPr spcFirstLastPara="0" vert="horz" wrap="square" lIns="11430" tIns="11430" rIns="11430" bIns="11430" numCol="1" spcCol="1270" anchor="ctr" anchorCtr="0">
+        <a:bodyPr spcFirstLastPara="0" vert="horz" wrap="square" lIns="8255" tIns="8255" rIns="8255" bIns="8255" numCol="1" spcCol="1270" anchor="ctr" anchorCtr="0">
           <a:noAutofit/>
         </a:bodyPr>
         <a:lstStyle/>
         <a:p>
-          <a:pPr marL="0" lvl="0" indent="0" algn="ctr" defTabSz="800100">
+          <a:pPr marL="0" lvl="0" indent="0" algn="ctr" defTabSz="577850">
             <a:lnSpc>
               <a:spcPct val="90000"/>
             </a:lnSpc>
@@ -5556,7 +5576,7 @@
             <a:buNone/>
           </a:pPr>
           <a:r>
-            <a:rPr lang="es-PA" sz="1800" kern="1200"/>
+            <a:rPr lang="es-PA" sz="1300" kern="1200"/>
             <a:t>Suministros</a:t>
           </a:r>
         </a:p>
@@ -5615,12 +5635,12 @@
         </a:fontRef>
       </dsp:style>
       <dsp:txBody>
-        <a:bodyPr spcFirstLastPara="0" vert="horz" wrap="square" lIns="11430" tIns="11430" rIns="11430" bIns="11430" numCol="1" spcCol="1270" anchor="ctr" anchorCtr="0">
+        <a:bodyPr spcFirstLastPara="0" vert="horz" wrap="square" lIns="8255" tIns="8255" rIns="8255" bIns="8255" numCol="1" spcCol="1270" anchor="ctr" anchorCtr="0">
           <a:noAutofit/>
         </a:bodyPr>
         <a:lstStyle/>
         <a:p>
-          <a:pPr marL="0" lvl="0" indent="0" algn="ctr" defTabSz="800100">
+          <a:pPr marL="0" lvl="0" indent="0" algn="ctr" defTabSz="577850">
             <a:lnSpc>
               <a:spcPct val="90000"/>
             </a:lnSpc>
@@ -5633,7 +5653,7 @@
             <a:buNone/>
           </a:pPr>
           <a:r>
-            <a:rPr lang="es-PA" sz="1800" kern="1200"/>
+            <a:rPr lang="es-PA" sz="1300" kern="1200"/>
             <a:t>Suministro 1</a:t>
           </a:r>
         </a:p>
@@ -5692,12 +5712,12 @@
         </a:fontRef>
       </dsp:style>
       <dsp:txBody>
-        <a:bodyPr spcFirstLastPara="0" vert="horz" wrap="square" lIns="11430" tIns="11430" rIns="11430" bIns="11430" numCol="1" spcCol="1270" anchor="ctr" anchorCtr="0">
+        <a:bodyPr spcFirstLastPara="0" vert="horz" wrap="square" lIns="8255" tIns="8255" rIns="8255" bIns="8255" numCol="1" spcCol="1270" anchor="ctr" anchorCtr="0">
           <a:noAutofit/>
         </a:bodyPr>
         <a:lstStyle/>
         <a:p>
-          <a:pPr marL="0" lvl="0" indent="0" algn="ctr" defTabSz="800100">
+          <a:pPr marL="0" lvl="0" indent="0" algn="ctr" defTabSz="577850">
             <a:lnSpc>
               <a:spcPct val="90000"/>
             </a:lnSpc>
@@ -5710,7 +5730,7 @@
             <a:buNone/>
           </a:pPr>
           <a:r>
-            <a:rPr lang="es-PA" sz="1800" kern="1200"/>
+            <a:rPr lang="es-PA" sz="1300" kern="1200"/>
             <a:t>Suministro 2</a:t>
           </a:r>
         </a:p>
@@ -5769,12 +5789,12 @@
         </a:fontRef>
       </dsp:style>
       <dsp:txBody>
-        <a:bodyPr spcFirstLastPara="0" vert="horz" wrap="square" lIns="11430" tIns="11430" rIns="11430" bIns="11430" numCol="1" spcCol="1270" anchor="ctr" anchorCtr="0">
+        <a:bodyPr spcFirstLastPara="0" vert="horz" wrap="square" lIns="8255" tIns="8255" rIns="8255" bIns="8255" numCol="1" spcCol="1270" anchor="ctr" anchorCtr="0">
           <a:noAutofit/>
         </a:bodyPr>
         <a:lstStyle/>
         <a:p>
-          <a:pPr marL="0" lvl="0" indent="0" algn="ctr" defTabSz="800100">
+          <a:pPr marL="0" lvl="0" indent="0" algn="ctr" defTabSz="577850">
             <a:lnSpc>
               <a:spcPct val="90000"/>
             </a:lnSpc>
@@ -5787,7 +5807,7 @@
             <a:buNone/>
           </a:pPr>
           <a:r>
-            <a:rPr lang="es-PA" sz="1800" kern="1200"/>
+            <a:rPr lang="es-PA" sz="1300" kern="1200"/>
             <a:t>Locales</a:t>
           </a:r>
         </a:p>
@@ -5846,12 +5866,12 @@
         </a:fontRef>
       </dsp:style>
       <dsp:txBody>
-        <a:bodyPr spcFirstLastPara="0" vert="horz" wrap="square" lIns="11430" tIns="11430" rIns="11430" bIns="11430" numCol="1" spcCol="1270" anchor="ctr" anchorCtr="0">
+        <a:bodyPr spcFirstLastPara="0" vert="horz" wrap="square" lIns="8255" tIns="8255" rIns="8255" bIns="8255" numCol="1" spcCol="1270" anchor="ctr" anchorCtr="0">
           <a:noAutofit/>
         </a:bodyPr>
         <a:lstStyle/>
         <a:p>
-          <a:pPr marL="0" lvl="0" indent="0" algn="ctr" defTabSz="800100">
+          <a:pPr marL="0" lvl="0" indent="0" algn="ctr" defTabSz="577850">
             <a:lnSpc>
               <a:spcPct val="90000"/>
             </a:lnSpc>
@@ -5864,7 +5884,7 @@
             <a:buNone/>
           </a:pPr>
           <a:r>
-            <a:rPr lang="es-PA" sz="1800" kern="1200"/>
+            <a:rPr lang="es-PA" sz="1300" kern="1200"/>
             <a:t>Local 1</a:t>
           </a:r>
         </a:p>

</xml_diff>

<commit_message>
docs: :memo: avances en el plan de gestion de recursos
</commit_message>
<xml_diff>
--- a/wip/semana 5/PLAN DE GESTION DE RECURSOS_v1.1(1).docx
+++ b/wip/semana 5/PLAN DE GESTION DE RECURSOS_v1.1(1).docx
@@ -59,23 +59,13 @@
                 <w:sz w:val="20"/>
               </w:rPr>
             </w:pPr>
-            <w:proofErr w:type="spellStart"/>
             <w:r>
               <w:rPr>
                 <w:b/>
                 <w:color w:val="0070C0"/>
                 <w:sz w:val="20"/>
               </w:rPr>
-              <w:t>Orchid</w:t>
-            </w:r>
-            <w:proofErr w:type="spellEnd"/>
-            <w:r>
-              <w:rPr>
-                <w:b/>
-                <w:color w:val="0070C0"/>
-                <w:sz w:val="20"/>
-              </w:rPr>
-              <w:t xml:space="preserve"> Cosmetics</w:t>
+              <w:t>Orchid Cosmetics</w:t>
             </w:r>
           </w:p>
         </w:tc>
@@ -1328,6 +1318,9 @@
               <w:spacing w:afterAutospacing="0"/>
               <w:jc w:val="both"/>
             </w:pPr>
+            <w:r>
+              <w:t>Servidor</w:t>
+            </w:r>
           </w:p>
         </w:tc>
         <w:tc>
@@ -1339,6 +1332,9 @@
               <w:spacing w:afterAutospacing="0"/>
               <w:jc w:val="both"/>
             </w:pPr>
+            <w:r>
+              <w:t>1</w:t>
+            </w:r>
           </w:p>
         </w:tc>
         <w:tc>
@@ -1350,6 +1346,9 @@
               <w:spacing w:afterAutospacing="0"/>
               <w:jc w:val="both"/>
             </w:pPr>
+            <w:r>
+              <w:t>Servidor web donde desplegaremos la aplicación una vez este desarrollada</w:t>
+            </w:r>
           </w:p>
         </w:tc>
       </w:tr>
@@ -1569,7 +1568,7 @@
           <w:lang w:eastAsia="es-PA"/>
         </w:rPr>
         <w:drawing>
-          <wp:inline distT="0" distB="0" distL="0" distR="0" wp14:anchorId="405E86C1" wp14:editId="003B706B">
+          <wp:inline distT="0" distB="0" distL="0" distR="0" wp14:anchorId="405E86C1" wp14:editId="6367FDFC">
             <wp:extent cx="6858000" cy="3706513"/>
             <wp:effectExtent l="0" t="0" r="0" b="8255"/>
             <wp:docPr id="2043249337" name="Diagrama 2043249337"/>
@@ -3410,7 +3409,7 @@
         <a:p>
           <a:r>
             <a:rPr lang="es-PA"/>
-            <a:t>Material 2</a:t>
+            <a:t>Servidores</a:t>
           </a:r>
         </a:p>
       </dgm:t>
@@ -5500,7 +5499,7 @@
           </a:pPr>
           <a:r>
             <a:rPr lang="es-PA" sz="1300" kern="1200"/>
-            <a:t>Material 2</a:t>
+            <a:t>Servidores</a:t>
           </a:r>
         </a:p>
       </dsp:txBody>

</xml_diff>

<commit_message>
docs: :memo: pequeño arreglo en el plan de gestion de recursos
</commit_message>
<xml_diff>
--- a/wip/semana 5/PLAN DE GESTION DE RECURSOS_v1.1(1).docx
+++ b/wip/semana 5/PLAN DE GESTION DE RECURSOS_v1.1(1).docx
@@ -1568,7 +1568,7 @@
           <w:lang w:eastAsia="es-PA"/>
         </w:rPr>
         <w:drawing>
-          <wp:inline distT="0" distB="0" distL="0" distR="0" wp14:anchorId="405E86C1" wp14:editId="6367FDFC">
+          <wp:inline distT="0" distB="0" distL="0" distR="0" wp14:anchorId="405E86C1" wp14:editId="0673A76F">
             <wp:extent cx="6858000" cy="3706513"/>
             <wp:effectExtent l="0" t="0" r="0" b="8255"/>
             <wp:docPr id="2043249337" name="Diagrama 2043249337"/>
@@ -1581,12 +1581,6 @@
           </wp:inline>
         </w:drawing>
       </w:r>
-    </w:p>
-    <w:p>
-      <w:pPr>
-        <w:spacing w:after="0" w:afterAutospacing="0"/>
-        <w:jc w:val="both"/>
-      </w:pPr>
     </w:p>
     <w:p>
       <w:pPr>
@@ -3184,78 +3178,6 @@
         </a:p>
       </dgm:t>
     </dgm:pt>
-    <dgm:pt modelId="{4E771A4B-8C31-46EA-A772-F53A49CF3B05}">
-      <dgm:prSet/>
-      <dgm:spPr/>
-      <dgm:t>
-        <a:bodyPr/>
-        <a:lstStyle/>
-        <a:p>
-          <a:r>
-            <a:rPr lang="es-PA"/>
-            <a:t>Suministros</a:t>
-          </a:r>
-        </a:p>
-      </dgm:t>
-    </dgm:pt>
-    <dgm:pt modelId="{17710D20-3E4A-497C-9445-041C650DA9C4}" type="parTrans" cxnId="{48C6EDC9-E6CA-43E4-96D0-9F706FB216C3}">
-      <dgm:prSet/>
-      <dgm:spPr/>
-      <dgm:t>
-        <a:bodyPr/>
-        <a:lstStyle/>
-        <a:p>
-          <a:endParaRPr lang="es-PA"/>
-        </a:p>
-      </dgm:t>
-    </dgm:pt>
-    <dgm:pt modelId="{A660677A-E6DE-42E8-B437-A69D584415D2}" type="sibTrans" cxnId="{48C6EDC9-E6CA-43E4-96D0-9F706FB216C3}">
-      <dgm:prSet/>
-      <dgm:spPr/>
-      <dgm:t>
-        <a:bodyPr/>
-        <a:lstStyle/>
-        <a:p>
-          <a:endParaRPr lang="es-PA"/>
-        </a:p>
-      </dgm:t>
-    </dgm:pt>
-    <dgm:pt modelId="{00BBD46C-FD83-4FCB-83C0-4497E8BD538C}">
-      <dgm:prSet/>
-      <dgm:spPr/>
-      <dgm:t>
-        <a:bodyPr/>
-        <a:lstStyle/>
-        <a:p>
-          <a:r>
-            <a:rPr lang="es-PA"/>
-            <a:t>Locales</a:t>
-          </a:r>
-        </a:p>
-      </dgm:t>
-    </dgm:pt>
-    <dgm:pt modelId="{8638272C-E2A9-4BED-B4CB-FDCB2D9D50E8}" type="parTrans" cxnId="{40483D8F-7742-4D7C-8496-3F7B6F785EBC}">
-      <dgm:prSet/>
-      <dgm:spPr/>
-      <dgm:t>
-        <a:bodyPr/>
-        <a:lstStyle/>
-        <a:p>
-          <a:endParaRPr lang="es-PA"/>
-        </a:p>
-      </dgm:t>
-    </dgm:pt>
-    <dgm:pt modelId="{099E41C2-ECCC-431E-9C95-34B39069FCE5}" type="sibTrans" cxnId="{40483D8F-7742-4D7C-8496-3F7B6F785EBC}">
-      <dgm:prSet/>
-      <dgm:spPr/>
-      <dgm:t>
-        <a:bodyPr/>
-        <a:lstStyle/>
-        <a:p>
-          <a:endParaRPr lang="es-PA"/>
-        </a:p>
-      </dgm:t>
-    </dgm:pt>
     <dgm:pt modelId="{146EB67F-52D6-4251-A7A3-47E701CDEC8D}">
       <dgm:prSet/>
       <dgm:spPr/>
@@ -3328,42 +3250,6 @@
         </a:p>
       </dgm:t>
     </dgm:pt>
-    <dgm:pt modelId="{CCC9E944-17E0-4930-A7AF-E483B44373CF}">
-      <dgm:prSet/>
-      <dgm:spPr/>
-      <dgm:t>
-        <a:bodyPr/>
-        <a:lstStyle/>
-        <a:p>
-          <a:r>
-            <a:rPr lang="es-PA"/>
-            <a:t>Equipo 3</a:t>
-          </a:r>
-        </a:p>
-      </dgm:t>
-    </dgm:pt>
-    <dgm:pt modelId="{B2BFA60A-6832-45A4-B605-8CF00DB62110}" type="parTrans" cxnId="{D0166611-875A-4109-B202-E31E2B40B2C9}">
-      <dgm:prSet/>
-      <dgm:spPr/>
-      <dgm:t>
-        <a:bodyPr/>
-        <a:lstStyle/>
-        <a:p>
-          <a:endParaRPr lang="es-PA"/>
-        </a:p>
-      </dgm:t>
-    </dgm:pt>
-    <dgm:pt modelId="{CBBA294F-E88A-4713-A822-E351A8C33AC7}" type="sibTrans" cxnId="{D0166611-875A-4109-B202-E31E2B40B2C9}">
-      <dgm:prSet/>
-      <dgm:spPr/>
-      <dgm:t>
-        <a:bodyPr/>
-        <a:lstStyle/>
-        <a:p>
-          <a:endParaRPr lang="es-PA"/>
-        </a:p>
-      </dgm:t>
-    </dgm:pt>
     <dgm:pt modelId="{43980A7B-F792-453B-9392-F40DE61DF4F4}">
       <dgm:prSet/>
       <dgm:spPr/>
@@ -3436,7 +3322,7 @@
         </a:p>
       </dgm:t>
     </dgm:pt>
-    <dgm:pt modelId="{14EA0548-77C6-4FC0-9DE6-E92DE22A8DA7}">
+    <dgm:pt modelId="{CECCF01F-6A3E-459F-9D11-D09D7BC5FCE4}">
       <dgm:prSet/>
       <dgm:spPr/>
       <dgm:t>
@@ -3445,12 +3331,12 @@
         <a:p>
           <a:r>
             <a:rPr lang="es-PA"/>
-            <a:t>Suministro 1</a:t>
+            <a:t>Personas de interes</a:t>
           </a:r>
         </a:p>
       </dgm:t>
     </dgm:pt>
-    <dgm:pt modelId="{7252D2DF-B9B6-436B-8E71-EB71EE13BC97}" type="parTrans" cxnId="{E547C230-7B11-4A1F-8011-47C7B71527A0}">
+    <dgm:pt modelId="{2C1D1EF6-70F7-40AD-8A34-42DDFA39AF8B}" type="sibTrans" cxnId="{92C0FC59-E527-4BF4-B2BE-F2FBF71581F8}">
       <dgm:prSet/>
       <dgm:spPr/>
       <dgm:t>
@@ -3461,7 +3347,7 @@
         </a:p>
       </dgm:t>
     </dgm:pt>
-    <dgm:pt modelId="{B9FFC41F-F3B9-441C-8158-325D63D4E7F7}" type="sibTrans" cxnId="{E547C230-7B11-4A1F-8011-47C7B71527A0}">
+    <dgm:pt modelId="{89A00448-3A68-4995-BA29-D9AA719E9177}" type="parTrans" cxnId="{92C0FC59-E527-4BF4-B2BE-F2FBF71581F8}">
       <dgm:prSet/>
       <dgm:spPr/>
       <dgm:t>
@@ -3472,7 +3358,7 @@
         </a:p>
       </dgm:t>
     </dgm:pt>
-    <dgm:pt modelId="{CECCF01F-6A3E-459F-9D11-D09D7BC5FCE4}">
+    <dgm:pt modelId="{33C3725C-7745-4AF9-BE5D-B3D0E85C0507}">
       <dgm:prSet/>
       <dgm:spPr/>
       <dgm:t>
@@ -3480,69 +3366,19 @@
         <a:lstStyle/>
         <a:p>
           <a:r>
-            <a:rPr lang="es-PA"/>
-            <a:t>Suministro 2</a:t>
+            <a:rPr lang="es-ES"/>
+            <a:t>Patrocinador</a:t>
           </a:r>
         </a:p>
       </dgm:t>
     </dgm:pt>
-    <dgm:pt modelId="{89A00448-3A68-4995-BA29-D9AA719E9177}" type="parTrans" cxnId="{92C0FC59-E527-4BF4-B2BE-F2FBF71581F8}">
+    <dgm:pt modelId="{1713DF83-FEEB-465A-AD68-FDF1FAD32ADA}" type="parTrans" cxnId="{822CB9C2-E937-4177-A0F5-439CC648B722}">
       <dgm:prSet/>
       <dgm:spPr/>
-      <dgm:t>
-        <a:bodyPr/>
-        <a:lstStyle/>
-        <a:p>
-          <a:endParaRPr lang="es-PA"/>
-        </a:p>
-      </dgm:t>
-    </dgm:pt>
-    <dgm:pt modelId="{2C1D1EF6-70F7-40AD-8A34-42DDFA39AF8B}" type="sibTrans" cxnId="{92C0FC59-E527-4BF4-B2BE-F2FBF71581F8}">
+    </dgm:pt>
+    <dgm:pt modelId="{A90A9A6E-C9B7-480E-8088-F93087018465}" type="sibTrans" cxnId="{822CB9C2-E937-4177-A0F5-439CC648B722}">
       <dgm:prSet/>
       <dgm:spPr/>
-      <dgm:t>
-        <a:bodyPr/>
-        <a:lstStyle/>
-        <a:p>
-          <a:endParaRPr lang="es-PA"/>
-        </a:p>
-      </dgm:t>
-    </dgm:pt>
-    <dgm:pt modelId="{69D3218B-D24B-4523-9182-3530E3DE3EB7}">
-      <dgm:prSet/>
-      <dgm:spPr/>
-      <dgm:t>
-        <a:bodyPr/>
-        <a:lstStyle/>
-        <a:p>
-          <a:r>
-            <a:rPr lang="es-PA"/>
-            <a:t>Local 1</a:t>
-          </a:r>
-        </a:p>
-      </dgm:t>
-    </dgm:pt>
-    <dgm:pt modelId="{6E45577E-3202-452F-B668-C76CB74403D2}" type="parTrans" cxnId="{092C584A-F857-49C9-AE54-A118FE1E14CD}">
-      <dgm:prSet/>
-      <dgm:spPr/>
-      <dgm:t>
-        <a:bodyPr/>
-        <a:lstStyle/>
-        <a:p>
-          <a:endParaRPr lang="es-PA"/>
-        </a:p>
-      </dgm:t>
-    </dgm:pt>
-    <dgm:pt modelId="{6699D9E9-01A8-4E5A-B778-F6E2B58F61B1}" type="sibTrans" cxnId="{092C584A-F857-49C9-AE54-A118FE1E14CD}">
-      <dgm:prSet/>
-      <dgm:spPr/>
-      <dgm:t>
-        <a:bodyPr/>
-        <a:lstStyle/>
-        <a:p>
-          <a:endParaRPr lang="es-PA"/>
-        </a:p>
-      </dgm:t>
     </dgm:pt>
     <dgm:pt modelId="{BDD32E2F-1FF3-4DC6-BE0E-89E02FC18D80}" type="pres">
       <dgm:prSet presAssocID="{A04F8B58-9945-4DC8-9948-3C5CACE88CFC}" presName="hierChild1" presStyleCnt="0">
@@ -3586,7 +3422,7 @@
       <dgm:spPr/>
     </dgm:pt>
     <dgm:pt modelId="{1D826430-C148-4AC7-A418-02DA884BFC39}" type="pres">
-      <dgm:prSet presAssocID="{6DB9474E-17C0-4E95-96CF-14709109375C}" presName="Name37" presStyleLbl="parChTrans1D2" presStyleIdx="0" presStyleCnt="4"/>
+      <dgm:prSet presAssocID="{6DB9474E-17C0-4E95-96CF-14709109375C}" presName="Name37" presStyleLbl="parChTrans1D2" presStyleIdx="0" presStyleCnt="3"/>
       <dgm:spPr/>
     </dgm:pt>
     <dgm:pt modelId="{B9B5D4F0-3875-437E-885B-60AE06196F08}" type="pres">
@@ -3602,7 +3438,7 @@
       <dgm:spPr/>
     </dgm:pt>
     <dgm:pt modelId="{8821D068-5BC6-4FEC-AFCE-ACFEAB39D5E4}" type="pres">
-      <dgm:prSet presAssocID="{7EFCAB93-4B73-44BE-94A4-11F7C8BBE29B}" presName="rootText" presStyleLbl="node2" presStyleIdx="0" presStyleCnt="4">
+      <dgm:prSet presAssocID="{7EFCAB93-4B73-44BE-94A4-11F7C8BBE29B}" presName="rootText" presStyleLbl="node2" presStyleIdx="0" presStyleCnt="3">
         <dgm:presLayoutVars>
           <dgm:chPref val="3"/>
         </dgm:presLayoutVars>
@@ -3610,7 +3446,7 @@
       <dgm:spPr/>
     </dgm:pt>
     <dgm:pt modelId="{E9A64F57-EC1E-4D2A-8343-22ECAAB47F50}" type="pres">
-      <dgm:prSet presAssocID="{7EFCAB93-4B73-44BE-94A4-11F7C8BBE29B}" presName="rootConnector" presStyleLbl="node2" presStyleIdx="0" presStyleCnt="4"/>
+      <dgm:prSet presAssocID="{7EFCAB93-4B73-44BE-94A4-11F7C8BBE29B}" presName="rootConnector" presStyleLbl="node2" presStyleIdx="0" presStyleCnt="3"/>
       <dgm:spPr/>
     </dgm:pt>
     <dgm:pt modelId="{C144CB77-3F0D-49F1-A8FF-A138EA1105A6}" type="pres">
@@ -3618,7 +3454,7 @@
       <dgm:spPr/>
     </dgm:pt>
     <dgm:pt modelId="{72D26933-FFB4-45A8-B6CF-C013601C53B3}" type="pres">
-      <dgm:prSet presAssocID="{E02865B7-9EA6-486C-ABD2-2E533DB4EAD5}" presName="Name37" presStyleLbl="parChTrans1D3" presStyleIdx="0" presStyleCnt="8"/>
+      <dgm:prSet presAssocID="{E02865B7-9EA6-486C-ABD2-2E533DB4EAD5}" presName="Name37" presStyleLbl="parChTrans1D3" presStyleIdx="0" presStyleCnt="5"/>
       <dgm:spPr/>
     </dgm:pt>
     <dgm:pt modelId="{FEFB0AAE-8584-45AB-B341-6B1EAA071F95}" type="pres">
@@ -3634,7 +3470,7 @@
       <dgm:spPr/>
     </dgm:pt>
     <dgm:pt modelId="{D7E5B624-6B03-4C99-9EF3-75D6496E2DDE}" type="pres">
-      <dgm:prSet presAssocID="{146EB67F-52D6-4251-A7A3-47E701CDEC8D}" presName="rootText" presStyleLbl="node3" presStyleIdx="0" presStyleCnt="8">
+      <dgm:prSet presAssocID="{146EB67F-52D6-4251-A7A3-47E701CDEC8D}" presName="rootText" presStyleLbl="node3" presStyleIdx="0" presStyleCnt="5">
         <dgm:presLayoutVars>
           <dgm:chPref val="3"/>
         </dgm:presLayoutVars>
@@ -3642,7 +3478,7 @@
       <dgm:spPr/>
     </dgm:pt>
     <dgm:pt modelId="{116A4252-4D8A-429B-A833-845C403A2FC8}" type="pres">
-      <dgm:prSet presAssocID="{146EB67F-52D6-4251-A7A3-47E701CDEC8D}" presName="rootConnector" presStyleLbl="node3" presStyleIdx="0" presStyleCnt="8"/>
+      <dgm:prSet presAssocID="{146EB67F-52D6-4251-A7A3-47E701CDEC8D}" presName="rootConnector" presStyleLbl="node3" presStyleIdx="0" presStyleCnt="5"/>
       <dgm:spPr/>
     </dgm:pt>
     <dgm:pt modelId="{61923992-FC7A-4330-A619-74681DFD9FC1}" type="pres">
@@ -3654,7 +3490,7 @@
       <dgm:spPr/>
     </dgm:pt>
     <dgm:pt modelId="{C90074C6-891D-47A3-83CE-F1C0FE92F1E0}" type="pres">
-      <dgm:prSet presAssocID="{C021F1D7-6CDD-403B-A997-1C622D1B8304}" presName="Name37" presStyleLbl="parChTrans1D3" presStyleIdx="1" presStyleCnt="8"/>
+      <dgm:prSet presAssocID="{C021F1D7-6CDD-403B-A997-1C622D1B8304}" presName="Name37" presStyleLbl="parChTrans1D3" presStyleIdx="1" presStyleCnt="5"/>
       <dgm:spPr/>
     </dgm:pt>
     <dgm:pt modelId="{E4C5D92F-12B9-4992-95EE-68B7BA083A4C}" type="pres">
@@ -3670,7 +3506,7 @@
       <dgm:spPr/>
     </dgm:pt>
     <dgm:pt modelId="{FE813ACC-F618-4D9D-98D3-5EF88341CD43}" type="pres">
-      <dgm:prSet presAssocID="{2C07A117-7590-4742-A716-A7B4A98FCB1C}" presName="rootText" presStyleLbl="node3" presStyleIdx="1" presStyleCnt="8">
+      <dgm:prSet presAssocID="{2C07A117-7590-4742-A716-A7B4A98FCB1C}" presName="rootText" presStyleLbl="node3" presStyleIdx="1" presStyleCnt="5">
         <dgm:presLayoutVars>
           <dgm:chPref val="3"/>
         </dgm:presLayoutVars>
@@ -3678,7 +3514,7 @@
       <dgm:spPr/>
     </dgm:pt>
     <dgm:pt modelId="{0875CA1F-A7FC-489B-B9F2-6B2E1028337B}" type="pres">
-      <dgm:prSet presAssocID="{2C07A117-7590-4742-A716-A7B4A98FCB1C}" presName="rootConnector" presStyleLbl="node3" presStyleIdx="1" presStyleCnt="8"/>
+      <dgm:prSet presAssocID="{2C07A117-7590-4742-A716-A7B4A98FCB1C}" presName="rootConnector" presStyleLbl="node3" presStyleIdx="1" presStyleCnt="5"/>
       <dgm:spPr/>
     </dgm:pt>
     <dgm:pt modelId="{986F9962-FF0C-4693-8A08-34A5254A58E0}" type="pres">
@@ -3689,48 +3525,12 @@
       <dgm:prSet presAssocID="{2C07A117-7590-4742-A716-A7B4A98FCB1C}" presName="hierChild5" presStyleCnt="0"/>
       <dgm:spPr/>
     </dgm:pt>
-    <dgm:pt modelId="{F51D408E-4106-4AFC-8FBC-01DEF9E1A8E7}" type="pres">
-      <dgm:prSet presAssocID="{B2BFA60A-6832-45A4-B605-8CF00DB62110}" presName="Name37" presStyleLbl="parChTrans1D3" presStyleIdx="2" presStyleCnt="8"/>
-      <dgm:spPr/>
-    </dgm:pt>
-    <dgm:pt modelId="{BFAF8E44-8503-495B-8B8D-C1EBC7F1DFD9}" type="pres">
-      <dgm:prSet presAssocID="{CCC9E944-17E0-4930-A7AF-E483B44373CF}" presName="hierRoot2" presStyleCnt="0">
-        <dgm:presLayoutVars>
-          <dgm:hierBranch val="init"/>
-        </dgm:presLayoutVars>
-      </dgm:prSet>
-      <dgm:spPr/>
-    </dgm:pt>
-    <dgm:pt modelId="{BF1E4109-0737-4AEE-8B63-7EA747C6ACEA}" type="pres">
-      <dgm:prSet presAssocID="{CCC9E944-17E0-4930-A7AF-E483B44373CF}" presName="rootComposite" presStyleCnt="0"/>
-      <dgm:spPr/>
-    </dgm:pt>
-    <dgm:pt modelId="{0A39362D-E226-40EC-AB71-7D303B86D6A1}" type="pres">
-      <dgm:prSet presAssocID="{CCC9E944-17E0-4930-A7AF-E483B44373CF}" presName="rootText" presStyleLbl="node3" presStyleIdx="2" presStyleCnt="8">
-        <dgm:presLayoutVars>
-          <dgm:chPref val="3"/>
-        </dgm:presLayoutVars>
-      </dgm:prSet>
-      <dgm:spPr/>
-    </dgm:pt>
-    <dgm:pt modelId="{7B40F094-4153-465B-A7F2-FBD9C084A0D3}" type="pres">
-      <dgm:prSet presAssocID="{CCC9E944-17E0-4930-A7AF-E483B44373CF}" presName="rootConnector" presStyleLbl="node3" presStyleIdx="2" presStyleCnt="8"/>
-      <dgm:spPr/>
-    </dgm:pt>
-    <dgm:pt modelId="{7D74B260-EC45-4ED2-A454-FF9262D7DA8D}" type="pres">
-      <dgm:prSet presAssocID="{CCC9E944-17E0-4930-A7AF-E483B44373CF}" presName="hierChild4" presStyleCnt="0"/>
-      <dgm:spPr/>
-    </dgm:pt>
-    <dgm:pt modelId="{FD46A695-9CC2-4D2C-9DAB-07B92D26B9C1}" type="pres">
-      <dgm:prSet presAssocID="{CCC9E944-17E0-4930-A7AF-E483B44373CF}" presName="hierChild5" presStyleCnt="0"/>
-      <dgm:spPr/>
-    </dgm:pt>
     <dgm:pt modelId="{E352CF80-6A98-4FE0-BC60-C9DD7C4010E6}" type="pres">
       <dgm:prSet presAssocID="{7EFCAB93-4B73-44BE-94A4-11F7C8BBE29B}" presName="hierChild5" presStyleCnt="0"/>
       <dgm:spPr/>
     </dgm:pt>
     <dgm:pt modelId="{66F5321B-C61A-4957-B64B-FDF7EC2D1688}" type="pres">
-      <dgm:prSet presAssocID="{F6F0AA88-8E16-4A1F-9FBE-CBB9F7355367}" presName="Name37" presStyleLbl="parChTrans1D2" presStyleIdx="1" presStyleCnt="4"/>
+      <dgm:prSet presAssocID="{F6F0AA88-8E16-4A1F-9FBE-CBB9F7355367}" presName="Name37" presStyleLbl="parChTrans1D2" presStyleIdx="1" presStyleCnt="3"/>
       <dgm:spPr/>
     </dgm:pt>
     <dgm:pt modelId="{67EA5ABC-A587-4CC4-B281-13C1C66F1749}" type="pres">
@@ -3746,7 +3546,7 @@
       <dgm:spPr/>
     </dgm:pt>
     <dgm:pt modelId="{3543A053-A1CB-40D0-B575-2777C6F2D2A7}" type="pres">
-      <dgm:prSet presAssocID="{B4B2B1DB-6FA5-4F78-AACB-648AE95695A4}" presName="rootText" presStyleLbl="node2" presStyleIdx="1" presStyleCnt="4">
+      <dgm:prSet presAssocID="{B4B2B1DB-6FA5-4F78-AACB-648AE95695A4}" presName="rootText" presStyleLbl="node2" presStyleIdx="1" presStyleCnt="3">
         <dgm:presLayoutVars>
           <dgm:chPref val="3"/>
         </dgm:presLayoutVars>
@@ -3754,7 +3554,7 @@
       <dgm:spPr/>
     </dgm:pt>
     <dgm:pt modelId="{8ED885CE-D932-4E75-86BB-C5E0B1E2550C}" type="pres">
-      <dgm:prSet presAssocID="{B4B2B1DB-6FA5-4F78-AACB-648AE95695A4}" presName="rootConnector" presStyleLbl="node2" presStyleIdx="1" presStyleCnt="4"/>
+      <dgm:prSet presAssocID="{B4B2B1DB-6FA5-4F78-AACB-648AE95695A4}" presName="rootConnector" presStyleLbl="node2" presStyleIdx="1" presStyleCnt="3"/>
       <dgm:spPr/>
     </dgm:pt>
     <dgm:pt modelId="{ECE3814F-B0EC-4D1E-AEF5-4D171736649E}" type="pres">
@@ -3762,7 +3562,7 @@
       <dgm:spPr/>
     </dgm:pt>
     <dgm:pt modelId="{728E7988-7BC6-49D7-A5D9-78C0474C5517}" type="pres">
-      <dgm:prSet presAssocID="{F66E06B1-AF29-42F7-8DCA-2B586FB18451}" presName="Name37" presStyleLbl="parChTrans1D3" presStyleIdx="3" presStyleCnt="8"/>
+      <dgm:prSet presAssocID="{F66E06B1-AF29-42F7-8DCA-2B586FB18451}" presName="Name37" presStyleLbl="parChTrans1D3" presStyleIdx="2" presStyleCnt="5"/>
       <dgm:spPr/>
     </dgm:pt>
     <dgm:pt modelId="{E9A26AF1-72F6-47ED-90CF-0CFB131BBF99}" type="pres">
@@ -3778,7 +3578,7 @@
       <dgm:spPr/>
     </dgm:pt>
     <dgm:pt modelId="{5AD56FF3-908C-4F19-9116-8FC3ED4F557D}" type="pres">
-      <dgm:prSet presAssocID="{43980A7B-F792-453B-9392-F40DE61DF4F4}" presName="rootText" presStyleLbl="node3" presStyleIdx="3" presStyleCnt="8">
+      <dgm:prSet presAssocID="{43980A7B-F792-453B-9392-F40DE61DF4F4}" presName="rootText" presStyleLbl="node3" presStyleIdx="2" presStyleCnt="5">
         <dgm:presLayoutVars>
           <dgm:chPref val="3"/>
         </dgm:presLayoutVars>
@@ -3786,7 +3586,7 @@
       <dgm:spPr/>
     </dgm:pt>
     <dgm:pt modelId="{B4DF8E3F-93EC-4BA7-BC27-63CE873D7F94}" type="pres">
-      <dgm:prSet presAssocID="{43980A7B-F792-453B-9392-F40DE61DF4F4}" presName="rootConnector" presStyleLbl="node3" presStyleIdx="3" presStyleCnt="8"/>
+      <dgm:prSet presAssocID="{43980A7B-F792-453B-9392-F40DE61DF4F4}" presName="rootConnector" presStyleLbl="node3" presStyleIdx="2" presStyleCnt="5"/>
       <dgm:spPr/>
     </dgm:pt>
     <dgm:pt modelId="{57BB844E-EF94-4D7A-BF7C-DA554B28AB02}" type="pres">
@@ -3798,7 +3598,7 @@
       <dgm:spPr/>
     </dgm:pt>
     <dgm:pt modelId="{EF5E70C0-C13B-41E3-867F-BB22D1D0ED26}" type="pres">
-      <dgm:prSet presAssocID="{6D0A2A5B-0858-4054-A166-69EB79655C05}" presName="Name37" presStyleLbl="parChTrans1D3" presStyleIdx="4" presStyleCnt="8"/>
+      <dgm:prSet presAssocID="{6D0A2A5B-0858-4054-A166-69EB79655C05}" presName="Name37" presStyleLbl="parChTrans1D3" presStyleIdx="3" presStyleCnt="5"/>
       <dgm:spPr/>
     </dgm:pt>
     <dgm:pt modelId="{1D88EBD6-E7FD-4938-B9AE-D09821687DF5}" type="pres">
@@ -3814,7 +3614,7 @@
       <dgm:spPr/>
     </dgm:pt>
     <dgm:pt modelId="{4262D0ED-CBA6-440B-BB24-9060E0FF2CCD}" type="pres">
-      <dgm:prSet presAssocID="{AED3BA1C-26A3-43BF-9F0B-F218872B1538}" presName="rootText" presStyleLbl="node3" presStyleIdx="4" presStyleCnt="8">
+      <dgm:prSet presAssocID="{AED3BA1C-26A3-43BF-9F0B-F218872B1538}" presName="rootText" presStyleLbl="node3" presStyleIdx="3" presStyleCnt="5">
         <dgm:presLayoutVars>
           <dgm:chPref val="3"/>
         </dgm:presLayoutVars>
@@ -3822,7 +3622,7 @@
       <dgm:spPr/>
     </dgm:pt>
     <dgm:pt modelId="{BAD5E0CF-19A3-437C-86C6-8E6245C17525}" type="pres">
-      <dgm:prSet presAssocID="{AED3BA1C-26A3-43BF-9F0B-F218872B1538}" presName="rootConnector" presStyleLbl="node3" presStyleIdx="4" presStyleCnt="8"/>
+      <dgm:prSet presAssocID="{AED3BA1C-26A3-43BF-9F0B-F218872B1538}" presName="rootConnector" presStyleLbl="node3" presStyleIdx="3" presStyleCnt="5"/>
       <dgm:spPr/>
     </dgm:pt>
     <dgm:pt modelId="{35E1CDCF-A0C2-465D-B607-A9EE4176BF0B}" type="pres">
@@ -3837,76 +3637,8 @@
       <dgm:prSet presAssocID="{B4B2B1DB-6FA5-4F78-AACB-648AE95695A4}" presName="hierChild5" presStyleCnt="0"/>
       <dgm:spPr/>
     </dgm:pt>
-    <dgm:pt modelId="{C767E8FC-CEE0-44AD-8036-09E6391DBB24}" type="pres">
-      <dgm:prSet presAssocID="{17710D20-3E4A-497C-9445-041C650DA9C4}" presName="Name37" presStyleLbl="parChTrans1D2" presStyleIdx="2" presStyleCnt="4"/>
-      <dgm:spPr/>
-    </dgm:pt>
-    <dgm:pt modelId="{8645F0F7-70C9-4B7F-A24B-418AC514001C}" type="pres">
-      <dgm:prSet presAssocID="{4E771A4B-8C31-46EA-A772-F53A49CF3B05}" presName="hierRoot2" presStyleCnt="0">
-        <dgm:presLayoutVars>
-          <dgm:hierBranch val="init"/>
-        </dgm:presLayoutVars>
-      </dgm:prSet>
-      <dgm:spPr/>
-    </dgm:pt>
-    <dgm:pt modelId="{81929465-50F3-4A67-9E08-3D7B8223EB8F}" type="pres">
-      <dgm:prSet presAssocID="{4E771A4B-8C31-46EA-A772-F53A49CF3B05}" presName="rootComposite" presStyleCnt="0"/>
-      <dgm:spPr/>
-    </dgm:pt>
-    <dgm:pt modelId="{BAA3CBFD-C005-4445-97A7-2B433A2E2811}" type="pres">
-      <dgm:prSet presAssocID="{4E771A4B-8C31-46EA-A772-F53A49CF3B05}" presName="rootText" presStyleLbl="node2" presStyleIdx="2" presStyleCnt="4">
-        <dgm:presLayoutVars>
-          <dgm:chPref val="3"/>
-        </dgm:presLayoutVars>
-      </dgm:prSet>
-      <dgm:spPr/>
-    </dgm:pt>
-    <dgm:pt modelId="{9C3A829B-C8F5-425E-944D-E8C85EB10686}" type="pres">
-      <dgm:prSet presAssocID="{4E771A4B-8C31-46EA-A772-F53A49CF3B05}" presName="rootConnector" presStyleLbl="node2" presStyleIdx="2" presStyleCnt="4"/>
-      <dgm:spPr/>
-    </dgm:pt>
-    <dgm:pt modelId="{3C489637-D426-408D-93E3-55078991DC81}" type="pres">
-      <dgm:prSet presAssocID="{4E771A4B-8C31-46EA-A772-F53A49CF3B05}" presName="hierChild4" presStyleCnt="0"/>
-      <dgm:spPr/>
-    </dgm:pt>
-    <dgm:pt modelId="{5DDBFC81-8B3B-45A6-8358-B20AEFCD453B}" type="pres">
-      <dgm:prSet presAssocID="{7252D2DF-B9B6-436B-8E71-EB71EE13BC97}" presName="Name37" presStyleLbl="parChTrans1D3" presStyleIdx="5" presStyleCnt="8"/>
-      <dgm:spPr/>
-    </dgm:pt>
-    <dgm:pt modelId="{9DCC247C-F5A8-4755-B0F2-FA32EF1C53C4}" type="pres">
-      <dgm:prSet presAssocID="{14EA0548-77C6-4FC0-9DE6-E92DE22A8DA7}" presName="hierRoot2" presStyleCnt="0">
-        <dgm:presLayoutVars>
-          <dgm:hierBranch val="init"/>
-        </dgm:presLayoutVars>
-      </dgm:prSet>
-      <dgm:spPr/>
-    </dgm:pt>
-    <dgm:pt modelId="{1DF42671-4AC3-47A9-8E5E-F333D39209BA}" type="pres">
-      <dgm:prSet presAssocID="{14EA0548-77C6-4FC0-9DE6-E92DE22A8DA7}" presName="rootComposite" presStyleCnt="0"/>
-      <dgm:spPr/>
-    </dgm:pt>
-    <dgm:pt modelId="{AB8B245D-34CA-492D-9C30-44B6096A2161}" type="pres">
-      <dgm:prSet presAssocID="{14EA0548-77C6-4FC0-9DE6-E92DE22A8DA7}" presName="rootText" presStyleLbl="node3" presStyleIdx="5" presStyleCnt="8">
-        <dgm:presLayoutVars>
-          <dgm:chPref val="3"/>
-        </dgm:presLayoutVars>
-      </dgm:prSet>
-      <dgm:spPr/>
-    </dgm:pt>
-    <dgm:pt modelId="{41BD8570-A591-4B3B-BBD7-15D040DF411D}" type="pres">
-      <dgm:prSet presAssocID="{14EA0548-77C6-4FC0-9DE6-E92DE22A8DA7}" presName="rootConnector" presStyleLbl="node3" presStyleIdx="5" presStyleCnt="8"/>
-      <dgm:spPr/>
-    </dgm:pt>
-    <dgm:pt modelId="{C4C7D31F-9A2F-4945-BA80-083E7E1FFE76}" type="pres">
-      <dgm:prSet presAssocID="{14EA0548-77C6-4FC0-9DE6-E92DE22A8DA7}" presName="hierChild4" presStyleCnt="0"/>
-      <dgm:spPr/>
-    </dgm:pt>
-    <dgm:pt modelId="{15F540C2-2873-4007-B318-BDE042EA408E}" type="pres">
-      <dgm:prSet presAssocID="{14EA0548-77C6-4FC0-9DE6-E92DE22A8DA7}" presName="hierChild5" presStyleCnt="0"/>
-      <dgm:spPr/>
-    </dgm:pt>
     <dgm:pt modelId="{CFE8D219-E336-4A9F-8141-EB2DAE727AA3}" type="pres">
-      <dgm:prSet presAssocID="{89A00448-3A68-4995-BA29-D9AA719E9177}" presName="Name37" presStyleLbl="parChTrans1D3" presStyleIdx="6" presStyleCnt="8"/>
+      <dgm:prSet presAssocID="{89A00448-3A68-4995-BA29-D9AA719E9177}" presName="Name37" presStyleLbl="parChTrans1D2" presStyleIdx="2" presStyleCnt="3"/>
       <dgm:spPr/>
     </dgm:pt>
     <dgm:pt modelId="{CE4628FB-F98C-4C9D-90E8-E88842F85108}" type="pres">
@@ -3922,7 +3654,7 @@
       <dgm:spPr/>
     </dgm:pt>
     <dgm:pt modelId="{547BC46A-5CDB-478F-BC4E-9BBABDD0C172}" type="pres">
-      <dgm:prSet presAssocID="{CECCF01F-6A3E-459F-9D11-D09D7BC5FCE4}" presName="rootText" presStyleLbl="node3" presStyleIdx="6" presStyleCnt="8">
+      <dgm:prSet presAssocID="{CECCF01F-6A3E-459F-9D11-D09D7BC5FCE4}" presName="rootText" presStyleLbl="node2" presStyleIdx="2" presStyleCnt="3">
         <dgm:presLayoutVars>
           <dgm:chPref val="3"/>
         </dgm:presLayoutVars>
@@ -3930,91 +3662,51 @@
       <dgm:spPr/>
     </dgm:pt>
     <dgm:pt modelId="{CC769DC7-7180-4846-9BB7-8ACF05ABC43D}" type="pres">
-      <dgm:prSet presAssocID="{CECCF01F-6A3E-459F-9D11-D09D7BC5FCE4}" presName="rootConnector" presStyleLbl="node3" presStyleIdx="6" presStyleCnt="8"/>
+      <dgm:prSet presAssocID="{CECCF01F-6A3E-459F-9D11-D09D7BC5FCE4}" presName="rootConnector" presStyleLbl="node2" presStyleIdx="2" presStyleCnt="3"/>
       <dgm:spPr/>
     </dgm:pt>
     <dgm:pt modelId="{8DD41C36-853C-4429-B097-9DD88C67AFA8}" type="pres">
       <dgm:prSet presAssocID="{CECCF01F-6A3E-459F-9D11-D09D7BC5FCE4}" presName="hierChild4" presStyleCnt="0"/>
       <dgm:spPr/>
     </dgm:pt>
-    <dgm:pt modelId="{50050AFC-A9A9-48DA-9F9F-6DE032611ED2}" type="pres">
-      <dgm:prSet presAssocID="{CECCF01F-6A3E-459F-9D11-D09D7BC5FCE4}" presName="hierChild5" presStyleCnt="0"/>
-      <dgm:spPr/>
-    </dgm:pt>
-    <dgm:pt modelId="{DF44E3AE-4A2C-42B2-8FCF-ED270634D723}" type="pres">
-      <dgm:prSet presAssocID="{4E771A4B-8C31-46EA-A772-F53A49CF3B05}" presName="hierChild5" presStyleCnt="0"/>
-      <dgm:spPr/>
-    </dgm:pt>
-    <dgm:pt modelId="{4DCE5C00-4E88-496B-A8C7-6A8C8A782F4B}" type="pres">
-      <dgm:prSet presAssocID="{8638272C-E2A9-4BED-B4CB-FDCB2D9D50E8}" presName="Name37" presStyleLbl="parChTrans1D2" presStyleIdx="3" presStyleCnt="4"/>
-      <dgm:spPr/>
-    </dgm:pt>
-    <dgm:pt modelId="{FDB30141-39C9-4499-9020-665EB139CF29}" type="pres">
-      <dgm:prSet presAssocID="{00BBD46C-FD83-4FCB-83C0-4497E8BD538C}" presName="hierRoot2" presStyleCnt="0">
+    <dgm:pt modelId="{79FE0CF3-E9DA-4DF2-ADB1-50AF746C22CD}" type="pres">
+      <dgm:prSet presAssocID="{1713DF83-FEEB-465A-AD68-FDF1FAD32ADA}" presName="Name37" presStyleLbl="parChTrans1D3" presStyleIdx="4" presStyleCnt="5"/>
+      <dgm:spPr/>
+    </dgm:pt>
+    <dgm:pt modelId="{E291C7F7-DA1C-4597-B1FF-12A992E07617}" type="pres">
+      <dgm:prSet presAssocID="{33C3725C-7745-4AF9-BE5D-B3D0E85C0507}" presName="hierRoot2" presStyleCnt="0">
         <dgm:presLayoutVars>
           <dgm:hierBranch val="init"/>
         </dgm:presLayoutVars>
       </dgm:prSet>
       <dgm:spPr/>
     </dgm:pt>
-    <dgm:pt modelId="{DC1ABCB2-AA03-4AD5-9F80-FAF2A6889D15}" type="pres">
-      <dgm:prSet presAssocID="{00BBD46C-FD83-4FCB-83C0-4497E8BD538C}" presName="rootComposite" presStyleCnt="0"/>
-      <dgm:spPr/>
-    </dgm:pt>
-    <dgm:pt modelId="{1748AC7C-9D81-4054-B018-4D6381723E7F}" type="pres">
-      <dgm:prSet presAssocID="{00BBD46C-FD83-4FCB-83C0-4497E8BD538C}" presName="rootText" presStyleLbl="node2" presStyleIdx="3" presStyleCnt="4">
+    <dgm:pt modelId="{AF7105B1-E66B-4FD4-AE44-65E6E7FD294E}" type="pres">
+      <dgm:prSet presAssocID="{33C3725C-7745-4AF9-BE5D-B3D0E85C0507}" presName="rootComposite" presStyleCnt="0"/>
+      <dgm:spPr/>
+    </dgm:pt>
+    <dgm:pt modelId="{282BD517-398E-49AD-AAB0-BF5FD1037482}" type="pres">
+      <dgm:prSet presAssocID="{33C3725C-7745-4AF9-BE5D-B3D0E85C0507}" presName="rootText" presStyleLbl="node3" presStyleIdx="4" presStyleCnt="5">
         <dgm:presLayoutVars>
           <dgm:chPref val="3"/>
         </dgm:presLayoutVars>
       </dgm:prSet>
       <dgm:spPr/>
     </dgm:pt>
-    <dgm:pt modelId="{9223410F-DBF0-4265-A0C0-6CCCCB923D1E}" type="pres">
-      <dgm:prSet presAssocID="{00BBD46C-FD83-4FCB-83C0-4497E8BD538C}" presName="rootConnector" presStyleLbl="node2" presStyleIdx="3" presStyleCnt="4"/>
-      <dgm:spPr/>
-    </dgm:pt>
-    <dgm:pt modelId="{5C69CBF0-9229-4B92-8ADC-9F376477B351}" type="pres">
-      <dgm:prSet presAssocID="{00BBD46C-FD83-4FCB-83C0-4497E8BD538C}" presName="hierChild4" presStyleCnt="0"/>
-      <dgm:spPr/>
-    </dgm:pt>
-    <dgm:pt modelId="{F3BFB349-4A87-4372-9D42-8D757F1E484B}" type="pres">
-      <dgm:prSet presAssocID="{6E45577E-3202-452F-B668-C76CB74403D2}" presName="Name37" presStyleLbl="parChTrans1D3" presStyleIdx="7" presStyleCnt="8"/>
-      <dgm:spPr/>
-    </dgm:pt>
-    <dgm:pt modelId="{6EF6281D-6C33-492B-9CDB-D03417C1B30D}" type="pres">
-      <dgm:prSet presAssocID="{69D3218B-D24B-4523-9182-3530E3DE3EB7}" presName="hierRoot2" presStyleCnt="0">
-        <dgm:presLayoutVars>
-          <dgm:hierBranch val="init"/>
-        </dgm:presLayoutVars>
-      </dgm:prSet>
-      <dgm:spPr/>
-    </dgm:pt>
-    <dgm:pt modelId="{396C8D25-BC22-45B8-81EA-89A7CC313785}" type="pres">
-      <dgm:prSet presAssocID="{69D3218B-D24B-4523-9182-3530E3DE3EB7}" presName="rootComposite" presStyleCnt="0"/>
-      <dgm:spPr/>
-    </dgm:pt>
-    <dgm:pt modelId="{6A60E6C7-F6C4-4F03-AF5F-214314680C0E}" type="pres">
-      <dgm:prSet presAssocID="{69D3218B-D24B-4523-9182-3530E3DE3EB7}" presName="rootText" presStyleLbl="node3" presStyleIdx="7" presStyleCnt="8">
-        <dgm:presLayoutVars>
-          <dgm:chPref val="3"/>
-        </dgm:presLayoutVars>
-      </dgm:prSet>
-      <dgm:spPr/>
-    </dgm:pt>
-    <dgm:pt modelId="{CD0BFC87-08DA-4129-9314-EBFA898386B6}" type="pres">
-      <dgm:prSet presAssocID="{69D3218B-D24B-4523-9182-3530E3DE3EB7}" presName="rootConnector" presStyleLbl="node3" presStyleIdx="7" presStyleCnt="8"/>
-      <dgm:spPr/>
-    </dgm:pt>
-    <dgm:pt modelId="{C17C640F-D2A3-4670-83DF-DB6B7567FDC4}" type="pres">
-      <dgm:prSet presAssocID="{69D3218B-D24B-4523-9182-3530E3DE3EB7}" presName="hierChild4" presStyleCnt="0"/>
-      <dgm:spPr/>
-    </dgm:pt>
-    <dgm:pt modelId="{28FD31A5-6EAF-4719-8C2C-FA0D78A6FC38}" type="pres">
-      <dgm:prSet presAssocID="{69D3218B-D24B-4523-9182-3530E3DE3EB7}" presName="hierChild5" presStyleCnt="0"/>
-      <dgm:spPr/>
-    </dgm:pt>
-    <dgm:pt modelId="{F67F4CBE-DA65-4359-AB38-593F2CDD4AE1}" type="pres">
-      <dgm:prSet presAssocID="{00BBD46C-FD83-4FCB-83C0-4497E8BD538C}" presName="hierChild5" presStyleCnt="0"/>
+    <dgm:pt modelId="{5C716B46-FE73-46DB-889C-F500379BA53D}" type="pres">
+      <dgm:prSet presAssocID="{33C3725C-7745-4AF9-BE5D-B3D0E85C0507}" presName="rootConnector" presStyleLbl="node3" presStyleIdx="4" presStyleCnt="5"/>
+      <dgm:spPr/>
+    </dgm:pt>
+    <dgm:pt modelId="{5CB27893-D46B-49FB-9D48-87E56FDA3ED1}" type="pres">
+      <dgm:prSet presAssocID="{33C3725C-7745-4AF9-BE5D-B3D0E85C0507}" presName="hierChild4" presStyleCnt="0"/>
+      <dgm:spPr/>
+    </dgm:pt>
+    <dgm:pt modelId="{620F86BE-FDD5-4497-B333-E5B76FFD99CF}" type="pres">
+      <dgm:prSet presAssocID="{33C3725C-7745-4AF9-BE5D-B3D0E85C0507}" presName="hierChild5" presStyleCnt="0"/>
+      <dgm:spPr/>
+    </dgm:pt>
+    <dgm:pt modelId="{50050AFC-A9A9-48DA-9F9F-6DE032611ED2}" type="pres">
+      <dgm:prSet presAssocID="{CECCF01F-6A3E-459F-9D11-D09D7BC5FCE4}" presName="hierChild5" presStyleCnt="0"/>
       <dgm:spPr/>
     </dgm:pt>
     <dgm:pt modelId="{160AD040-51EA-44B6-9E50-F42512157064}" type="pres">
@@ -4023,58 +3715,42 @@
     </dgm:pt>
   </dgm:ptLst>
   <dgm:cxnLst>
-    <dgm:cxn modelId="{C8A41A02-AECA-4ECD-9BA5-EC468BC2CD1C}" type="presOf" srcId="{14EA0548-77C6-4FC0-9DE6-E92DE22A8DA7}" destId="{41BD8570-A591-4B3B-BBD7-15D040DF411D}" srcOrd="1" destOrd="0" presId="urn:microsoft.com/office/officeart/2005/8/layout/orgChart1"/>
     <dgm:cxn modelId="{B8D33E02-49CB-4526-A704-5616CC16AAEE}" type="presOf" srcId="{2C07A117-7590-4742-A716-A7B4A98FCB1C}" destId="{FE813ACC-F618-4D9D-98D3-5EF88341CD43}" srcOrd="0" destOrd="0" presId="urn:microsoft.com/office/officeart/2005/8/layout/orgChart1"/>
-    <dgm:cxn modelId="{AA27980B-4E46-4AAF-8D4D-FD183C606EB3}" type="presOf" srcId="{CCC9E944-17E0-4930-A7AF-E483B44373CF}" destId="{0A39362D-E226-40EC-AB71-7D303B86D6A1}" srcOrd="0" destOrd="0" presId="urn:microsoft.com/office/officeart/2005/8/layout/orgChart1"/>
-    <dgm:cxn modelId="{8C5A770C-D657-4D0E-BF47-7215A4AE1ADB}" type="presOf" srcId="{8638272C-E2A9-4BED-B4CB-FDCB2D9D50E8}" destId="{4DCE5C00-4E88-496B-A8C7-6A8C8A782F4B}" srcOrd="0" destOrd="0" presId="urn:microsoft.com/office/officeart/2005/8/layout/orgChart1"/>
     <dgm:cxn modelId="{CA928B0C-1EA2-4956-9168-DDDD64C75EBD}" srcId="{B4B2B1DB-6FA5-4F78-AACB-648AE95695A4}" destId="{AED3BA1C-26A3-43BF-9F0B-F218872B1538}" srcOrd="1" destOrd="0" parTransId="{6D0A2A5B-0858-4054-A166-69EB79655C05}" sibTransId="{304446F5-326B-4049-BC22-334DF531BD47}"/>
+    <dgm:cxn modelId="{D41EC20C-87DB-4A16-9986-F9E9F591BEE1}" type="presOf" srcId="{33C3725C-7745-4AF9-BE5D-B3D0E85C0507}" destId="{5C716B46-FE73-46DB-889C-F500379BA53D}" srcOrd="1" destOrd="0" presId="urn:microsoft.com/office/officeart/2005/8/layout/orgChart1"/>
     <dgm:cxn modelId="{6CC01F11-9FAC-4EF3-AD4F-D2365C44F8CA}" type="presOf" srcId="{C021F1D7-6CDD-403B-A997-1C622D1B8304}" destId="{C90074C6-891D-47A3-83CE-F1C0FE92F1E0}" srcOrd="0" destOrd="0" presId="urn:microsoft.com/office/officeart/2005/8/layout/orgChart1"/>
-    <dgm:cxn modelId="{D0166611-875A-4109-B202-E31E2B40B2C9}" srcId="{7EFCAB93-4B73-44BE-94A4-11F7C8BBE29B}" destId="{CCC9E944-17E0-4930-A7AF-E483B44373CF}" srcOrd="2" destOrd="0" parTransId="{B2BFA60A-6832-45A4-B605-8CF00DB62110}" sibTransId="{CBBA294F-E88A-4713-A822-E351A8C33AC7}"/>
     <dgm:cxn modelId="{5C425916-E372-4CD7-B4B9-B58EEC0F3E59}" srcId="{7EFCAB93-4B73-44BE-94A4-11F7C8BBE29B}" destId="{2C07A117-7590-4742-A716-A7B4A98FCB1C}" srcOrd="1" destOrd="0" parTransId="{C021F1D7-6CDD-403B-A997-1C622D1B8304}" sibTransId="{D90BE6D0-C7D4-405B-B9AF-8EC1A608F895}"/>
-    <dgm:cxn modelId="{3A0D5A1E-AA25-4260-94F6-66DB359F9049}" type="presOf" srcId="{CCC9E944-17E0-4930-A7AF-E483B44373CF}" destId="{7B40F094-4153-465B-A7F2-FBD9C084A0D3}" srcOrd="1" destOrd="0" presId="urn:microsoft.com/office/officeart/2005/8/layout/orgChart1"/>
     <dgm:cxn modelId="{280EB826-4A9D-43A4-A4F1-86B67F38E641}" type="presOf" srcId="{AED3BA1C-26A3-43BF-9F0B-F218872B1538}" destId="{4262D0ED-CBA6-440B-BB24-9060E0FF2CCD}" srcOrd="0" destOrd="0" presId="urn:microsoft.com/office/officeart/2005/8/layout/orgChart1"/>
     <dgm:cxn modelId="{F7CAC12A-12D6-429E-8F08-4599D460853F}" type="presOf" srcId="{B4B2B1DB-6FA5-4F78-AACB-648AE95695A4}" destId="{8ED885CE-D932-4E75-86BB-C5E0B1E2550C}" srcOrd="1" destOrd="0" presId="urn:microsoft.com/office/officeart/2005/8/layout/orgChart1"/>
-    <dgm:cxn modelId="{E547C230-7B11-4A1F-8011-47C7B71527A0}" srcId="{4E771A4B-8C31-46EA-A772-F53A49CF3B05}" destId="{14EA0548-77C6-4FC0-9DE6-E92DE22A8DA7}" srcOrd="0" destOrd="0" parTransId="{7252D2DF-B9B6-436B-8E71-EB71EE13BC97}" sibTransId="{B9FFC41F-F3B9-441C-8158-325D63D4E7F7}"/>
     <dgm:cxn modelId="{F3E09C39-BC8A-4476-9921-6B1DD5BDDFD1}" type="presOf" srcId="{AED3BA1C-26A3-43BF-9F0B-F218872B1538}" destId="{BAD5E0CF-19A3-437C-86C6-8E6245C17525}" srcOrd="1" destOrd="0" presId="urn:microsoft.com/office/officeart/2005/8/layout/orgChart1"/>
     <dgm:cxn modelId="{4331A339-D061-4CCE-86F0-568545DEB984}" srcId="{7EFCAB93-4B73-44BE-94A4-11F7C8BBE29B}" destId="{146EB67F-52D6-4251-A7A3-47E701CDEC8D}" srcOrd="0" destOrd="0" parTransId="{E02865B7-9EA6-486C-ABD2-2E533DB4EAD5}" sibTransId="{A3AC14D3-5A85-4041-AFED-E14FF93A8F00}"/>
-    <dgm:cxn modelId="{BD3B6B3A-E86D-41B9-8373-59DA77547E5D}" type="presOf" srcId="{7252D2DF-B9B6-436B-8E71-EB71EE13BC97}" destId="{5DDBFC81-8B3B-45A6-8358-B20AEFCD453B}" srcOrd="0" destOrd="0" presId="urn:microsoft.com/office/officeart/2005/8/layout/orgChart1"/>
-    <dgm:cxn modelId="{6473F840-B3EC-42F1-85D3-C89F5904B337}" type="presOf" srcId="{89A00448-3A68-4995-BA29-D9AA719E9177}" destId="{CFE8D219-E336-4A9F-8141-EB2DAE727AA3}" srcOrd="0" destOrd="0" presId="urn:microsoft.com/office/officeart/2005/8/layout/orgChart1"/>
     <dgm:cxn modelId="{64F12962-CA12-4516-922B-E8B4A9CFC1E4}" srcId="{A04F8B58-9945-4DC8-9948-3C5CACE88CFC}" destId="{5FCC713B-92C4-483E-A11C-1BAEDA457702}" srcOrd="0" destOrd="0" parTransId="{93546186-3247-4A36-97DA-53426E97EBE8}" sibTransId="{4FF82DD3-C8AB-49DD-B101-420C271B14EC}"/>
-    <dgm:cxn modelId="{92CF5162-2FCC-4457-8D88-FA041F79409B}" type="presOf" srcId="{69D3218B-D24B-4523-9182-3530E3DE3EB7}" destId="{6A60E6C7-F6C4-4F03-AF5F-214314680C0E}" srcOrd="0" destOrd="0" presId="urn:microsoft.com/office/officeart/2005/8/layout/orgChart1"/>
     <dgm:cxn modelId="{F3C88B63-7628-454F-915B-0375B089F5BA}" type="presOf" srcId="{F66E06B1-AF29-42F7-8DCA-2B586FB18451}" destId="{728E7988-7BC6-49D7-A5D9-78C0474C5517}" srcOrd="0" destOrd="0" presId="urn:microsoft.com/office/officeart/2005/8/layout/orgChart1"/>
     <dgm:cxn modelId="{F43AF965-D429-47F6-B148-2823578402CB}" type="presOf" srcId="{146EB67F-52D6-4251-A7A3-47E701CDEC8D}" destId="{D7E5B624-6B03-4C99-9EF3-75D6496E2DDE}" srcOrd="0" destOrd="0" presId="urn:microsoft.com/office/officeart/2005/8/layout/orgChart1"/>
     <dgm:cxn modelId="{44B79249-9327-46F7-A30A-D3D47DF36897}" type="presOf" srcId="{6D0A2A5B-0858-4054-A166-69EB79655C05}" destId="{EF5E70C0-C13B-41E3-867F-BB22D1D0ED26}" srcOrd="0" destOrd="0" presId="urn:microsoft.com/office/officeart/2005/8/layout/orgChart1"/>
-    <dgm:cxn modelId="{092C584A-F857-49C9-AE54-A118FE1E14CD}" srcId="{00BBD46C-FD83-4FCB-83C0-4497E8BD538C}" destId="{69D3218B-D24B-4523-9182-3530E3DE3EB7}" srcOrd="0" destOrd="0" parTransId="{6E45577E-3202-452F-B668-C76CB74403D2}" sibTransId="{6699D9E9-01A8-4E5A-B778-F6E2B58F61B1}"/>
     <dgm:cxn modelId="{3E086C6B-5DF7-4588-9418-E911B9A09672}" type="presOf" srcId="{B4B2B1DB-6FA5-4F78-AACB-648AE95695A4}" destId="{3543A053-A1CB-40D0-B575-2777C6F2D2A7}" srcOrd="0" destOrd="0" presId="urn:microsoft.com/office/officeart/2005/8/layout/orgChart1"/>
     <dgm:cxn modelId="{5BAD816B-09B6-4681-B720-4D0EFAAE8E73}" type="presOf" srcId="{43980A7B-F792-453B-9392-F40DE61DF4F4}" destId="{5AD56FF3-908C-4F19-9116-8FC3ED4F557D}" srcOrd="0" destOrd="0" presId="urn:microsoft.com/office/officeart/2005/8/layout/orgChart1"/>
-    <dgm:cxn modelId="{D5BB6652-B3A0-410D-891F-0890AC6D2039}" type="presOf" srcId="{CECCF01F-6A3E-459F-9D11-D09D7BC5FCE4}" destId="{547BC46A-5CDB-478F-BC4E-9BBABDD0C172}" srcOrd="0" destOrd="0" presId="urn:microsoft.com/office/officeart/2005/8/layout/orgChart1"/>
     <dgm:cxn modelId="{B86CD552-133E-40EE-8D4E-47962D9FD667}" type="presOf" srcId="{2C07A117-7590-4742-A716-A7B4A98FCB1C}" destId="{0875CA1F-A7FC-489B-B9F2-6B2E1028337B}" srcOrd="1" destOrd="0" presId="urn:microsoft.com/office/officeart/2005/8/layout/orgChart1"/>
-    <dgm:cxn modelId="{D5D33353-20C5-43D6-9B64-A65181786A2D}" type="presOf" srcId="{4E771A4B-8C31-46EA-A772-F53A49CF3B05}" destId="{9C3A829B-C8F5-425E-944D-E8C85EB10686}" srcOrd="1" destOrd="0" presId="urn:microsoft.com/office/officeart/2005/8/layout/orgChart1"/>
     <dgm:cxn modelId="{DE0E1A78-DF22-4F46-AB01-4D5F4D729405}" srcId="{B4B2B1DB-6FA5-4F78-AACB-648AE95695A4}" destId="{43980A7B-F792-453B-9392-F40DE61DF4F4}" srcOrd="0" destOrd="0" parTransId="{F66E06B1-AF29-42F7-8DCA-2B586FB18451}" sibTransId="{7D57B9D6-5573-4351-A6AD-C4BC1F8C29A9}"/>
     <dgm:cxn modelId="{77B9B558-BF24-4E58-AC5F-18F7C0199263}" type="presOf" srcId="{7EFCAB93-4B73-44BE-94A4-11F7C8BBE29B}" destId="{E9A64F57-EC1E-4D2A-8343-22ECAAB47F50}" srcOrd="1" destOrd="0" presId="urn:microsoft.com/office/officeart/2005/8/layout/orgChart1"/>
-    <dgm:cxn modelId="{92C0FC59-E527-4BF4-B2BE-F2FBF71581F8}" srcId="{4E771A4B-8C31-46EA-A772-F53A49CF3B05}" destId="{CECCF01F-6A3E-459F-9D11-D09D7BC5FCE4}" srcOrd="1" destOrd="0" parTransId="{89A00448-3A68-4995-BA29-D9AA719E9177}" sibTransId="{2C1D1EF6-70F7-40AD-8A34-42DDFA39AF8B}"/>
-    <dgm:cxn modelId="{9358FD7A-6B98-4E42-8D84-AEF788B684EB}" type="presOf" srcId="{00BBD46C-FD83-4FCB-83C0-4497E8BD538C}" destId="{1748AC7C-9D81-4054-B018-4D6381723E7F}" srcOrd="0" destOrd="0" presId="urn:microsoft.com/office/officeart/2005/8/layout/orgChart1"/>
-    <dgm:cxn modelId="{F72BC17F-43CA-48CC-80B1-DF5031F48684}" type="presOf" srcId="{69D3218B-D24B-4523-9182-3530E3DE3EB7}" destId="{CD0BFC87-08DA-4129-9314-EBFA898386B6}" srcOrd="1" destOrd="0" presId="urn:microsoft.com/office/officeart/2005/8/layout/orgChart1"/>
-    <dgm:cxn modelId="{7DA39983-C7E6-4B2D-B86B-0338D16A466F}" type="presOf" srcId="{14EA0548-77C6-4FC0-9DE6-E92DE22A8DA7}" destId="{AB8B245D-34CA-492D-9C30-44B6096A2161}" srcOrd="0" destOrd="0" presId="urn:microsoft.com/office/officeart/2005/8/layout/orgChart1"/>
-    <dgm:cxn modelId="{7184AD8B-4DA2-440A-A04B-C15F8EFD4B1A}" type="presOf" srcId="{6E45577E-3202-452F-B668-C76CB74403D2}" destId="{F3BFB349-4A87-4372-9D42-8D757F1E484B}" srcOrd="0" destOrd="0" presId="urn:microsoft.com/office/officeart/2005/8/layout/orgChart1"/>
-    <dgm:cxn modelId="{40483D8F-7742-4D7C-8496-3F7B6F785EBC}" srcId="{5FCC713B-92C4-483E-A11C-1BAEDA457702}" destId="{00BBD46C-FD83-4FCB-83C0-4497E8BD538C}" srcOrd="3" destOrd="0" parTransId="{8638272C-E2A9-4BED-B4CB-FDCB2D9D50E8}" sibTransId="{099E41C2-ECCC-431E-9C95-34B39069FCE5}"/>
-    <dgm:cxn modelId="{D63C2091-BDCC-4A70-B736-C58C9C386DA7}" type="presOf" srcId="{CECCF01F-6A3E-459F-9D11-D09D7BC5FCE4}" destId="{CC769DC7-7180-4846-9BB7-8ACF05ABC43D}" srcOrd="1" destOrd="0" presId="urn:microsoft.com/office/officeart/2005/8/layout/orgChart1"/>
+    <dgm:cxn modelId="{92C0FC59-E527-4BF4-B2BE-F2FBF71581F8}" srcId="{5FCC713B-92C4-483E-A11C-1BAEDA457702}" destId="{CECCF01F-6A3E-459F-9D11-D09D7BC5FCE4}" srcOrd="2" destOrd="0" parTransId="{89A00448-3A68-4995-BA29-D9AA719E9177}" sibTransId="{2C1D1EF6-70F7-40AD-8A34-42DDFA39AF8B}"/>
+    <dgm:cxn modelId="{AA5CF080-7439-4944-A049-BC8B96CB2F93}" type="presOf" srcId="{33C3725C-7745-4AF9-BE5D-B3D0E85C0507}" destId="{282BD517-398E-49AD-AAB0-BF5FD1037482}" srcOrd="0" destOrd="0" presId="urn:microsoft.com/office/officeart/2005/8/layout/orgChart1"/>
     <dgm:cxn modelId="{73A36496-90A9-43CF-9EC7-89FB89408C37}" type="presOf" srcId="{6DB9474E-17C0-4E95-96CF-14709109375C}" destId="{1D826430-C148-4AC7-A418-02DA884BFC39}" srcOrd="0" destOrd="0" presId="urn:microsoft.com/office/officeart/2005/8/layout/orgChart1"/>
     <dgm:cxn modelId="{75FB8EAC-19FB-449A-A43D-B9235BE430E2}" type="presOf" srcId="{F6F0AA88-8E16-4A1F-9FBE-CBB9F7355367}" destId="{66F5321B-C61A-4957-B64B-FDF7EC2D1688}" srcOrd="0" destOrd="0" presId="urn:microsoft.com/office/officeart/2005/8/layout/orgChart1"/>
     <dgm:cxn modelId="{9BFCD4B6-374E-44C8-A31E-BDA6724532EB}" type="presOf" srcId="{43980A7B-F792-453B-9392-F40DE61DF4F4}" destId="{B4DF8E3F-93EC-4BA7-BC27-63CE873D7F94}" srcOrd="1" destOrd="0" presId="urn:microsoft.com/office/officeart/2005/8/layout/orgChart1"/>
     <dgm:cxn modelId="{110D7DB7-4FAB-4A96-9D5C-5512561D9CA7}" type="presOf" srcId="{146EB67F-52D6-4251-A7A3-47E701CDEC8D}" destId="{116A4252-4D8A-429B-A833-845C403A2FC8}" srcOrd="1" destOrd="0" presId="urn:microsoft.com/office/officeart/2005/8/layout/orgChart1"/>
-    <dgm:cxn modelId="{48C6EDC9-E6CA-43E4-96D0-9F706FB216C3}" srcId="{5FCC713B-92C4-483E-A11C-1BAEDA457702}" destId="{4E771A4B-8C31-46EA-A772-F53A49CF3B05}" srcOrd="2" destOrd="0" parTransId="{17710D20-3E4A-497C-9445-041C650DA9C4}" sibTransId="{A660677A-E6DE-42E8-B437-A69D584415D2}"/>
+    <dgm:cxn modelId="{75AC4DBF-1B77-47DE-AD6F-E18D70769C9E}" type="presOf" srcId="{89A00448-3A68-4995-BA29-D9AA719E9177}" destId="{CFE8D219-E336-4A9F-8141-EB2DAE727AA3}" srcOrd="0" destOrd="0" presId="urn:microsoft.com/office/officeart/2005/8/layout/orgChart1"/>
+    <dgm:cxn modelId="{822CB9C2-E937-4177-A0F5-439CC648B722}" srcId="{CECCF01F-6A3E-459F-9D11-D09D7BC5FCE4}" destId="{33C3725C-7745-4AF9-BE5D-B3D0E85C0507}" srcOrd="0" destOrd="0" parTransId="{1713DF83-FEEB-465A-AD68-FDF1FAD32ADA}" sibTransId="{A90A9A6E-C9B7-480E-8088-F93087018465}"/>
     <dgm:cxn modelId="{51BF0ACA-5C10-48EB-A265-FBC35EBDC527}" type="presOf" srcId="{5FCC713B-92C4-483E-A11C-1BAEDA457702}" destId="{E7DFD4B2-F5F5-4E7B-B3FA-5B794A08897C}" srcOrd="1" destOrd="0" presId="urn:microsoft.com/office/officeart/2005/8/layout/orgChart1"/>
-    <dgm:cxn modelId="{3F9B15D0-C86A-4B4E-B554-D3BACCAC0AA2}" type="presOf" srcId="{B2BFA60A-6832-45A4-B605-8CF00DB62110}" destId="{F51D408E-4106-4AFC-8FBC-01DEF9E1A8E7}" srcOrd="0" destOrd="0" presId="urn:microsoft.com/office/officeart/2005/8/layout/orgChart1"/>
     <dgm:cxn modelId="{B31088D2-FDD5-4B98-9512-3A554BD5AE3A}" type="presOf" srcId="{5FCC713B-92C4-483E-A11C-1BAEDA457702}" destId="{0660440D-6B7A-4F81-ADCA-436EE8D71552}" srcOrd="0" destOrd="0" presId="urn:microsoft.com/office/officeart/2005/8/layout/orgChart1"/>
     <dgm:cxn modelId="{7895BADC-BC4E-4CDF-A887-AC425507E557}" type="presOf" srcId="{A04F8B58-9945-4DC8-9948-3C5CACE88CFC}" destId="{BDD32E2F-1FF3-4DC6-BE0E-89E02FC18D80}" srcOrd="0" destOrd="0" presId="urn:microsoft.com/office/officeart/2005/8/layout/orgChart1"/>
     <dgm:cxn modelId="{4FF78FE0-6BB6-4A95-90F5-6413A10F898F}" srcId="{5FCC713B-92C4-483E-A11C-1BAEDA457702}" destId="{7EFCAB93-4B73-44BE-94A4-11F7C8BBE29B}" srcOrd="0" destOrd="0" parTransId="{6DB9474E-17C0-4E95-96CF-14709109375C}" sibTransId="{0FD6155C-DFE8-49F9-BCE3-F80ECA49FF65}"/>
     <dgm:cxn modelId="{F808EDE0-0BE6-43B7-9E55-83E87AF45790}" type="presOf" srcId="{7EFCAB93-4B73-44BE-94A4-11F7C8BBE29B}" destId="{8821D068-5BC6-4FEC-AFCE-ACFEAB39D5E4}" srcOrd="0" destOrd="0" presId="urn:microsoft.com/office/officeart/2005/8/layout/orgChart1"/>
+    <dgm:cxn modelId="{BC6DCCE1-CE1A-4F75-8168-82E9CBD1B5FF}" type="presOf" srcId="{CECCF01F-6A3E-459F-9D11-D09D7BC5FCE4}" destId="{CC769DC7-7180-4846-9BB7-8ACF05ABC43D}" srcOrd="1" destOrd="0" presId="urn:microsoft.com/office/officeart/2005/8/layout/orgChart1"/>
     <dgm:cxn modelId="{B98B2DE2-A77A-4BD1-B2D4-C59FF836B33E}" type="presOf" srcId="{E02865B7-9EA6-486C-ABD2-2E533DB4EAD5}" destId="{72D26933-FFB4-45A8-B6CF-C013601C53B3}" srcOrd="0" destOrd="0" presId="urn:microsoft.com/office/officeart/2005/8/layout/orgChart1"/>
     <dgm:cxn modelId="{DF74A9E8-3690-4553-A576-E38A5EECEAC9}" srcId="{5FCC713B-92C4-483E-A11C-1BAEDA457702}" destId="{B4B2B1DB-6FA5-4F78-AACB-648AE95695A4}" srcOrd="1" destOrd="0" parTransId="{F6F0AA88-8E16-4A1F-9FBE-CBB9F7355367}" sibTransId="{55CD6A34-1717-405E-8822-53A5F4CD99E2}"/>
-    <dgm:cxn modelId="{4228C8F5-41E0-43EF-867F-B9CFE692BC6E}" type="presOf" srcId="{4E771A4B-8C31-46EA-A772-F53A49CF3B05}" destId="{BAA3CBFD-C005-4445-97A7-2B433A2E2811}" srcOrd="0" destOrd="0" presId="urn:microsoft.com/office/officeart/2005/8/layout/orgChart1"/>
-    <dgm:cxn modelId="{A0DBF4F8-F3E2-4D57-A6DD-8831C61C9A31}" type="presOf" srcId="{17710D20-3E4A-497C-9445-041C650DA9C4}" destId="{C767E8FC-CEE0-44AD-8036-09E6391DBB24}" srcOrd="0" destOrd="0" presId="urn:microsoft.com/office/officeart/2005/8/layout/orgChart1"/>
-    <dgm:cxn modelId="{DC0346FF-7C12-4815-A3B8-5E314AC9C04B}" type="presOf" srcId="{00BBD46C-FD83-4FCB-83C0-4497E8BD538C}" destId="{9223410F-DBF0-4265-A0C0-6CCCCB923D1E}" srcOrd="1" destOrd="0" presId="urn:microsoft.com/office/officeart/2005/8/layout/orgChart1"/>
+    <dgm:cxn modelId="{DCE829E9-0271-4293-B173-04308E07D67B}" type="presOf" srcId="{CECCF01F-6A3E-459F-9D11-D09D7BC5FCE4}" destId="{547BC46A-5CDB-478F-BC4E-9BBABDD0C172}" srcOrd="0" destOrd="0" presId="urn:microsoft.com/office/officeart/2005/8/layout/orgChart1"/>
+    <dgm:cxn modelId="{DF2A61F3-9FFF-4C1A-9D96-617E5EC18984}" type="presOf" srcId="{1713DF83-FEEB-465A-AD68-FDF1FAD32ADA}" destId="{79FE0CF3-E9DA-4DF2-ADB1-50AF746C22CD}" srcOrd="0" destOrd="0" presId="urn:microsoft.com/office/officeart/2005/8/layout/orgChart1"/>
     <dgm:cxn modelId="{944D69E5-D16F-4A7F-958F-F7DF3D37F445}" type="presParOf" srcId="{BDD32E2F-1FF3-4DC6-BE0E-89E02FC18D80}" destId="{7083DE8C-C7F3-415E-B7A7-5E9DF48A3AF7}" srcOrd="0" destOrd="0" presId="urn:microsoft.com/office/officeart/2005/8/layout/orgChart1"/>
     <dgm:cxn modelId="{3624A0A1-AF87-4A95-BF1B-858190FB3474}" type="presParOf" srcId="{7083DE8C-C7F3-415E-B7A7-5E9DF48A3AF7}" destId="{82694C3B-A0A8-4ECC-A5DD-16C08136021E}" srcOrd="0" destOrd="0" presId="urn:microsoft.com/office/officeart/2005/8/layout/orgChart1"/>
     <dgm:cxn modelId="{7CACA377-AB6B-4413-A55D-79E2203098B1}" type="presParOf" srcId="{82694C3B-A0A8-4ECC-A5DD-16C08136021E}" destId="{0660440D-6B7A-4F81-ADCA-436EE8D71552}" srcOrd="0" destOrd="0" presId="urn:microsoft.com/office/officeart/2005/8/layout/orgChart1"/>
@@ -4100,13 +3776,6 @@
     <dgm:cxn modelId="{4C357531-725F-4956-BEFB-B9C4DEA4F99D}" type="presParOf" srcId="{FD241502-E7E6-4BDD-9C42-727D881572AA}" destId="{0875CA1F-A7FC-489B-B9F2-6B2E1028337B}" srcOrd="1" destOrd="0" presId="urn:microsoft.com/office/officeart/2005/8/layout/orgChart1"/>
     <dgm:cxn modelId="{FC439CB4-A3B6-4C2B-A212-304FF142BD05}" type="presParOf" srcId="{E4C5D92F-12B9-4992-95EE-68B7BA083A4C}" destId="{986F9962-FF0C-4693-8A08-34A5254A58E0}" srcOrd="1" destOrd="0" presId="urn:microsoft.com/office/officeart/2005/8/layout/orgChart1"/>
     <dgm:cxn modelId="{85D208F1-C861-4C8B-8C20-4D61584F5BE6}" type="presParOf" srcId="{E4C5D92F-12B9-4992-95EE-68B7BA083A4C}" destId="{EF5759E0-F597-4516-8E6E-34F7A904388D}" srcOrd="2" destOrd="0" presId="urn:microsoft.com/office/officeart/2005/8/layout/orgChart1"/>
-    <dgm:cxn modelId="{E2BE0DD2-667A-48A0-8ED8-44354E5DCB2D}" type="presParOf" srcId="{C144CB77-3F0D-49F1-A8FF-A138EA1105A6}" destId="{F51D408E-4106-4AFC-8FBC-01DEF9E1A8E7}" srcOrd="4" destOrd="0" presId="urn:microsoft.com/office/officeart/2005/8/layout/orgChart1"/>
-    <dgm:cxn modelId="{AED3EAB6-A529-4FB2-B8BF-CC56308F3687}" type="presParOf" srcId="{C144CB77-3F0D-49F1-A8FF-A138EA1105A6}" destId="{BFAF8E44-8503-495B-8B8D-C1EBC7F1DFD9}" srcOrd="5" destOrd="0" presId="urn:microsoft.com/office/officeart/2005/8/layout/orgChart1"/>
-    <dgm:cxn modelId="{5F1177CE-6CD1-4C7F-B0A7-72A41611D648}" type="presParOf" srcId="{BFAF8E44-8503-495B-8B8D-C1EBC7F1DFD9}" destId="{BF1E4109-0737-4AEE-8B63-7EA747C6ACEA}" srcOrd="0" destOrd="0" presId="urn:microsoft.com/office/officeart/2005/8/layout/orgChart1"/>
-    <dgm:cxn modelId="{18D1C85B-B3DF-41A7-AE57-74DD9EDA28C9}" type="presParOf" srcId="{BF1E4109-0737-4AEE-8B63-7EA747C6ACEA}" destId="{0A39362D-E226-40EC-AB71-7D303B86D6A1}" srcOrd="0" destOrd="0" presId="urn:microsoft.com/office/officeart/2005/8/layout/orgChart1"/>
-    <dgm:cxn modelId="{64424100-A924-40D9-9584-05E3A8D1A92E}" type="presParOf" srcId="{BF1E4109-0737-4AEE-8B63-7EA747C6ACEA}" destId="{7B40F094-4153-465B-A7F2-FBD9C084A0D3}" srcOrd="1" destOrd="0" presId="urn:microsoft.com/office/officeart/2005/8/layout/orgChart1"/>
-    <dgm:cxn modelId="{B9DC4624-2D13-42C6-BA26-69393008167A}" type="presParOf" srcId="{BFAF8E44-8503-495B-8B8D-C1EBC7F1DFD9}" destId="{7D74B260-EC45-4ED2-A454-FF9262D7DA8D}" srcOrd="1" destOrd="0" presId="urn:microsoft.com/office/officeart/2005/8/layout/orgChart1"/>
-    <dgm:cxn modelId="{2C4B3AA1-7463-491D-A359-FA2C42D2BDA0}" type="presParOf" srcId="{BFAF8E44-8503-495B-8B8D-C1EBC7F1DFD9}" destId="{FD46A695-9CC2-4D2C-9DAB-07B92D26B9C1}" srcOrd="2" destOrd="0" presId="urn:microsoft.com/office/officeart/2005/8/layout/orgChart1"/>
     <dgm:cxn modelId="{240A3502-416E-4417-BA25-5C9B4AFD72F2}" type="presParOf" srcId="{B9B5D4F0-3875-437E-885B-60AE06196F08}" destId="{E352CF80-6A98-4FE0-BC60-C9DD7C4010E6}" srcOrd="2" destOrd="0" presId="urn:microsoft.com/office/officeart/2005/8/layout/orgChart1"/>
     <dgm:cxn modelId="{476E1D5F-C3DE-4781-86E7-E370F332665D}" type="presParOf" srcId="{900A177A-B3EC-4837-93F0-3370514F186D}" destId="{66F5321B-C61A-4957-B64B-FDF7EC2D1688}" srcOrd="2" destOrd="0" presId="urn:microsoft.com/office/officeart/2005/8/layout/orgChart1"/>
     <dgm:cxn modelId="{F3D966F7-AC3C-4250-9057-691684D46025}" type="presParOf" srcId="{900A177A-B3EC-4837-93F0-3370514F186D}" destId="{67EA5ABC-A587-4CC4-B281-13C1C66F1749}" srcOrd="3" destOrd="0" presId="urn:microsoft.com/office/officeart/2005/8/layout/orgChart1"/>
@@ -4129,41 +3798,20 @@
     <dgm:cxn modelId="{5598DD21-A5DC-47E2-84E3-76BD5DA6980C}" type="presParOf" srcId="{1D88EBD6-E7FD-4938-B9AE-D09821687DF5}" destId="{35E1CDCF-A0C2-465D-B607-A9EE4176BF0B}" srcOrd="1" destOrd="0" presId="urn:microsoft.com/office/officeart/2005/8/layout/orgChart1"/>
     <dgm:cxn modelId="{16D9BFA6-252D-45B5-BAA4-42A07366549E}" type="presParOf" srcId="{1D88EBD6-E7FD-4938-B9AE-D09821687DF5}" destId="{7663650E-F558-4B86-A9A0-704575C17718}" srcOrd="2" destOrd="0" presId="urn:microsoft.com/office/officeart/2005/8/layout/orgChart1"/>
     <dgm:cxn modelId="{DDD2AB32-DCBF-47C8-A6A3-98A14E5EEB4A}" type="presParOf" srcId="{67EA5ABC-A587-4CC4-B281-13C1C66F1749}" destId="{955483E6-2D4C-4E0C-9869-46A55A3BA111}" srcOrd="2" destOrd="0" presId="urn:microsoft.com/office/officeart/2005/8/layout/orgChart1"/>
-    <dgm:cxn modelId="{64F2802D-8EA2-41A8-9400-2C6C2DB88852}" type="presParOf" srcId="{900A177A-B3EC-4837-93F0-3370514F186D}" destId="{C767E8FC-CEE0-44AD-8036-09E6391DBB24}" srcOrd="4" destOrd="0" presId="urn:microsoft.com/office/officeart/2005/8/layout/orgChart1"/>
-    <dgm:cxn modelId="{F30D363E-3EDA-4F57-8DE2-3EE307F83E56}" type="presParOf" srcId="{900A177A-B3EC-4837-93F0-3370514F186D}" destId="{8645F0F7-70C9-4B7F-A24B-418AC514001C}" srcOrd="5" destOrd="0" presId="urn:microsoft.com/office/officeart/2005/8/layout/orgChart1"/>
-    <dgm:cxn modelId="{794D7C47-A553-4F6E-8B69-3FEB5D6CEA9A}" type="presParOf" srcId="{8645F0F7-70C9-4B7F-A24B-418AC514001C}" destId="{81929465-50F3-4A67-9E08-3D7B8223EB8F}" srcOrd="0" destOrd="0" presId="urn:microsoft.com/office/officeart/2005/8/layout/orgChart1"/>
-    <dgm:cxn modelId="{7FBB93E2-5646-4C72-9E2A-1E1C6854DA4E}" type="presParOf" srcId="{81929465-50F3-4A67-9E08-3D7B8223EB8F}" destId="{BAA3CBFD-C005-4445-97A7-2B433A2E2811}" srcOrd="0" destOrd="0" presId="urn:microsoft.com/office/officeart/2005/8/layout/orgChart1"/>
-    <dgm:cxn modelId="{DDB33AC8-1449-4988-9842-A312E044420E}" type="presParOf" srcId="{81929465-50F3-4A67-9E08-3D7B8223EB8F}" destId="{9C3A829B-C8F5-425E-944D-E8C85EB10686}" srcOrd="1" destOrd="0" presId="urn:microsoft.com/office/officeart/2005/8/layout/orgChart1"/>
-    <dgm:cxn modelId="{E2FB5B33-25E7-46B0-90D9-62E1420030A0}" type="presParOf" srcId="{8645F0F7-70C9-4B7F-A24B-418AC514001C}" destId="{3C489637-D426-408D-93E3-55078991DC81}" srcOrd="1" destOrd="0" presId="urn:microsoft.com/office/officeart/2005/8/layout/orgChart1"/>
-    <dgm:cxn modelId="{49151B31-4C75-47D5-93C3-AB49A3BAB170}" type="presParOf" srcId="{3C489637-D426-408D-93E3-55078991DC81}" destId="{5DDBFC81-8B3B-45A6-8358-B20AEFCD453B}" srcOrd="0" destOrd="0" presId="urn:microsoft.com/office/officeart/2005/8/layout/orgChart1"/>
-    <dgm:cxn modelId="{8AC6EC39-C7D1-4E1D-B3D1-D453AA71782E}" type="presParOf" srcId="{3C489637-D426-408D-93E3-55078991DC81}" destId="{9DCC247C-F5A8-4755-B0F2-FA32EF1C53C4}" srcOrd="1" destOrd="0" presId="urn:microsoft.com/office/officeart/2005/8/layout/orgChart1"/>
-    <dgm:cxn modelId="{9BE1DD7F-F5C3-40ED-9E8A-63BD33CA75CC}" type="presParOf" srcId="{9DCC247C-F5A8-4755-B0F2-FA32EF1C53C4}" destId="{1DF42671-4AC3-47A9-8E5E-F333D39209BA}" srcOrd="0" destOrd="0" presId="urn:microsoft.com/office/officeart/2005/8/layout/orgChart1"/>
-    <dgm:cxn modelId="{EDCC344D-3A5B-472D-910E-BF11EFD5915A}" type="presParOf" srcId="{1DF42671-4AC3-47A9-8E5E-F333D39209BA}" destId="{AB8B245D-34CA-492D-9C30-44B6096A2161}" srcOrd="0" destOrd="0" presId="urn:microsoft.com/office/officeart/2005/8/layout/orgChart1"/>
-    <dgm:cxn modelId="{8148B4D7-CD4B-42DE-9C15-AF904CDD3E0D}" type="presParOf" srcId="{1DF42671-4AC3-47A9-8E5E-F333D39209BA}" destId="{41BD8570-A591-4B3B-BBD7-15D040DF411D}" srcOrd="1" destOrd="0" presId="urn:microsoft.com/office/officeart/2005/8/layout/orgChart1"/>
-    <dgm:cxn modelId="{7B204F11-10B8-4088-87CB-230C65331281}" type="presParOf" srcId="{9DCC247C-F5A8-4755-B0F2-FA32EF1C53C4}" destId="{C4C7D31F-9A2F-4945-BA80-083E7E1FFE76}" srcOrd="1" destOrd="0" presId="urn:microsoft.com/office/officeart/2005/8/layout/orgChart1"/>
-    <dgm:cxn modelId="{745C9B36-EA59-4F5D-9D58-F5F487741947}" type="presParOf" srcId="{9DCC247C-F5A8-4755-B0F2-FA32EF1C53C4}" destId="{15F540C2-2873-4007-B318-BDE042EA408E}" srcOrd="2" destOrd="0" presId="urn:microsoft.com/office/officeart/2005/8/layout/orgChart1"/>
-    <dgm:cxn modelId="{FEDB2969-4BD0-4E63-A8AF-1136A4AD20EA}" type="presParOf" srcId="{3C489637-D426-408D-93E3-55078991DC81}" destId="{CFE8D219-E336-4A9F-8141-EB2DAE727AA3}" srcOrd="2" destOrd="0" presId="urn:microsoft.com/office/officeart/2005/8/layout/orgChart1"/>
-    <dgm:cxn modelId="{F7125484-DACC-4FC3-952D-20732340C648}" type="presParOf" srcId="{3C489637-D426-408D-93E3-55078991DC81}" destId="{CE4628FB-F98C-4C9D-90E8-E88842F85108}" srcOrd="3" destOrd="0" presId="urn:microsoft.com/office/officeart/2005/8/layout/orgChart1"/>
-    <dgm:cxn modelId="{3A5090A8-CBC2-4279-99B5-43A33A108E59}" type="presParOf" srcId="{CE4628FB-F98C-4C9D-90E8-E88842F85108}" destId="{E0DA67E9-48A0-434B-8ED8-185AE91E4F55}" srcOrd="0" destOrd="0" presId="urn:microsoft.com/office/officeart/2005/8/layout/orgChart1"/>
-    <dgm:cxn modelId="{E726ADA2-E484-46CD-A6EF-261F5166D48D}" type="presParOf" srcId="{E0DA67E9-48A0-434B-8ED8-185AE91E4F55}" destId="{547BC46A-5CDB-478F-BC4E-9BBABDD0C172}" srcOrd="0" destOrd="0" presId="urn:microsoft.com/office/officeart/2005/8/layout/orgChart1"/>
-    <dgm:cxn modelId="{539E0E74-13A6-4C83-88F5-2D3D8B59FDFF}" type="presParOf" srcId="{E0DA67E9-48A0-434B-8ED8-185AE91E4F55}" destId="{CC769DC7-7180-4846-9BB7-8ACF05ABC43D}" srcOrd="1" destOrd="0" presId="urn:microsoft.com/office/officeart/2005/8/layout/orgChart1"/>
-    <dgm:cxn modelId="{1301A721-38A6-48CE-B8F6-94A5A2E0D494}" type="presParOf" srcId="{CE4628FB-F98C-4C9D-90E8-E88842F85108}" destId="{8DD41C36-853C-4429-B097-9DD88C67AFA8}" srcOrd="1" destOrd="0" presId="urn:microsoft.com/office/officeart/2005/8/layout/orgChart1"/>
-    <dgm:cxn modelId="{79F41A27-C6C6-4508-AB1C-B2D12EE98FEE}" type="presParOf" srcId="{CE4628FB-F98C-4C9D-90E8-E88842F85108}" destId="{50050AFC-A9A9-48DA-9F9F-6DE032611ED2}" srcOrd="2" destOrd="0" presId="urn:microsoft.com/office/officeart/2005/8/layout/orgChart1"/>
-    <dgm:cxn modelId="{D1E810C0-EFD5-45DA-9C7C-CF494B7771E7}" type="presParOf" srcId="{8645F0F7-70C9-4B7F-A24B-418AC514001C}" destId="{DF44E3AE-4A2C-42B2-8FCF-ED270634D723}" srcOrd="2" destOrd="0" presId="urn:microsoft.com/office/officeart/2005/8/layout/orgChart1"/>
-    <dgm:cxn modelId="{C11C9F4A-E1C0-4329-985D-47D4D2C86794}" type="presParOf" srcId="{900A177A-B3EC-4837-93F0-3370514F186D}" destId="{4DCE5C00-4E88-496B-A8C7-6A8C8A782F4B}" srcOrd="6" destOrd="0" presId="urn:microsoft.com/office/officeart/2005/8/layout/orgChart1"/>
-    <dgm:cxn modelId="{3CBB9FC8-D3D6-4401-8ED9-842A7D4FA72F}" type="presParOf" srcId="{900A177A-B3EC-4837-93F0-3370514F186D}" destId="{FDB30141-39C9-4499-9020-665EB139CF29}" srcOrd="7" destOrd="0" presId="urn:microsoft.com/office/officeart/2005/8/layout/orgChart1"/>
-    <dgm:cxn modelId="{0440F8FA-91CE-48A4-9A9B-CCB837313DD1}" type="presParOf" srcId="{FDB30141-39C9-4499-9020-665EB139CF29}" destId="{DC1ABCB2-AA03-4AD5-9F80-FAF2A6889D15}" srcOrd="0" destOrd="0" presId="urn:microsoft.com/office/officeart/2005/8/layout/orgChart1"/>
-    <dgm:cxn modelId="{84131AE7-7C4C-4E7D-AAF6-FCBC73F387DF}" type="presParOf" srcId="{DC1ABCB2-AA03-4AD5-9F80-FAF2A6889D15}" destId="{1748AC7C-9D81-4054-B018-4D6381723E7F}" srcOrd="0" destOrd="0" presId="urn:microsoft.com/office/officeart/2005/8/layout/orgChart1"/>
-    <dgm:cxn modelId="{261F2D6B-06AE-4668-82D9-FE8F06F4E30C}" type="presParOf" srcId="{DC1ABCB2-AA03-4AD5-9F80-FAF2A6889D15}" destId="{9223410F-DBF0-4265-A0C0-6CCCCB923D1E}" srcOrd="1" destOrd="0" presId="urn:microsoft.com/office/officeart/2005/8/layout/orgChart1"/>
-    <dgm:cxn modelId="{88184686-C3AD-4978-AF0F-2C0B0DEC6806}" type="presParOf" srcId="{FDB30141-39C9-4499-9020-665EB139CF29}" destId="{5C69CBF0-9229-4B92-8ADC-9F376477B351}" srcOrd="1" destOrd="0" presId="urn:microsoft.com/office/officeart/2005/8/layout/orgChart1"/>
-    <dgm:cxn modelId="{02E92C3B-3ECD-4539-B5E3-1CF6C8DD2B23}" type="presParOf" srcId="{5C69CBF0-9229-4B92-8ADC-9F376477B351}" destId="{F3BFB349-4A87-4372-9D42-8D757F1E484B}" srcOrd="0" destOrd="0" presId="urn:microsoft.com/office/officeart/2005/8/layout/orgChart1"/>
-    <dgm:cxn modelId="{6A6E834D-FB21-4EE4-9189-19AC40BC35B2}" type="presParOf" srcId="{5C69CBF0-9229-4B92-8ADC-9F376477B351}" destId="{6EF6281D-6C33-492B-9CDB-D03417C1B30D}" srcOrd="1" destOrd="0" presId="urn:microsoft.com/office/officeart/2005/8/layout/orgChart1"/>
-    <dgm:cxn modelId="{6765639A-B62A-43E0-909E-4EBD573B42D9}" type="presParOf" srcId="{6EF6281D-6C33-492B-9CDB-D03417C1B30D}" destId="{396C8D25-BC22-45B8-81EA-89A7CC313785}" srcOrd="0" destOrd="0" presId="urn:microsoft.com/office/officeart/2005/8/layout/orgChart1"/>
-    <dgm:cxn modelId="{1317600D-1B07-4F11-B5E4-AFD9A3D26782}" type="presParOf" srcId="{396C8D25-BC22-45B8-81EA-89A7CC313785}" destId="{6A60E6C7-F6C4-4F03-AF5F-214314680C0E}" srcOrd="0" destOrd="0" presId="urn:microsoft.com/office/officeart/2005/8/layout/orgChart1"/>
-    <dgm:cxn modelId="{96C4AFF6-45FA-4112-8756-C88A6A238745}" type="presParOf" srcId="{396C8D25-BC22-45B8-81EA-89A7CC313785}" destId="{CD0BFC87-08DA-4129-9314-EBFA898386B6}" srcOrd="1" destOrd="0" presId="urn:microsoft.com/office/officeart/2005/8/layout/orgChart1"/>
-    <dgm:cxn modelId="{2B06751D-7B66-43D7-BE05-986EEED5CE4E}" type="presParOf" srcId="{6EF6281D-6C33-492B-9CDB-D03417C1B30D}" destId="{C17C640F-D2A3-4670-83DF-DB6B7567FDC4}" srcOrd="1" destOrd="0" presId="urn:microsoft.com/office/officeart/2005/8/layout/orgChart1"/>
-    <dgm:cxn modelId="{C6F6A3A6-F231-4D49-9882-DC7005945E69}" type="presParOf" srcId="{6EF6281D-6C33-492B-9CDB-D03417C1B30D}" destId="{28FD31A5-6EAF-4719-8C2C-FA0D78A6FC38}" srcOrd="2" destOrd="0" presId="urn:microsoft.com/office/officeart/2005/8/layout/orgChart1"/>
-    <dgm:cxn modelId="{95858F80-E527-4C56-A75F-EEA0528CEB94}" type="presParOf" srcId="{FDB30141-39C9-4499-9020-665EB139CF29}" destId="{F67F4CBE-DA65-4359-AB38-593F2CDD4AE1}" srcOrd="2" destOrd="0" presId="urn:microsoft.com/office/officeart/2005/8/layout/orgChart1"/>
+    <dgm:cxn modelId="{2D1DDA78-3333-487F-A509-DEC3A965D8DA}" type="presParOf" srcId="{900A177A-B3EC-4837-93F0-3370514F186D}" destId="{CFE8D219-E336-4A9F-8141-EB2DAE727AA3}" srcOrd="4" destOrd="0" presId="urn:microsoft.com/office/officeart/2005/8/layout/orgChart1"/>
+    <dgm:cxn modelId="{3F28FB9A-A6A0-45D6-AC63-9599787D3B3D}" type="presParOf" srcId="{900A177A-B3EC-4837-93F0-3370514F186D}" destId="{CE4628FB-F98C-4C9D-90E8-E88842F85108}" srcOrd="5" destOrd="0" presId="urn:microsoft.com/office/officeart/2005/8/layout/orgChart1"/>
+    <dgm:cxn modelId="{5F96A73E-0D14-4CC6-934B-4A9632FD5DC5}" type="presParOf" srcId="{CE4628FB-F98C-4C9D-90E8-E88842F85108}" destId="{E0DA67E9-48A0-434B-8ED8-185AE91E4F55}" srcOrd="0" destOrd="0" presId="urn:microsoft.com/office/officeart/2005/8/layout/orgChart1"/>
+    <dgm:cxn modelId="{D5937609-FAA9-4D63-82FC-EDC89E9A6246}" type="presParOf" srcId="{E0DA67E9-48A0-434B-8ED8-185AE91E4F55}" destId="{547BC46A-5CDB-478F-BC4E-9BBABDD0C172}" srcOrd="0" destOrd="0" presId="urn:microsoft.com/office/officeart/2005/8/layout/orgChart1"/>
+    <dgm:cxn modelId="{85764218-88BB-4168-8509-BF37E9FD23D6}" type="presParOf" srcId="{E0DA67E9-48A0-434B-8ED8-185AE91E4F55}" destId="{CC769DC7-7180-4846-9BB7-8ACF05ABC43D}" srcOrd="1" destOrd="0" presId="urn:microsoft.com/office/officeart/2005/8/layout/orgChart1"/>
+    <dgm:cxn modelId="{E9DF941C-E167-4B4E-B478-7B5B29914B3B}" type="presParOf" srcId="{CE4628FB-F98C-4C9D-90E8-E88842F85108}" destId="{8DD41C36-853C-4429-B097-9DD88C67AFA8}" srcOrd="1" destOrd="0" presId="urn:microsoft.com/office/officeart/2005/8/layout/orgChart1"/>
+    <dgm:cxn modelId="{AD4BE2F6-32E5-42E9-B379-AE4C0B68C160}" type="presParOf" srcId="{8DD41C36-853C-4429-B097-9DD88C67AFA8}" destId="{79FE0CF3-E9DA-4DF2-ADB1-50AF746C22CD}" srcOrd="0" destOrd="0" presId="urn:microsoft.com/office/officeart/2005/8/layout/orgChart1"/>
+    <dgm:cxn modelId="{8EEA9014-DC99-471D-9462-35F939737D9A}" type="presParOf" srcId="{8DD41C36-853C-4429-B097-9DD88C67AFA8}" destId="{E291C7F7-DA1C-4597-B1FF-12A992E07617}" srcOrd="1" destOrd="0" presId="urn:microsoft.com/office/officeart/2005/8/layout/orgChart1"/>
+    <dgm:cxn modelId="{EA028501-EDDF-46A0-BD86-093ED118D7A2}" type="presParOf" srcId="{E291C7F7-DA1C-4597-B1FF-12A992E07617}" destId="{AF7105B1-E66B-4FD4-AE44-65E6E7FD294E}" srcOrd="0" destOrd="0" presId="urn:microsoft.com/office/officeart/2005/8/layout/orgChart1"/>
+    <dgm:cxn modelId="{22F0A751-14EE-4280-AE8E-9363B65ECD6F}" type="presParOf" srcId="{AF7105B1-E66B-4FD4-AE44-65E6E7FD294E}" destId="{282BD517-398E-49AD-AAB0-BF5FD1037482}" srcOrd="0" destOrd="0" presId="urn:microsoft.com/office/officeart/2005/8/layout/orgChart1"/>
+    <dgm:cxn modelId="{F621D6EE-3451-4C8D-B4F3-86E2024A7053}" type="presParOf" srcId="{AF7105B1-E66B-4FD4-AE44-65E6E7FD294E}" destId="{5C716B46-FE73-46DB-889C-F500379BA53D}" srcOrd="1" destOrd="0" presId="urn:microsoft.com/office/officeart/2005/8/layout/orgChart1"/>
+    <dgm:cxn modelId="{D36A7AD6-F08C-497C-A1BF-4B3BC49B4E7C}" type="presParOf" srcId="{E291C7F7-DA1C-4597-B1FF-12A992E07617}" destId="{5CB27893-D46B-49FB-9D48-87E56FDA3ED1}" srcOrd="1" destOrd="0" presId="urn:microsoft.com/office/officeart/2005/8/layout/orgChart1"/>
+    <dgm:cxn modelId="{2BA43113-29F5-4F14-A783-23CD8A22A93C}" type="presParOf" srcId="{E291C7F7-DA1C-4597-B1FF-12A992E07617}" destId="{620F86BE-FDD5-4497-B333-E5B76FFD99CF}" srcOrd="2" destOrd="0" presId="urn:microsoft.com/office/officeart/2005/8/layout/orgChart1"/>
+    <dgm:cxn modelId="{C9ACC7E5-58C9-490A-99CA-36DCF6D1188B}" type="presParOf" srcId="{CE4628FB-F98C-4C9D-90E8-E88842F85108}" destId="{50050AFC-A9A9-48DA-9F9F-6DE032611ED2}" srcOrd="2" destOrd="0" presId="urn:microsoft.com/office/officeart/2005/8/layout/orgChart1"/>
     <dgm:cxn modelId="{8AED7E21-5104-466A-973A-356EE3638BE5}" type="presParOf" srcId="{7083DE8C-C7F3-415E-B7A7-5E9DF48A3AF7}" destId="{160AD040-51EA-44B6-9E50-F42512157064}" srcOrd="2" destOrd="0" presId="urn:microsoft.com/office/officeart/2005/8/layout/orgChart1"/>
   </dgm:cxnLst>
   <dgm:bg/>
@@ -4184,15 +3832,15 @@
       <dsp:cNvGrpSpPr/>
     </dsp:nvGrpSpPr>
     <dsp:grpSpPr/>
-    <dsp:sp modelId="{F3BFB349-4A87-4372-9D42-8D757F1E484B}">
+    <dsp:sp modelId="{79FE0CF3-E9DA-4DF2-ADB1-50AF746C22CD}">
       <dsp:nvSpPr>
         <dsp:cNvPr id="0" name=""/>
         <dsp:cNvSpPr/>
       </dsp:nvSpPr>
       <dsp:spPr>
         <a:xfrm>
-          <a:off x="4859912" y="1343008"/>
-          <a:ext cx="166385" cy="510247"/>
+          <a:off x="4393835" y="1705362"/>
+          <a:ext cx="211277" cy="647918"/>
         </a:xfrm>
         <a:custGeom>
           <a:avLst/>
@@ -4206,10 +3854,10 @@
                 <a:pt x="0" y="0"/>
               </a:moveTo>
               <a:lnTo>
-                <a:pt x="0" y="510247"/>
+                <a:pt x="0" y="647918"/>
               </a:lnTo>
               <a:lnTo>
-                <a:pt x="166385" y="510247"/>
+                <a:pt x="211277" y="647918"/>
               </a:lnTo>
             </a:path>
           </a:pathLst>
@@ -4242,15 +3890,15 @@
         <a:fontRef idx="minor"/>
       </dsp:style>
     </dsp:sp>
-    <dsp:sp modelId="{4DCE5C00-4E88-496B-A8C7-6A8C8A782F4B}">
+    <dsp:sp modelId="{CFE8D219-E336-4A9F-8141-EB2DAE727AA3}">
       <dsp:nvSpPr>
         <dsp:cNvPr id="0" name=""/>
         <dsp:cNvSpPr/>
       </dsp:nvSpPr>
       <dsp:spPr>
         <a:xfrm>
-          <a:off x="3290345" y="555451"/>
-          <a:ext cx="2013260" cy="232939"/>
+          <a:off x="3252935" y="705313"/>
+          <a:ext cx="1704307" cy="295788"/>
         </a:xfrm>
         <a:custGeom>
           <a:avLst/>
@@ -4264,190 +3912,13 @@
                 <a:pt x="0" y="0"/>
               </a:moveTo>
               <a:lnTo>
-                <a:pt x="0" y="116469"/>
+                <a:pt x="0" y="147894"/>
               </a:lnTo>
               <a:lnTo>
-                <a:pt x="2013260" y="116469"/>
+                <a:pt x="1704307" y="147894"/>
               </a:lnTo>
               <a:lnTo>
-                <a:pt x="2013260" y="232939"/>
-              </a:lnTo>
-            </a:path>
-          </a:pathLst>
-        </a:custGeom>
-        <a:noFill/>
-        <a:ln w="25400" cap="flat" cmpd="sng" algn="ctr">
-          <a:solidFill>
-            <a:schemeClr val="accent1">
-              <a:shade val="60000"/>
-              <a:hueOff val="0"/>
-              <a:satOff val="0"/>
-              <a:lumOff val="0"/>
-              <a:alphaOff val="0"/>
-            </a:schemeClr>
-          </a:solidFill>
-          <a:prstDash val="solid"/>
-        </a:ln>
-        <a:effectLst/>
-      </dsp:spPr>
-      <dsp:style>
-        <a:lnRef idx="2">
-          <a:scrgbClr r="0" g="0" b="0"/>
-        </a:lnRef>
-        <a:fillRef idx="0">
-          <a:scrgbClr r="0" g="0" b="0"/>
-        </a:fillRef>
-        <a:effectRef idx="0">
-          <a:scrgbClr r="0" g="0" b="0"/>
-        </a:effectRef>
-        <a:fontRef idx="minor"/>
-      </dsp:style>
-    </dsp:sp>
-    <dsp:sp modelId="{CFE8D219-E336-4A9F-8141-EB2DAE727AA3}">
-      <dsp:nvSpPr>
-        <dsp:cNvPr id="0" name=""/>
-        <dsp:cNvSpPr/>
-      </dsp:nvSpPr>
-      <dsp:spPr>
-        <a:xfrm>
-          <a:off x="3517738" y="1343008"/>
-          <a:ext cx="166385" cy="1297804"/>
-        </a:xfrm>
-        <a:custGeom>
-          <a:avLst/>
-          <a:gdLst/>
-          <a:ahLst/>
-          <a:cxnLst/>
-          <a:rect l="0" t="0" r="0" b="0"/>
-          <a:pathLst>
-            <a:path>
-              <a:moveTo>
-                <a:pt x="0" y="0"/>
-              </a:moveTo>
-              <a:lnTo>
-                <a:pt x="0" y="1297804"/>
-              </a:lnTo>
-              <a:lnTo>
-                <a:pt x="166385" y="1297804"/>
-              </a:lnTo>
-            </a:path>
-          </a:pathLst>
-        </a:custGeom>
-        <a:noFill/>
-        <a:ln w="25400" cap="flat" cmpd="sng" algn="ctr">
-          <a:solidFill>
-            <a:schemeClr val="accent1">
-              <a:shade val="80000"/>
-              <a:hueOff val="0"/>
-              <a:satOff val="0"/>
-              <a:lumOff val="0"/>
-              <a:alphaOff val="0"/>
-            </a:schemeClr>
-          </a:solidFill>
-          <a:prstDash val="solid"/>
-        </a:ln>
-        <a:effectLst/>
-      </dsp:spPr>
-      <dsp:style>
-        <a:lnRef idx="2">
-          <a:scrgbClr r="0" g="0" b="0"/>
-        </a:lnRef>
-        <a:fillRef idx="0">
-          <a:scrgbClr r="0" g="0" b="0"/>
-        </a:fillRef>
-        <a:effectRef idx="0">
-          <a:scrgbClr r="0" g="0" b="0"/>
-        </a:effectRef>
-        <a:fontRef idx="minor"/>
-      </dsp:style>
-    </dsp:sp>
-    <dsp:sp modelId="{5DDBFC81-8B3B-45A6-8358-B20AEFCD453B}">
-      <dsp:nvSpPr>
-        <dsp:cNvPr id="0" name=""/>
-        <dsp:cNvSpPr/>
-      </dsp:nvSpPr>
-      <dsp:spPr>
-        <a:xfrm>
-          <a:off x="3517738" y="1343008"/>
-          <a:ext cx="166385" cy="510247"/>
-        </a:xfrm>
-        <a:custGeom>
-          <a:avLst/>
-          <a:gdLst/>
-          <a:ahLst/>
-          <a:cxnLst/>
-          <a:rect l="0" t="0" r="0" b="0"/>
-          <a:pathLst>
-            <a:path>
-              <a:moveTo>
-                <a:pt x="0" y="0"/>
-              </a:moveTo>
-              <a:lnTo>
-                <a:pt x="0" y="510247"/>
-              </a:lnTo>
-              <a:lnTo>
-                <a:pt x="166385" y="510247"/>
-              </a:lnTo>
-            </a:path>
-          </a:pathLst>
-        </a:custGeom>
-        <a:noFill/>
-        <a:ln w="25400" cap="flat" cmpd="sng" algn="ctr">
-          <a:solidFill>
-            <a:schemeClr val="accent1">
-              <a:shade val="80000"/>
-              <a:hueOff val="0"/>
-              <a:satOff val="0"/>
-              <a:lumOff val="0"/>
-              <a:alphaOff val="0"/>
-            </a:schemeClr>
-          </a:solidFill>
-          <a:prstDash val="solid"/>
-        </a:ln>
-        <a:effectLst/>
-      </dsp:spPr>
-      <dsp:style>
-        <a:lnRef idx="2">
-          <a:scrgbClr r="0" g="0" b="0"/>
-        </a:lnRef>
-        <a:fillRef idx="0">
-          <a:scrgbClr r="0" g="0" b="0"/>
-        </a:fillRef>
-        <a:effectRef idx="0">
-          <a:scrgbClr r="0" g="0" b="0"/>
-        </a:effectRef>
-        <a:fontRef idx="minor"/>
-      </dsp:style>
-    </dsp:sp>
-    <dsp:sp modelId="{C767E8FC-CEE0-44AD-8036-09E6391DBB24}">
-      <dsp:nvSpPr>
-        <dsp:cNvPr id="0" name=""/>
-        <dsp:cNvSpPr/>
-      </dsp:nvSpPr>
-      <dsp:spPr>
-        <a:xfrm>
-          <a:off x="3290345" y="555451"/>
-          <a:ext cx="671086" cy="232939"/>
-        </a:xfrm>
-        <a:custGeom>
-          <a:avLst/>
-          <a:gdLst/>
-          <a:ahLst/>
-          <a:cxnLst/>
-          <a:rect l="0" t="0" r="0" b="0"/>
-          <a:pathLst>
-            <a:path>
-              <a:moveTo>
-                <a:pt x="0" y="0"/>
-              </a:moveTo>
-              <a:lnTo>
-                <a:pt x="0" y="116469"/>
-              </a:lnTo>
-              <a:lnTo>
-                <a:pt x="671086" y="116469"/>
-              </a:lnTo>
-              <a:lnTo>
-                <a:pt x="671086" y="232939"/>
+                <a:pt x="1704307" y="295788"/>
               </a:lnTo>
             </a:path>
           </a:pathLst>
@@ -4487,8 +3958,8 @@
       </dsp:nvSpPr>
       <dsp:spPr>
         <a:xfrm>
-          <a:off x="2175564" y="1343008"/>
-          <a:ext cx="166385" cy="1297804"/>
+          <a:off x="2689527" y="1705362"/>
+          <a:ext cx="211277" cy="1647966"/>
         </a:xfrm>
         <a:custGeom>
           <a:avLst/>
@@ -4502,10 +3973,10 @@
                 <a:pt x="0" y="0"/>
               </a:moveTo>
               <a:lnTo>
-                <a:pt x="0" y="1297804"/>
+                <a:pt x="0" y="1647966"/>
               </a:lnTo>
               <a:lnTo>
-                <a:pt x="166385" y="1297804"/>
+                <a:pt x="211277" y="1647966"/>
               </a:lnTo>
             </a:path>
           </a:pathLst>
@@ -4545,8 +4016,8 @@
       </dsp:nvSpPr>
       <dsp:spPr>
         <a:xfrm>
-          <a:off x="2175564" y="1343008"/>
-          <a:ext cx="166385" cy="510247"/>
+          <a:off x="2689527" y="1705362"/>
+          <a:ext cx="211277" cy="647918"/>
         </a:xfrm>
         <a:custGeom>
           <a:avLst/>
@@ -4560,10 +4031,10 @@
                 <a:pt x="0" y="0"/>
               </a:moveTo>
               <a:lnTo>
-                <a:pt x="0" y="510247"/>
+                <a:pt x="0" y="647918"/>
               </a:lnTo>
               <a:lnTo>
-                <a:pt x="166385" y="510247"/>
+                <a:pt x="211277" y="647918"/>
               </a:lnTo>
             </a:path>
           </a:pathLst>
@@ -4603,8 +4074,8 @@
       </dsp:nvSpPr>
       <dsp:spPr>
         <a:xfrm>
-          <a:off x="2619258" y="555451"/>
-          <a:ext cx="671086" cy="232939"/>
+          <a:off x="3207215" y="705313"/>
+          <a:ext cx="91440" cy="295788"/>
         </a:xfrm>
         <a:custGeom>
           <a:avLst/>
@@ -4615,16 +4086,10 @@
           <a:pathLst>
             <a:path>
               <a:moveTo>
-                <a:pt x="671086" y="0"/>
+                <a:pt x="45720" y="0"/>
               </a:moveTo>
               <a:lnTo>
-                <a:pt x="671086" y="116469"/>
-              </a:lnTo>
-              <a:lnTo>
-                <a:pt x="0" y="116469"/>
-              </a:lnTo>
-              <a:lnTo>
-                <a:pt x="0" y="232939"/>
+                <a:pt x="45720" y="295788"/>
               </a:lnTo>
             </a:path>
           </a:pathLst>
@@ -4657,15 +4122,15 @@
         <a:fontRef idx="minor"/>
       </dsp:style>
     </dsp:sp>
-    <dsp:sp modelId="{F51D408E-4106-4AFC-8FBC-01DEF9E1A8E7}">
+    <dsp:sp modelId="{C90074C6-891D-47A3-83CE-F1C0FE92F1E0}">
       <dsp:nvSpPr>
         <dsp:cNvPr id="0" name=""/>
         <dsp:cNvSpPr/>
       </dsp:nvSpPr>
       <dsp:spPr>
         <a:xfrm>
-          <a:off x="833390" y="1343008"/>
-          <a:ext cx="166385" cy="2085361"/>
+          <a:off x="985220" y="1705362"/>
+          <a:ext cx="211277" cy="1647966"/>
         </a:xfrm>
         <a:custGeom>
           <a:avLst/>
@@ -4679,68 +4144,10 @@
                 <a:pt x="0" y="0"/>
               </a:moveTo>
               <a:lnTo>
-                <a:pt x="0" y="2085361"/>
+                <a:pt x="0" y="1647966"/>
               </a:lnTo>
               <a:lnTo>
-                <a:pt x="166385" y="2085361"/>
-              </a:lnTo>
-            </a:path>
-          </a:pathLst>
-        </a:custGeom>
-        <a:noFill/>
-        <a:ln w="25400" cap="flat" cmpd="sng" algn="ctr">
-          <a:solidFill>
-            <a:schemeClr val="accent1">
-              <a:shade val="80000"/>
-              <a:hueOff val="0"/>
-              <a:satOff val="0"/>
-              <a:lumOff val="0"/>
-              <a:alphaOff val="0"/>
-            </a:schemeClr>
-          </a:solidFill>
-          <a:prstDash val="solid"/>
-        </a:ln>
-        <a:effectLst/>
-      </dsp:spPr>
-      <dsp:style>
-        <a:lnRef idx="2">
-          <a:scrgbClr r="0" g="0" b="0"/>
-        </a:lnRef>
-        <a:fillRef idx="0">
-          <a:scrgbClr r="0" g="0" b="0"/>
-        </a:fillRef>
-        <a:effectRef idx="0">
-          <a:scrgbClr r="0" g="0" b="0"/>
-        </a:effectRef>
-        <a:fontRef idx="minor"/>
-      </dsp:style>
-    </dsp:sp>
-    <dsp:sp modelId="{C90074C6-891D-47A3-83CE-F1C0FE92F1E0}">
-      <dsp:nvSpPr>
-        <dsp:cNvPr id="0" name=""/>
-        <dsp:cNvSpPr/>
-      </dsp:nvSpPr>
-      <dsp:spPr>
-        <a:xfrm>
-          <a:off x="833390" y="1343008"/>
-          <a:ext cx="166385" cy="1297804"/>
-        </a:xfrm>
-        <a:custGeom>
-          <a:avLst/>
-          <a:gdLst/>
-          <a:ahLst/>
-          <a:cxnLst/>
-          <a:rect l="0" t="0" r="0" b="0"/>
-          <a:pathLst>
-            <a:path>
-              <a:moveTo>
-                <a:pt x="0" y="0"/>
-              </a:moveTo>
-              <a:lnTo>
-                <a:pt x="0" y="1297804"/>
-              </a:lnTo>
-              <a:lnTo>
-                <a:pt x="166385" y="1297804"/>
+                <a:pt x="211277" y="1647966"/>
               </a:lnTo>
             </a:path>
           </a:pathLst>
@@ -4780,8 +4187,8 @@
       </dsp:nvSpPr>
       <dsp:spPr>
         <a:xfrm>
-          <a:off x="833390" y="1343008"/>
-          <a:ext cx="166385" cy="510247"/>
+          <a:off x="985220" y="1705362"/>
+          <a:ext cx="211277" cy="647918"/>
         </a:xfrm>
         <a:custGeom>
           <a:avLst/>
@@ -4795,10 +4202,10 @@
                 <a:pt x="0" y="0"/>
               </a:moveTo>
               <a:lnTo>
-                <a:pt x="0" y="510247"/>
+                <a:pt x="0" y="647918"/>
               </a:lnTo>
               <a:lnTo>
-                <a:pt x="166385" y="510247"/>
+                <a:pt x="211277" y="647918"/>
               </a:lnTo>
             </a:path>
           </a:pathLst>
@@ -4838,8 +4245,8 @@
       </dsp:nvSpPr>
       <dsp:spPr>
         <a:xfrm>
-          <a:off x="1277084" y="555451"/>
-          <a:ext cx="2013260" cy="232939"/>
+          <a:off x="1548627" y="705313"/>
+          <a:ext cx="1704307" cy="295788"/>
         </a:xfrm>
         <a:custGeom>
           <a:avLst/>
@@ -4850,16 +4257,16 @@
           <a:pathLst>
             <a:path>
               <a:moveTo>
-                <a:pt x="2013260" y="0"/>
+                <a:pt x="1704307" y="0"/>
               </a:moveTo>
               <a:lnTo>
-                <a:pt x="2013260" y="116469"/>
+                <a:pt x="1704307" y="147894"/>
               </a:lnTo>
               <a:lnTo>
-                <a:pt x="0" y="116469"/>
+                <a:pt x="0" y="147894"/>
               </a:lnTo>
               <a:lnTo>
-                <a:pt x="0" y="232939"/>
+                <a:pt x="0" y="295788"/>
               </a:lnTo>
             </a:path>
           </a:pathLst>
@@ -4899,8 +4306,8 @@
       </dsp:nvSpPr>
       <dsp:spPr>
         <a:xfrm>
-          <a:off x="2735728" y="834"/>
-          <a:ext cx="1109234" cy="554617"/>
+          <a:off x="2548675" y="1054"/>
+          <a:ext cx="1408518" cy="704259"/>
         </a:xfrm>
         <a:prstGeom prst="rect">
           <a:avLst/>
@@ -4941,12 +4348,12 @@
         </a:fontRef>
       </dsp:style>
       <dsp:txBody>
-        <a:bodyPr spcFirstLastPara="0" vert="horz" wrap="square" lIns="8255" tIns="8255" rIns="8255" bIns="8255" numCol="1" spcCol="1270" anchor="ctr" anchorCtr="0">
+        <a:bodyPr spcFirstLastPara="0" vert="horz" wrap="square" lIns="10795" tIns="10795" rIns="10795" bIns="10795" numCol="1" spcCol="1270" anchor="ctr" anchorCtr="0">
           <a:noAutofit/>
         </a:bodyPr>
         <a:lstStyle/>
         <a:p>
-          <a:pPr marL="0" lvl="0" indent="0" algn="ctr" defTabSz="577850">
+          <a:pPr marL="0" lvl="0" indent="0" algn="ctr" defTabSz="755650">
             <a:lnSpc>
               <a:spcPct val="90000"/>
             </a:lnSpc>
@@ -4959,14 +4366,14 @@
             <a:buNone/>
           </a:pPr>
           <a:r>
-            <a:rPr lang="es-PA" sz="1300" kern="1200"/>
+            <a:rPr lang="es-PA" sz="1700" kern="1200"/>
             <a:t>Orchid cosmetics</a:t>
           </a:r>
         </a:p>
       </dsp:txBody>
       <dsp:txXfrm>
-        <a:off x="2735728" y="834"/>
-        <a:ext cx="1109234" cy="554617"/>
+        <a:off x="2548675" y="1054"/>
+        <a:ext cx="1408518" cy="704259"/>
       </dsp:txXfrm>
     </dsp:sp>
     <dsp:sp modelId="{8821D068-5BC6-4FEC-AFCE-ACFEAB39D5E4}">
@@ -4976,8 +4383,8 @@
       </dsp:nvSpPr>
       <dsp:spPr>
         <a:xfrm>
-          <a:off x="722467" y="788391"/>
-          <a:ext cx="1109234" cy="554617"/>
+          <a:off x="844368" y="1001102"/>
+          <a:ext cx="1408518" cy="704259"/>
         </a:xfrm>
         <a:prstGeom prst="rect">
           <a:avLst/>
@@ -5018,12 +4425,12 @@
         </a:fontRef>
       </dsp:style>
       <dsp:txBody>
-        <a:bodyPr spcFirstLastPara="0" vert="horz" wrap="square" lIns="8255" tIns="8255" rIns="8255" bIns="8255" numCol="1" spcCol="1270" anchor="ctr" anchorCtr="0">
+        <a:bodyPr spcFirstLastPara="0" vert="horz" wrap="square" lIns="10795" tIns="10795" rIns="10795" bIns="10795" numCol="1" spcCol="1270" anchor="ctr" anchorCtr="0">
           <a:noAutofit/>
         </a:bodyPr>
         <a:lstStyle/>
         <a:p>
-          <a:pPr marL="0" lvl="0" indent="0" algn="ctr" defTabSz="577850">
+          <a:pPr marL="0" lvl="0" indent="0" algn="ctr" defTabSz="755650">
             <a:lnSpc>
               <a:spcPct val="90000"/>
             </a:lnSpc>
@@ -5036,14 +4443,14 @@
             <a:buNone/>
           </a:pPr>
           <a:r>
-            <a:rPr lang="es-PA" sz="1300" kern="1200"/>
+            <a:rPr lang="es-PA" sz="1700" kern="1200"/>
             <a:t>Equipos</a:t>
           </a:r>
         </a:p>
       </dsp:txBody>
       <dsp:txXfrm>
-        <a:off x="722467" y="788391"/>
-        <a:ext cx="1109234" cy="554617"/>
+        <a:off x="844368" y="1001102"/>
+        <a:ext cx="1408518" cy="704259"/>
       </dsp:txXfrm>
     </dsp:sp>
     <dsp:sp modelId="{D7E5B624-6B03-4C99-9EF3-75D6496E2DDE}">
@@ -5053,8 +4460,8 @@
       </dsp:nvSpPr>
       <dsp:spPr>
         <a:xfrm>
-          <a:off x="999776" y="1575947"/>
-          <a:ext cx="1109234" cy="554617"/>
+          <a:off x="1196497" y="2001150"/>
+          <a:ext cx="1408518" cy="704259"/>
         </a:xfrm>
         <a:prstGeom prst="rect">
           <a:avLst/>
@@ -5095,12 +4502,12 @@
         </a:fontRef>
       </dsp:style>
       <dsp:txBody>
-        <a:bodyPr spcFirstLastPara="0" vert="horz" wrap="square" lIns="8255" tIns="8255" rIns="8255" bIns="8255" numCol="1" spcCol="1270" anchor="ctr" anchorCtr="0">
+        <a:bodyPr spcFirstLastPara="0" vert="horz" wrap="square" lIns="10795" tIns="10795" rIns="10795" bIns="10795" numCol="1" spcCol="1270" anchor="ctr" anchorCtr="0">
           <a:noAutofit/>
         </a:bodyPr>
         <a:lstStyle/>
         <a:p>
-          <a:pPr marL="0" lvl="0" indent="0" algn="ctr" defTabSz="577850">
+          <a:pPr marL="0" lvl="0" indent="0" algn="ctr" defTabSz="755650">
             <a:lnSpc>
               <a:spcPct val="90000"/>
             </a:lnSpc>
@@ -5113,14 +4520,14 @@
             <a:buNone/>
           </a:pPr>
           <a:r>
-            <a:rPr lang="es-PA" sz="1300" kern="1200"/>
+            <a:rPr lang="es-PA" sz="1700" kern="1200"/>
             <a:t>Equipo director proyecto</a:t>
           </a:r>
         </a:p>
       </dsp:txBody>
       <dsp:txXfrm>
-        <a:off x="999776" y="1575947"/>
-        <a:ext cx="1109234" cy="554617"/>
+        <a:off x="1196497" y="2001150"/>
+        <a:ext cx="1408518" cy="704259"/>
       </dsp:txXfrm>
     </dsp:sp>
     <dsp:sp modelId="{FE813ACC-F618-4D9D-98D3-5EF88341CD43}">
@@ -5130,8 +4537,8 @@
       </dsp:nvSpPr>
       <dsp:spPr>
         <a:xfrm>
-          <a:off x="999776" y="2363504"/>
-          <a:ext cx="1109234" cy="554617"/>
+          <a:off x="1196497" y="3001199"/>
+          <a:ext cx="1408518" cy="704259"/>
         </a:xfrm>
         <a:prstGeom prst="rect">
           <a:avLst/>
@@ -5172,12 +4579,12 @@
         </a:fontRef>
       </dsp:style>
       <dsp:txBody>
-        <a:bodyPr spcFirstLastPara="0" vert="horz" wrap="square" lIns="8255" tIns="8255" rIns="8255" bIns="8255" numCol="1" spcCol="1270" anchor="ctr" anchorCtr="0">
+        <a:bodyPr spcFirstLastPara="0" vert="horz" wrap="square" lIns="10795" tIns="10795" rIns="10795" bIns="10795" numCol="1" spcCol="1270" anchor="ctr" anchorCtr="0">
           <a:noAutofit/>
         </a:bodyPr>
         <a:lstStyle/>
         <a:p>
-          <a:pPr marL="0" lvl="0" indent="0" algn="ctr" defTabSz="577850">
+          <a:pPr marL="0" lvl="0" indent="0" algn="ctr" defTabSz="755650">
             <a:lnSpc>
               <a:spcPct val="90000"/>
             </a:lnSpc>
@@ -5190,25 +4597,25 @@
             <a:buNone/>
           </a:pPr>
           <a:r>
-            <a:rPr lang="es-PA" sz="1300" kern="1200"/>
+            <a:rPr lang="es-PA" sz="1700" kern="1200"/>
             <a:t>Equipo desarrollador</a:t>
           </a:r>
         </a:p>
       </dsp:txBody>
       <dsp:txXfrm>
-        <a:off x="999776" y="2363504"/>
-        <a:ext cx="1109234" cy="554617"/>
+        <a:off x="1196497" y="3001199"/>
+        <a:ext cx="1408518" cy="704259"/>
       </dsp:txXfrm>
     </dsp:sp>
-    <dsp:sp modelId="{0A39362D-E226-40EC-AB71-7D303B86D6A1}">
+    <dsp:sp modelId="{3543A053-A1CB-40D0-B575-2777C6F2D2A7}">
       <dsp:nvSpPr>
         <dsp:cNvPr id="0" name=""/>
         <dsp:cNvSpPr/>
       </dsp:nvSpPr>
       <dsp:spPr>
         <a:xfrm>
-          <a:off x="999776" y="3151061"/>
-          <a:ext cx="1109234" cy="554617"/>
+          <a:off x="2548675" y="1001102"/>
+          <a:ext cx="1408518" cy="704259"/>
         </a:xfrm>
         <a:prstGeom prst="rect">
           <a:avLst/>
@@ -5249,12 +4656,12 @@
         </a:fontRef>
       </dsp:style>
       <dsp:txBody>
-        <a:bodyPr spcFirstLastPara="0" vert="horz" wrap="square" lIns="8255" tIns="8255" rIns="8255" bIns="8255" numCol="1" spcCol="1270" anchor="ctr" anchorCtr="0">
+        <a:bodyPr spcFirstLastPara="0" vert="horz" wrap="square" lIns="10795" tIns="10795" rIns="10795" bIns="10795" numCol="1" spcCol="1270" anchor="ctr" anchorCtr="0">
           <a:noAutofit/>
         </a:bodyPr>
         <a:lstStyle/>
         <a:p>
-          <a:pPr marL="0" lvl="0" indent="0" algn="ctr" defTabSz="577850">
+          <a:pPr marL="0" lvl="0" indent="0" algn="ctr" defTabSz="755650">
             <a:lnSpc>
               <a:spcPct val="90000"/>
             </a:lnSpc>
@@ -5267,25 +4674,25 @@
             <a:buNone/>
           </a:pPr>
           <a:r>
-            <a:rPr lang="es-PA" sz="1300" kern="1200"/>
-            <a:t>Equipo 3</a:t>
+            <a:rPr lang="es-PA" sz="1700" kern="1200"/>
+            <a:t>Materiales</a:t>
           </a:r>
         </a:p>
       </dsp:txBody>
       <dsp:txXfrm>
-        <a:off x="999776" y="3151061"/>
-        <a:ext cx="1109234" cy="554617"/>
+        <a:off x="2548675" y="1001102"/>
+        <a:ext cx="1408518" cy="704259"/>
       </dsp:txXfrm>
     </dsp:sp>
-    <dsp:sp modelId="{3543A053-A1CB-40D0-B575-2777C6F2D2A7}">
+    <dsp:sp modelId="{5AD56FF3-908C-4F19-9116-8FC3ED4F557D}">
       <dsp:nvSpPr>
         <dsp:cNvPr id="0" name=""/>
         <dsp:cNvSpPr/>
       </dsp:nvSpPr>
       <dsp:spPr>
         <a:xfrm>
-          <a:off x="2064641" y="788391"/>
-          <a:ext cx="1109234" cy="554617"/>
+          <a:off x="2900805" y="2001150"/>
+          <a:ext cx="1408518" cy="704259"/>
         </a:xfrm>
         <a:prstGeom prst="rect">
           <a:avLst/>
@@ -5326,12 +4733,12 @@
         </a:fontRef>
       </dsp:style>
       <dsp:txBody>
-        <a:bodyPr spcFirstLastPara="0" vert="horz" wrap="square" lIns="8255" tIns="8255" rIns="8255" bIns="8255" numCol="1" spcCol="1270" anchor="ctr" anchorCtr="0">
+        <a:bodyPr spcFirstLastPara="0" vert="horz" wrap="square" lIns="10795" tIns="10795" rIns="10795" bIns="10795" numCol="1" spcCol="1270" anchor="ctr" anchorCtr="0">
           <a:noAutofit/>
         </a:bodyPr>
         <a:lstStyle/>
         <a:p>
-          <a:pPr marL="0" lvl="0" indent="0" algn="ctr" defTabSz="577850">
+          <a:pPr marL="0" lvl="0" indent="0" algn="ctr" defTabSz="755650">
             <a:lnSpc>
               <a:spcPct val="90000"/>
             </a:lnSpc>
@@ -5344,25 +4751,25 @@
             <a:buNone/>
           </a:pPr>
           <a:r>
-            <a:rPr lang="es-PA" sz="1300" kern="1200"/>
-            <a:t>Materiales</a:t>
+            <a:rPr lang="es-PA" sz="1700" kern="1200"/>
+            <a:t>Ordenador</a:t>
           </a:r>
         </a:p>
       </dsp:txBody>
       <dsp:txXfrm>
-        <a:off x="2064641" y="788391"/>
-        <a:ext cx="1109234" cy="554617"/>
+        <a:off x="2900805" y="2001150"/>
+        <a:ext cx="1408518" cy="704259"/>
       </dsp:txXfrm>
     </dsp:sp>
-    <dsp:sp modelId="{5AD56FF3-908C-4F19-9116-8FC3ED4F557D}">
+    <dsp:sp modelId="{4262D0ED-CBA6-440B-BB24-9060E0FF2CCD}">
       <dsp:nvSpPr>
         <dsp:cNvPr id="0" name=""/>
         <dsp:cNvSpPr/>
       </dsp:nvSpPr>
       <dsp:spPr>
         <a:xfrm>
-          <a:off x="2341950" y="1575947"/>
-          <a:ext cx="1109234" cy="554617"/>
+          <a:off x="2900805" y="3001199"/>
+          <a:ext cx="1408518" cy="704259"/>
         </a:xfrm>
         <a:prstGeom prst="rect">
           <a:avLst/>
@@ -5403,12 +4810,12 @@
         </a:fontRef>
       </dsp:style>
       <dsp:txBody>
-        <a:bodyPr spcFirstLastPara="0" vert="horz" wrap="square" lIns="8255" tIns="8255" rIns="8255" bIns="8255" numCol="1" spcCol="1270" anchor="ctr" anchorCtr="0">
+        <a:bodyPr spcFirstLastPara="0" vert="horz" wrap="square" lIns="10795" tIns="10795" rIns="10795" bIns="10795" numCol="1" spcCol="1270" anchor="ctr" anchorCtr="0">
           <a:noAutofit/>
         </a:bodyPr>
         <a:lstStyle/>
         <a:p>
-          <a:pPr marL="0" lvl="0" indent="0" algn="ctr" defTabSz="577850">
+          <a:pPr marL="0" lvl="0" indent="0" algn="ctr" defTabSz="755650">
             <a:lnSpc>
               <a:spcPct val="90000"/>
             </a:lnSpc>
@@ -5421,25 +4828,25 @@
             <a:buNone/>
           </a:pPr>
           <a:r>
-            <a:rPr lang="es-PA" sz="1300" kern="1200"/>
-            <a:t>Ordenador</a:t>
+            <a:rPr lang="es-PA" sz="1700" kern="1200"/>
+            <a:t>Servidores</a:t>
           </a:r>
         </a:p>
       </dsp:txBody>
       <dsp:txXfrm>
-        <a:off x="2341950" y="1575947"/>
-        <a:ext cx="1109234" cy="554617"/>
+        <a:off x="2900805" y="3001199"/>
+        <a:ext cx="1408518" cy="704259"/>
       </dsp:txXfrm>
     </dsp:sp>
-    <dsp:sp modelId="{4262D0ED-CBA6-440B-BB24-9060E0FF2CCD}">
+    <dsp:sp modelId="{547BC46A-5CDB-478F-BC4E-9BBABDD0C172}">
       <dsp:nvSpPr>
         <dsp:cNvPr id="0" name=""/>
         <dsp:cNvSpPr/>
       </dsp:nvSpPr>
       <dsp:spPr>
         <a:xfrm>
-          <a:off x="2341950" y="2363504"/>
-          <a:ext cx="1109234" cy="554617"/>
+          <a:off x="4252983" y="1001102"/>
+          <a:ext cx="1408518" cy="704259"/>
         </a:xfrm>
         <a:prstGeom prst="rect">
           <a:avLst/>
@@ -5480,12 +4887,12 @@
         </a:fontRef>
       </dsp:style>
       <dsp:txBody>
-        <a:bodyPr spcFirstLastPara="0" vert="horz" wrap="square" lIns="8255" tIns="8255" rIns="8255" bIns="8255" numCol="1" spcCol="1270" anchor="ctr" anchorCtr="0">
+        <a:bodyPr spcFirstLastPara="0" vert="horz" wrap="square" lIns="10795" tIns="10795" rIns="10795" bIns="10795" numCol="1" spcCol="1270" anchor="ctr" anchorCtr="0">
           <a:noAutofit/>
         </a:bodyPr>
         <a:lstStyle/>
         <a:p>
-          <a:pPr marL="0" lvl="0" indent="0" algn="ctr" defTabSz="577850">
+          <a:pPr marL="0" lvl="0" indent="0" algn="ctr" defTabSz="755650">
             <a:lnSpc>
               <a:spcPct val="90000"/>
             </a:lnSpc>
@@ -5498,25 +4905,25 @@
             <a:buNone/>
           </a:pPr>
           <a:r>
-            <a:rPr lang="es-PA" sz="1300" kern="1200"/>
-            <a:t>Servidores</a:t>
+            <a:rPr lang="es-PA" sz="1700" kern="1200"/>
+            <a:t>Personas de interes</a:t>
           </a:r>
         </a:p>
       </dsp:txBody>
       <dsp:txXfrm>
-        <a:off x="2341950" y="2363504"/>
-        <a:ext cx="1109234" cy="554617"/>
+        <a:off x="4252983" y="1001102"/>
+        <a:ext cx="1408518" cy="704259"/>
       </dsp:txXfrm>
     </dsp:sp>
-    <dsp:sp modelId="{BAA3CBFD-C005-4445-97A7-2B433A2E2811}">
+    <dsp:sp modelId="{282BD517-398E-49AD-AAB0-BF5FD1037482}">
       <dsp:nvSpPr>
         <dsp:cNvPr id="0" name=""/>
         <dsp:cNvSpPr/>
       </dsp:nvSpPr>
       <dsp:spPr>
         <a:xfrm>
-          <a:off x="3406815" y="788391"/>
-          <a:ext cx="1109234" cy="554617"/>
+          <a:off x="4605113" y="2001150"/>
+          <a:ext cx="1408518" cy="704259"/>
         </a:xfrm>
         <a:prstGeom prst="rect">
           <a:avLst/>
@@ -5557,12 +4964,12 @@
         </a:fontRef>
       </dsp:style>
       <dsp:txBody>
-        <a:bodyPr spcFirstLastPara="0" vert="horz" wrap="square" lIns="8255" tIns="8255" rIns="8255" bIns="8255" numCol="1" spcCol="1270" anchor="ctr" anchorCtr="0">
+        <a:bodyPr spcFirstLastPara="0" vert="horz" wrap="square" lIns="10795" tIns="10795" rIns="10795" bIns="10795" numCol="1" spcCol="1270" anchor="ctr" anchorCtr="0">
           <a:noAutofit/>
         </a:bodyPr>
         <a:lstStyle/>
         <a:p>
-          <a:pPr marL="0" lvl="0" indent="0" algn="ctr" defTabSz="577850">
+          <a:pPr marL="0" lvl="0" indent="0" algn="ctr" defTabSz="755650">
             <a:lnSpc>
               <a:spcPct val="90000"/>
             </a:lnSpc>
@@ -5575,322 +4982,14 @@
             <a:buNone/>
           </a:pPr>
           <a:r>
-            <a:rPr lang="es-PA" sz="1300" kern="1200"/>
-            <a:t>Suministros</a:t>
+            <a:rPr lang="es-ES" sz="1700" kern="1200"/>
+            <a:t>Patrocinador</a:t>
           </a:r>
         </a:p>
       </dsp:txBody>
       <dsp:txXfrm>
-        <a:off x="3406815" y="788391"/>
-        <a:ext cx="1109234" cy="554617"/>
-      </dsp:txXfrm>
-    </dsp:sp>
-    <dsp:sp modelId="{AB8B245D-34CA-492D-9C30-44B6096A2161}">
-      <dsp:nvSpPr>
-        <dsp:cNvPr id="0" name=""/>
-        <dsp:cNvSpPr/>
-      </dsp:nvSpPr>
-      <dsp:spPr>
-        <a:xfrm>
-          <a:off x="3684123" y="1575947"/>
-          <a:ext cx="1109234" cy="554617"/>
-        </a:xfrm>
-        <a:prstGeom prst="rect">
-          <a:avLst/>
-        </a:prstGeom>
-        <a:solidFill>
-          <a:schemeClr val="accent1">
-            <a:hueOff val="0"/>
-            <a:satOff val="0"/>
-            <a:lumOff val="0"/>
-            <a:alphaOff val="0"/>
-          </a:schemeClr>
-        </a:solidFill>
-        <a:ln w="25400" cap="flat" cmpd="sng" algn="ctr">
-          <a:solidFill>
-            <a:schemeClr val="lt1">
-              <a:hueOff val="0"/>
-              <a:satOff val="0"/>
-              <a:lumOff val="0"/>
-              <a:alphaOff val="0"/>
-            </a:schemeClr>
-          </a:solidFill>
-          <a:prstDash val="solid"/>
-        </a:ln>
-        <a:effectLst/>
-      </dsp:spPr>
-      <dsp:style>
-        <a:lnRef idx="2">
-          <a:scrgbClr r="0" g="0" b="0"/>
-        </a:lnRef>
-        <a:fillRef idx="1">
-          <a:scrgbClr r="0" g="0" b="0"/>
-        </a:fillRef>
-        <a:effectRef idx="0">
-          <a:scrgbClr r="0" g="0" b="0"/>
-        </a:effectRef>
-        <a:fontRef idx="minor">
-          <a:schemeClr val="lt1"/>
-        </a:fontRef>
-      </dsp:style>
-      <dsp:txBody>
-        <a:bodyPr spcFirstLastPara="0" vert="horz" wrap="square" lIns="8255" tIns="8255" rIns="8255" bIns="8255" numCol="1" spcCol="1270" anchor="ctr" anchorCtr="0">
-          <a:noAutofit/>
-        </a:bodyPr>
-        <a:lstStyle/>
-        <a:p>
-          <a:pPr marL="0" lvl="0" indent="0" algn="ctr" defTabSz="577850">
-            <a:lnSpc>
-              <a:spcPct val="90000"/>
-            </a:lnSpc>
-            <a:spcBef>
-              <a:spcPct val="0"/>
-            </a:spcBef>
-            <a:spcAft>
-              <a:spcPct val="35000"/>
-            </a:spcAft>
-            <a:buNone/>
-          </a:pPr>
-          <a:r>
-            <a:rPr lang="es-PA" sz="1300" kern="1200"/>
-            <a:t>Suministro 1</a:t>
-          </a:r>
-        </a:p>
-      </dsp:txBody>
-      <dsp:txXfrm>
-        <a:off x="3684123" y="1575947"/>
-        <a:ext cx="1109234" cy="554617"/>
-      </dsp:txXfrm>
-    </dsp:sp>
-    <dsp:sp modelId="{547BC46A-5CDB-478F-BC4E-9BBABDD0C172}">
-      <dsp:nvSpPr>
-        <dsp:cNvPr id="0" name=""/>
-        <dsp:cNvSpPr/>
-      </dsp:nvSpPr>
-      <dsp:spPr>
-        <a:xfrm>
-          <a:off x="3684123" y="2363504"/>
-          <a:ext cx="1109234" cy="554617"/>
-        </a:xfrm>
-        <a:prstGeom prst="rect">
-          <a:avLst/>
-        </a:prstGeom>
-        <a:solidFill>
-          <a:schemeClr val="accent1">
-            <a:hueOff val="0"/>
-            <a:satOff val="0"/>
-            <a:lumOff val="0"/>
-            <a:alphaOff val="0"/>
-          </a:schemeClr>
-        </a:solidFill>
-        <a:ln w="25400" cap="flat" cmpd="sng" algn="ctr">
-          <a:solidFill>
-            <a:schemeClr val="lt1">
-              <a:hueOff val="0"/>
-              <a:satOff val="0"/>
-              <a:lumOff val="0"/>
-              <a:alphaOff val="0"/>
-            </a:schemeClr>
-          </a:solidFill>
-          <a:prstDash val="solid"/>
-        </a:ln>
-        <a:effectLst/>
-      </dsp:spPr>
-      <dsp:style>
-        <a:lnRef idx="2">
-          <a:scrgbClr r="0" g="0" b="0"/>
-        </a:lnRef>
-        <a:fillRef idx="1">
-          <a:scrgbClr r="0" g="0" b="0"/>
-        </a:fillRef>
-        <a:effectRef idx="0">
-          <a:scrgbClr r="0" g="0" b="0"/>
-        </a:effectRef>
-        <a:fontRef idx="minor">
-          <a:schemeClr val="lt1"/>
-        </a:fontRef>
-      </dsp:style>
-      <dsp:txBody>
-        <a:bodyPr spcFirstLastPara="0" vert="horz" wrap="square" lIns="8255" tIns="8255" rIns="8255" bIns="8255" numCol="1" spcCol="1270" anchor="ctr" anchorCtr="0">
-          <a:noAutofit/>
-        </a:bodyPr>
-        <a:lstStyle/>
-        <a:p>
-          <a:pPr marL="0" lvl="0" indent="0" algn="ctr" defTabSz="577850">
-            <a:lnSpc>
-              <a:spcPct val="90000"/>
-            </a:lnSpc>
-            <a:spcBef>
-              <a:spcPct val="0"/>
-            </a:spcBef>
-            <a:spcAft>
-              <a:spcPct val="35000"/>
-            </a:spcAft>
-            <a:buNone/>
-          </a:pPr>
-          <a:r>
-            <a:rPr lang="es-PA" sz="1300" kern="1200"/>
-            <a:t>Suministro 2</a:t>
-          </a:r>
-        </a:p>
-      </dsp:txBody>
-      <dsp:txXfrm>
-        <a:off x="3684123" y="2363504"/>
-        <a:ext cx="1109234" cy="554617"/>
-      </dsp:txXfrm>
-    </dsp:sp>
-    <dsp:sp modelId="{1748AC7C-9D81-4054-B018-4D6381723E7F}">
-      <dsp:nvSpPr>
-        <dsp:cNvPr id="0" name=""/>
-        <dsp:cNvSpPr/>
-      </dsp:nvSpPr>
-      <dsp:spPr>
-        <a:xfrm>
-          <a:off x="4748989" y="788391"/>
-          <a:ext cx="1109234" cy="554617"/>
-        </a:xfrm>
-        <a:prstGeom prst="rect">
-          <a:avLst/>
-        </a:prstGeom>
-        <a:solidFill>
-          <a:schemeClr val="accent1">
-            <a:hueOff val="0"/>
-            <a:satOff val="0"/>
-            <a:lumOff val="0"/>
-            <a:alphaOff val="0"/>
-          </a:schemeClr>
-        </a:solidFill>
-        <a:ln w="25400" cap="flat" cmpd="sng" algn="ctr">
-          <a:solidFill>
-            <a:schemeClr val="lt1">
-              <a:hueOff val="0"/>
-              <a:satOff val="0"/>
-              <a:lumOff val="0"/>
-              <a:alphaOff val="0"/>
-            </a:schemeClr>
-          </a:solidFill>
-          <a:prstDash val="solid"/>
-        </a:ln>
-        <a:effectLst/>
-      </dsp:spPr>
-      <dsp:style>
-        <a:lnRef idx="2">
-          <a:scrgbClr r="0" g="0" b="0"/>
-        </a:lnRef>
-        <a:fillRef idx="1">
-          <a:scrgbClr r="0" g="0" b="0"/>
-        </a:fillRef>
-        <a:effectRef idx="0">
-          <a:scrgbClr r="0" g="0" b="0"/>
-        </a:effectRef>
-        <a:fontRef idx="minor">
-          <a:schemeClr val="lt1"/>
-        </a:fontRef>
-      </dsp:style>
-      <dsp:txBody>
-        <a:bodyPr spcFirstLastPara="0" vert="horz" wrap="square" lIns="8255" tIns="8255" rIns="8255" bIns="8255" numCol="1" spcCol="1270" anchor="ctr" anchorCtr="0">
-          <a:noAutofit/>
-        </a:bodyPr>
-        <a:lstStyle/>
-        <a:p>
-          <a:pPr marL="0" lvl="0" indent="0" algn="ctr" defTabSz="577850">
-            <a:lnSpc>
-              <a:spcPct val="90000"/>
-            </a:lnSpc>
-            <a:spcBef>
-              <a:spcPct val="0"/>
-            </a:spcBef>
-            <a:spcAft>
-              <a:spcPct val="35000"/>
-            </a:spcAft>
-            <a:buNone/>
-          </a:pPr>
-          <a:r>
-            <a:rPr lang="es-PA" sz="1300" kern="1200"/>
-            <a:t>Locales</a:t>
-          </a:r>
-        </a:p>
-      </dsp:txBody>
-      <dsp:txXfrm>
-        <a:off x="4748989" y="788391"/>
-        <a:ext cx="1109234" cy="554617"/>
-      </dsp:txXfrm>
-    </dsp:sp>
-    <dsp:sp modelId="{6A60E6C7-F6C4-4F03-AF5F-214314680C0E}">
-      <dsp:nvSpPr>
-        <dsp:cNvPr id="0" name=""/>
-        <dsp:cNvSpPr/>
-      </dsp:nvSpPr>
-      <dsp:spPr>
-        <a:xfrm>
-          <a:off x="5026297" y="1575947"/>
-          <a:ext cx="1109234" cy="554617"/>
-        </a:xfrm>
-        <a:prstGeom prst="rect">
-          <a:avLst/>
-        </a:prstGeom>
-        <a:solidFill>
-          <a:schemeClr val="accent1">
-            <a:hueOff val="0"/>
-            <a:satOff val="0"/>
-            <a:lumOff val="0"/>
-            <a:alphaOff val="0"/>
-          </a:schemeClr>
-        </a:solidFill>
-        <a:ln w="25400" cap="flat" cmpd="sng" algn="ctr">
-          <a:solidFill>
-            <a:schemeClr val="lt1">
-              <a:hueOff val="0"/>
-              <a:satOff val="0"/>
-              <a:lumOff val="0"/>
-              <a:alphaOff val="0"/>
-            </a:schemeClr>
-          </a:solidFill>
-          <a:prstDash val="solid"/>
-        </a:ln>
-        <a:effectLst/>
-      </dsp:spPr>
-      <dsp:style>
-        <a:lnRef idx="2">
-          <a:scrgbClr r="0" g="0" b="0"/>
-        </a:lnRef>
-        <a:fillRef idx="1">
-          <a:scrgbClr r="0" g="0" b="0"/>
-        </a:fillRef>
-        <a:effectRef idx="0">
-          <a:scrgbClr r="0" g="0" b="0"/>
-        </a:effectRef>
-        <a:fontRef idx="minor">
-          <a:schemeClr val="lt1"/>
-        </a:fontRef>
-      </dsp:style>
-      <dsp:txBody>
-        <a:bodyPr spcFirstLastPara="0" vert="horz" wrap="square" lIns="8255" tIns="8255" rIns="8255" bIns="8255" numCol="1" spcCol="1270" anchor="ctr" anchorCtr="0">
-          <a:noAutofit/>
-        </a:bodyPr>
-        <a:lstStyle/>
-        <a:p>
-          <a:pPr marL="0" lvl="0" indent="0" algn="ctr" defTabSz="577850">
-            <a:lnSpc>
-              <a:spcPct val="90000"/>
-            </a:lnSpc>
-            <a:spcBef>
-              <a:spcPct val="0"/>
-            </a:spcBef>
-            <a:spcAft>
-              <a:spcPct val="35000"/>
-            </a:spcAft>
-            <a:buNone/>
-          </a:pPr>
-          <a:r>
-            <a:rPr lang="es-PA" sz="1300" kern="1200"/>
-            <a:t>Local 1</a:t>
-          </a:r>
-        </a:p>
-      </dsp:txBody>
-      <dsp:txXfrm>
-        <a:off x="5026297" y="1575947"/>
-        <a:ext cx="1109234" cy="554617"/>
+        <a:off x="4605113" y="2001150"/>
+        <a:ext cx="1408518" cy="704259"/>
       </dsp:txXfrm>
     </dsp:sp>
   </dsp:spTree>

</xml_diff>

<commit_message>
docs: :memo: actualización del plan de gestion de recursos
</commit_message>
<xml_diff>
--- a/wip/semana 5/PLAN DE GESTION DE RECURSOS_v1.1(1).docx
+++ b/wip/semana 5/PLAN DE GESTION DE RECURSOS_v1.1(1).docx
@@ -625,6 +625,17 @@
                 <w:lang w:val="es-ES"/>
               </w:rPr>
             </w:pPr>
+            <w:r>
+              <w:rPr>
+                <w:rFonts w:cstheme="minorHAnsi"/>
+                <w:i/>
+                <w:iCs/>
+                <w:color w:val="0070C0"/>
+                <w:sz w:val="20"/>
+                <w:lang w:val="es-ES"/>
+              </w:rPr>
+              <w:t>Patrocinador</w:t>
+            </w:r>
           </w:p>
         </w:tc>
         <w:tc>
@@ -639,9 +650,32 @@
                 <w:rFonts w:cstheme="minorHAnsi"/>
                 <w:color w:val="0070C0"/>
                 <w:sz w:val="20"/>
-                <w:lang w:val="es-ES"/>
               </w:rPr>
             </w:pPr>
+            <w:r>
+              <w:rPr>
+                <w:rFonts w:cstheme="minorHAnsi"/>
+                <w:color w:val="0070C0"/>
+                <w:sz w:val="20"/>
+              </w:rPr>
+              <w:t xml:space="preserve">Es la persona que provee los recursos y apoyo al proyecto. </w:t>
+            </w:r>
+            <w:r>
+              <w:rPr>
+                <w:rFonts w:cstheme="minorHAnsi"/>
+                <w:color w:val="0070C0"/>
+                <w:sz w:val="20"/>
+              </w:rPr>
+              <w:t>También es</w:t>
+            </w:r>
+            <w:r>
+              <w:rPr>
+                <w:rFonts w:cstheme="minorHAnsi"/>
+                <w:color w:val="0070C0"/>
+                <w:sz w:val="20"/>
+              </w:rPr>
+              <w:t xml:space="preserve"> uno de los responsables de aprobar, aplazar o rechazar cambios, especialmente aquellos que impactan significativamente las líneas base del proyecto.</w:t>
+            </w:r>
           </w:p>
         </w:tc>
         <w:tc>
@@ -659,6 +693,15 @@
                 <w:lang w:val="es-ES"/>
               </w:rPr>
             </w:pPr>
+            <w:r>
+              <w:rPr>
+                <w:rFonts w:cstheme="minorHAnsi"/>
+                <w:color w:val="0070C0"/>
+                <w:sz w:val="20"/>
+                <w:lang w:val="es-ES"/>
+              </w:rPr>
+              <w:t>1</w:t>
+            </w:r>
           </w:p>
         </w:tc>
         <w:tc>
@@ -676,6 +719,15 @@
                 <w:lang w:val="es-ES"/>
               </w:rPr>
             </w:pPr>
+            <w:r>
+              <w:rPr>
+                <w:rFonts w:cstheme="minorHAnsi"/>
+                <w:color w:val="0070C0"/>
+                <w:sz w:val="20"/>
+                <w:lang w:val="es-ES"/>
+              </w:rPr>
+              <w:t>Capacidad de comunicar lo que la empresa quiere para esa aplicación y capacidad de analizar los informes dados para poder hacer un buen análisis.</w:t>
+            </w:r>
           </w:p>
         </w:tc>
       </w:tr>
@@ -1567,6 +1619,7 @@
           <w:sz w:val="20"/>
           <w:lang w:eastAsia="es-PA"/>
         </w:rPr>
+        <w:lastRenderedPageBreak/>
         <w:drawing>
           <wp:inline distT="0" distB="0" distL="0" distR="0" wp14:anchorId="405E86C1" wp14:editId="0673A76F">
             <wp:extent cx="6858000" cy="3706513"/>

</xml_diff>

<commit_message>
docs: :boom: Añadidos recursos al cronograma, sacado presupuesto y curva S
</commit_message>
<xml_diff>
--- a/wip/semana 5/PLAN DE GESTION DE RECURSOS_v1.1(1).docx
+++ b/wip/semana 5/PLAN DE GESTION DE RECURSOS_v1.1(1).docx
@@ -59,34 +59,14 @@
                 <w:sz w:val="20"/>
               </w:rPr>
             </w:pPr>
-            <w:proofErr w:type="spellStart"/>
             <w:r>
               <w:rPr>
                 <w:b/>
                 <w:color w:val="0070C0"/>
                 <w:sz w:val="20"/>
               </w:rPr>
-              <w:t>Orchid</w:t>
-            </w:r>
-            <w:proofErr w:type="spellEnd"/>
-            <w:r>
-              <w:rPr>
-                <w:b/>
-                <w:color w:val="0070C0"/>
-                <w:sz w:val="20"/>
-              </w:rPr>
-              <w:t xml:space="preserve"> </w:t>
-            </w:r>
-            <w:proofErr w:type="spellStart"/>
-            <w:r>
-              <w:rPr>
-                <w:b/>
-                <w:color w:val="0070C0"/>
-                <w:sz w:val="20"/>
-              </w:rPr>
-              <w:t>Cosmetics</w:t>
-            </w:r>
-            <w:proofErr w:type="spellEnd"/>
+              <w:t>Orchid Cosmetics</w:t>
+            </w:r>
           </w:p>
         </w:tc>
         <w:tc>
@@ -375,17 +355,7 @@
                 <w:szCs w:val="20"/>
                 <w:lang w:eastAsia="zh-CN"/>
               </w:rPr>
-              <w:t>20</w:t>
-            </w:r>
-            <w:r>
-              <w:rPr>
-                <w:rFonts w:eastAsia="SimSun" w:cstheme="minorHAnsi"/>
-                <w:color w:val="0070C0"/>
-                <w:sz w:val="20"/>
-                <w:szCs w:val="20"/>
-                <w:lang w:eastAsia="zh-CN"/>
-              </w:rPr>
-              <w:t>-01-2025</w:t>
+              <w:t>20-01-2025</w:t>
             </w:r>
           </w:p>
         </w:tc>
@@ -487,7 +457,27 @@
                 <w:szCs w:val="20"/>
                 <w:lang w:eastAsia="zh-CN"/>
               </w:rPr>
-              <w:t>26-10-2025</w:t>
+              <w:t>2</w:t>
+            </w:r>
+            <w:r>
+              <w:rPr>
+                <w:rFonts w:eastAsia="SimSun" w:cstheme="minorHAnsi"/>
+                <w:color w:val="0070C0"/>
+                <w:sz w:val="20"/>
+                <w:szCs w:val="20"/>
+                <w:lang w:eastAsia="zh-CN"/>
+              </w:rPr>
+              <w:t>8</w:t>
+            </w:r>
+            <w:r>
+              <w:rPr>
+                <w:rFonts w:eastAsia="SimSun" w:cstheme="minorHAnsi"/>
+                <w:color w:val="0070C0"/>
+                <w:sz w:val="20"/>
+                <w:szCs w:val="20"/>
+                <w:lang w:eastAsia="zh-CN"/>
+              </w:rPr>
+              <w:t>-10-2025</w:t>
             </w:r>
           </w:p>
         </w:tc>
@@ -812,7 +802,6 @@
               </w:rPr>
               <w:t xml:space="preserve">Equipo </w:t>
             </w:r>
-            <w:proofErr w:type="gramStart"/>
             <w:r>
               <w:rPr>
                 <w:rFonts w:cstheme="minorHAnsi"/>
@@ -824,7 +813,6 @@
               </w:rPr>
               <w:t>Director</w:t>
             </w:r>
-            <w:proofErr w:type="gramEnd"/>
           </w:p>
         </w:tc>
         <w:tc>
@@ -1399,7 +1387,39 @@
                 <w:color w:val="0070C0"/>
                 <w:sz w:val="20"/>
               </w:rPr>
-              <w:t xml:space="preserve">Equipo director: Desde el 3-11-2025 hasta el 24-11-2025 </w:t>
+              <w:t xml:space="preserve">Equipo director: Desde el 3-11-2025 hasta el </w:t>
+            </w:r>
+            <w:r>
+              <w:rPr>
+                <w:rFonts w:cstheme="minorHAnsi"/>
+                <w:color w:val="0070C0"/>
+                <w:sz w:val="20"/>
+              </w:rPr>
+              <w:t>02</w:t>
+            </w:r>
+            <w:r>
+              <w:rPr>
+                <w:rFonts w:cstheme="minorHAnsi"/>
+                <w:color w:val="0070C0"/>
+                <w:sz w:val="20"/>
+              </w:rPr>
+              <w:t>-1</w:t>
+            </w:r>
+            <w:r>
+              <w:rPr>
+                <w:rFonts w:cstheme="minorHAnsi"/>
+                <w:color w:val="0070C0"/>
+                <w:sz w:val="20"/>
+              </w:rPr>
+              <w:t>2</w:t>
+            </w:r>
+            <w:r>
+              <w:rPr>
+                <w:rFonts w:cstheme="minorHAnsi"/>
+                <w:color w:val="0070C0"/>
+                <w:sz w:val="20"/>
+              </w:rPr>
+              <w:t xml:space="preserve">-2025 </w:t>
             </w:r>
           </w:p>
           <w:p>
@@ -1426,7 +1446,71 @@
                 <w:color w:val="0070C0"/>
                 <w:sz w:val="20"/>
               </w:rPr>
-              <w:t>Desde el 3-11-2025 hasta el 24-11-2025</w:t>
+              <w:t>Desde el 3</w:t>
+            </w:r>
+            <w:r>
+              <w:rPr>
+                <w:rFonts w:cstheme="minorHAnsi"/>
+                <w:color w:val="0070C0"/>
+                <w:sz w:val="20"/>
+              </w:rPr>
+              <w:t>1</w:t>
+            </w:r>
+            <w:r>
+              <w:rPr>
+                <w:rFonts w:cstheme="minorHAnsi"/>
+                <w:color w:val="0070C0"/>
+                <w:sz w:val="20"/>
+              </w:rPr>
+              <w:t>-1</w:t>
+            </w:r>
+            <w:r>
+              <w:rPr>
+                <w:rFonts w:cstheme="minorHAnsi"/>
+                <w:color w:val="0070C0"/>
+                <w:sz w:val="20"/>
+              </w:rPr>
+              <w:t>0</w:t>
+            </w:r>
+            <w:r>
+              <w:rPr>
+                <w:rFonts w:cstheme="minorHAnsi"/>
+                <w:color w:val="0070C0"/>
+                <w:sz w:val="20"/>
+              </w:rPr>
+              <w:t xml:space="preserve">-2025 hasta el </w:t>
+            </w:r>
+            <w:r>
+              <w:rPr>
+                <w:rFonts w:cstheme="minorHAnsi"/>
+                <w:color w:val="0070C0"/>
+                <w:sz w:val="20"/>
+              </w:rPr>
+              <w:t>0</w:t>
+            </w:r>
+            <w:r>
+              <w:rPr>
+                <w:rFonts w:cstheme="minorHAnsi"/>
+                <w:color w:val="0070C0"/>
+                <w:sz w:val="20"/>
+              </w:rPr>
+              <w:t>2-1</w:t>
+            </w:r>
+            <w:r>
+              <w:rPr>
+                <w:rFonts w:cstheme="minorHAnsi"/>
+                <w:color w:val="0070C0"/>
+                <w:sz w:val="20"/>
+              </w:rPr>
+              <w:t>2</w:t>
+            </w:r>
+            <w:r>
+              <w:rPr>
+                <w:rFonts w:cstheme="minorHAnsi"/>
+                <w:color w:val="0070C0"/>
+                <w:sz w:val="20"/>
+              </w:rPr>
+              <w:t>-2025</w:t>
             </w:r>
           </w:p>
           <w:p>
@@ -1445,15 +1529,39 @@
                 <w:color w:val="0070C0"/>
                 <w:sz w:val="20"/>
               </w:rPr>
-              <w:t xml:space="preserve">Patrocinador: </w:t>
-            </w:r>
-            <w:r>
-              <w:rPr>
-                <w:rFonts w:cstheme="minorHAnsi"/>
-                <w:color w:val="0070C0"/>
-                <w:sz w:val="20"/>
-              </w:rPr>
-              <w:t>Desde el 3-11-2025 hasta el 24-11-2025</w:t>
+              <w:t xml:space="preserve">Patrocinador: Desde el 3-11-2025 hasta el </w:t>
+            </w:r>
+            <w:r>
+              <w:rPr>
+                <w:rFonts w:cstheme="minorHAnsi"/>
+                <w:color w:val="0070C0"/>
+                <w:sz w:val="20"/>
+              </w:rPr>
+              <w:t>0</w:t>
+            </w:r>
+            <w:r>
+              <w:rPr>
+                <w:rFonts w:cstheme="minorHAnsi"/>
+                <w:color w:val="0070C0"/>
+                <w:sz w:val="20"/>
+              </w:rPr>
+              <w:t>2-1</w:t>
+            </w:r>
+            <w:r>
+              <w:rPr>
+                <w:rFonts w:cstheme="minorHAnsi"/>
+                <w:color w:val="0070C0"/>
+                <w:sz w:val="20"/>
+              </w:rPr>
+              <w:t>2</w:t>
+            </w:r>
+            <w:r>
+              <w:rPr>
+                <w:rFonts w:cstheme="minorHAnsi"/>
+                <w:color w:val="0070C0"/>
+                <w:sz w:val="20"/>
+              </w:rPr>
+              <w:t>-2025</w:t>
             </w:r>
           </w:p>
           <w:p>
@@ -2110,7 +2218,61 @@
                 <w:sz w:val="20"/>
                 <w:lang w:val="es-ES"/>
               </w:rPr>
-              <w:t>Ordenadores: Desde el 3-11-2025 hasta el 2-12-2025</w:t>
+              <w:t xml:space="preserve">Ordenadores: Desde el </w:t>
+            </w:r>
+            <w:r>
+              <w:rPr>
+                <w:rFonts w:cstheme="minorHAnsi"/>
+                <w:color w:val="0070C0"/>
+                <w:sz w:val="20"/>
+                <w:lang w:val="es-ES"/>
+              </w:rPr>
+              <w:t>31</w:t>
+            </w:r>
+            <w:r>
+              <w:rPr>
+                <w:rFonts w:cstheme="minorHAnsi"/>
+                <w:color w:val="0070C0"/>
+                <w:sz w:val="20"/>
+                <w:lang w:val="es-ES"/>
+              </w:rPr>
+              <w:t>-1</w:t>
+            </w:r>
+            <w:r>
+              <w:rPr>
+                <w:rFonts w:cstheme="minorHAnsi"/>
+                <w:color w:val="0070C0"/>
+                <w:sz w:val="20"/>
+                <w:lang w:val="es-ES"/>
+              </w:rPr>
+              <w:t>0</w:t>
+            </w:r>
+            <w:r>
+              <w:rPr>
+                <w:rFonts w:cstheme="minorHAnsi"/>
+                <w:color w:val="0070C0"/>
+                <w:sz w:val="20"/>
+                <w:lang w:val="es-ES"/>
+              </w:rPr>
+              <w:t xml:space="preserve">-2025 hasta el </w:t>
+            </w:r>
+            <w:r>
+              <w:rPr>
+                <w:rFonts w:cstheme="minorHAnsi"/>
+                <w:color w:val="0070C0"/>
+                <w:sz w:val="20"/>
+                <w:lang w:val="es-ES"/>
+              </w:rPr>
+              <w:t>0</w:t>
+            </w:r>
+            <w:r>
+              <w:rPr>
+                <w:rFonts w:cstheme="minorHAnsi"/>
+                <w:color w:val="0070C0"/>
+                <w:sz w:val="20"/>
+                <w:lang w:val="es-ES"/>
+              </w:rPr>
+              <w:t>2-12-2025</w:t>
             </w:r>
           </w:p>
           <w:p>

</xml_diff>